<commit_message>
huidige versie van juiste layout is 0.2dev want nogniet af
</commit_message>
<xml_diff>
--- a/2020-EBM-Gids-NL-v0.2dev.docx
+++ b/2020-EBM-Gids-NL-v0.2dev.docx
@@ -66,7 +66,27 @@
           <w:szCs w:val="60"/>
           <w:lang w:val="nl-NL"/>
         </w:rPr>
-        <w:t>De Evidence-Based Management gids</w:t>
+        <w:t xml:space="preserve">De </w:t>
+      </w:r>
+      <w:proofErr w:type="spellStart"/>
+      <w:r>
+        <w:rPr>
+          <w:color w:val="auto"/>
+          <w:sz w:val="60"/>
+          <w:szCs w:val="60"/>
+          <w:lang w:val="nl-NL"/>
+        </w:rPr>
+        <w:t>Evidence-Based</w:t>
+      </w:r>
+      <w:proofErr w:type="spellEnd"/>
+      <w:r>
+        <w:rPr>
+          <w:color w:val="auto"/>
+          <w:sz w:val="60"/>
+          <w:szCs w:val="60"/>
+          <w:lang w:val="nl-NL"/>
+        </w:rPr>
+        <w:t xml:space="preserve"> Management gids</w:t>
       </w:r>
     </w:p>
     <w:p>
@@ -265,6 +285,14 @@
         </w:rPr>
         <w:t>2</w:t>
       </w:r>
+      <w:r>
+        <w:rPr>
+          <w:i/>
+          <w:iCs/>
+          <w:lang w:val="nl-NL"/>
+        </w:rPr>
+        <w:t>dev</w:t>
+      </w:r>
     </w:p>
     <w:p>
       <w:pPr>
@@ -289,7 +317,21 @@
         <w:rPr>
           <w:lang w:val="nl-NL"/>
         </w:rPr>
-        <w:t>Doel van de Evidence-Based Management gids</w:t>
+        <w:t xml:space="preserve">Doel van de </w:t>
+      </w:r>
+      <w:proofErr w:type="spellStart"/>
+      <w:r>
+        <w:rPr>
+          <w:lang w:val="nl-NL"/>
+        </w:rPr>
+        <w:t>Evidence-Based</w:t>
+      </w:r>
+      <w:proofErr w:type="spellEnd"/>
+      <w:r>
+        <w:rPr>
+          <w:lang w:val="nl-NL"/>
+        </w:rPr>
+        <w:t xml:space="preserve"> Management gids</w:t>
       </w:r>
     </w:p>
     <w:tbl>
@@ -330,11 +372,33 @@
                 <w:lang w:val="nl-NL"/>
               </w:rPr>
             </w:pPr>
-            <w:r>
-              <w:rPr>
-                <w:lang w:val="nl-NL"/>
-              </w:rPr>
-              <w:t>Evidence-Based Management (EBM) is een empirische aanpak die organisaties helpt met continu verbeteren van: klant-uitkomsten, organisatie-bekwaamheid en bedrijfsresultaten in onzekere situaties. Het levert een raamwerk voor organisaties om hun bekwaamheid te verbeteren waarmee ze waarde leveren in een onzekere wereld, en een weg zoeken naar strategische doelen. Door gebruik te maken van doelgerichte experimenten en bewijs (metingen), stelt EBM organisaties in staat om hun prestaties systematisch te verbeteren met de tijd en hun doelen aan te scherpen met betere informatie.</w:t>
+            <w:proofErr w:type="spellStart"/>
+            <w:r>
+              <w:rPr>
+                <w:lang w:val="nl-NL"/>
+              </w:rPr>
+              <w:t>Evidence-Based</w:t>
+            </w:r>
+            <w:proofErr w:type="spellEnd"/>
+            <w:r>
+              <w:rPr>
+                <w:lang w:val="nl-NL"/>
+              </w:rPr>
+              <w:t xml:space="preserve"> Management (EBM) is een empirische aanpak die organisaties helpt met continu verbeteren van: klant-uitkomsten, organisatie-bekwaamheid en bedrijfsresultaten in onzekere situaties. Het levert een raamwerk voor organisaties om hun bekwaamheid te verbeteren waarmee ze waarde leveren in een onzekere wereld, en een weg zoeken naar strategische doelen. Door gebruik te maken van doelgerichte experimenten en bewijs (metingen), stelt </w:t>
+            </w:r>
+            <w:proofErr w:type="gramStart"/>
+            <w:r>
+              <w:rPr>
+                <w:lang w:val="nl-NL"/>
+              </w:rPr>
+              <w:t>EBM organisaties</w:t>
+            </w:r>
+            <w:proofErr w:type="gramEnd"/>
+            <w:r>
+              <w:rPr>
+                <w:lang w:val="nl-NL"/>
+              </w:rPr>
+              <w:t xml:space="preserve"> in staat om hun prestaties systematisch te verbeteren met de tijd en hun doelen aan te scherpen met betere informatie.</w:t>
             </w:r>
           </w:p>
           <w:p>
@@ -354,7 +418,21 @@
               <w:rPr>
                 <w:lang w:val="nl-NL"/>
               </w:rPr>
-              <w:t>Door huidige omstandigheden te meten, prestatiedoelen te stellen, kleine experimenten voor verbetering op te zetten (die snel kunnen worden uitgevoerd), het effect van het experiment te meten, en doelen en vervolgstappen te inspecteren en adapteren, helpt EBM organisaties rekening te houden met het beste beschikbare bewijs om besluiten te nemen over manieren om te verbeteren.</w:t>
+              <w:t xml:space="preserve">Door huidige omstandigheden te meten, prestatiedoelen te stellen, kleine experimenten voor verbetering op te zetten (die snel kunnen worden uitgevoerd), het effect van het experiment te meten, en doelen en vervolgstappen te inspecteren en adapteren, helpt </w:t>
+            </w:r>
+            <w:proofErr w:type="gramStart"/>
+            <w:r>
+              <w:rPr>
+                <w:lang w:val="nl-NL"/>
+              </w:rPr>
+              <w:t>EBM organisaties</w:t>
+            </w:r>
+            <w:proofErr w:type="gramEnd"/>
+            <w:r>
+              <w:rPr>
+                <w:lang w:val="nl-NL"/>
+              </w:rPr>
+              <w:t xml:space="preserve"> rekening te houden met het beste beschikbare bewijs om besluiten te nemen over manieren om te verbeteren.</w:t>
             </w:r>
           </w:p>
           <w:p>
@@ -504,12 +582,613 @@
                 <w:lang w:val="nl-NL"/>
               </w:rPr>
             </w:pPr>
+            <w:proofErr w:type="spellStart"/>
             <w:r>
               <w:rPr>
                 <w:rFonts w:ascii="Calibri" w:eastAsia="Calibri" w:hAnsi="Calibri" w:cs="Calibri"/>
                 <w:lang w:val="nl-NL"/>
               </w:rPr>
-              <w:t xml:space="preserve">This publication is offered for license under the Attribution Share-Alike license of Creative Commons, accessible at http://creativecommons.org/licenses/by-sa/4.0/legalcode and also described in summary form at http://creativecommons.org/licenses/by-sa/4.0/. By utilizing this EBM Guide, you acknowledge and agree that you have read and agree to be bound by the terms of the Attribution Share-Alike license of Creative Commons. </w:t>
+              <w:t>This</w:t>
+            </w:r>
+            <w:proofErr w:type="spellEnd"/>
+            <w:r>
+              <w:rPr>
+                <w:rFonts w:ascii="Calibri" w:eastAsia="Calibri" w:hAnsi="Calibri" w:cs="Calibri"/>
+                <w:lang w:val="nl-NL"/>
+              </w:rPr>
+              <w:t xml:space="preserve"> </w:t>
+            </w:r>
+            <w:proofErr w:type="spellStart"/>
+            <w:r>
+              <w:rPr>
+                <w:rFonts w:ascii="Calibri" w:eastAsia="Calibri" w:hAnsi="Calibri" w:cs="Calibri"/>
+                <w:lang w:val="nl-NL"/>
+              </w:rPr>
+              <w:t>publication</w:t>
+            </w:r>
+            <w:proofErr w:type="spellEnd"/>
+            <w:r>
+              <w:rPr>
+                <w:rFonts w:ascii="Calibri" w:eastAsia="Calibri" w:hAnsi="Calibri" w:cs="Calibri"/>
+                <w:lang w:val="nl-NL"/>
+              </w:rPr>
+              <w:t xml:space="preserve"> is </w:t>
+            </w:r>
+            <w:proofErr w:type="spellStart"/>
+            <w:r>
+              <w:rPr>
+                <w:rFonts w:ascii="Calibri" w:eastAsia="Calibri" w:hAnsi="Calibri" w:cs="Calibri"/>
+                <w:lang w:val="nl-NL"/>
+              </w:rPr>
+              <w:t>offered</w:t>
+            </w:r>
+            <w:proofErr w:type="spellEnd"/>
+            <w:r>
+              <w:rPr>
+                <w:rFonts w:ascii="Calibri" w:eastAsia="Calibri" w:hAnsi="Calibri" w:cs="Calibri"/>
+                <w:lang w:val="nl-NL"/>
+              </w:rPr>
+              <w:t xml:space="preserve"> </w:t>
+            </w:r>
+            <w:proofErr w:type="spellStart"/>
+            <w:r>
+              <w:rPr>
+                <w:rFonts w:ascii="Calibri" w:eastAsia="Calibri" w:hAnsi="Calibri" w:cs="Calibri"/>
+                <w:lang w:val="nl-NL"/>
+              </w:rPr>
+              <w:t>for</w:t>
+            </w:r>
+            <w:proofErr w:type="spellEnd"/>
+            <w:r>
+              <w:rPr>
+                <w:rFonts w:ascii="Calibri" w:eastAsia="Calibri" w:hAnsi="Calibri" w:cs="Calibri"/>
+                <w:lang w:val="nl-NL"/>
+              </w:rPr>
+              <w:t xml:space="preserve"> </w:t>
+            </w:r>
+            <w:proofErr w:type="spellStart"/>
+            <w:r>
+              <w:rPr>
+                <w:rFonts w:ascii="Calibri" w:eastAsia="Calibri" w:hAnsi="Calibri" w:cs="Calibri"/>
+                <w:lang w:val="nl-NL"/>
+              </w:rPr>
+              <w:t>license</w:t>
+            </w:r>
+            <w:proofErr w:type="spellEnd"/>
+            <w:r>
+              <w:rPr>
+                <w:rFonts w:ascii="Calibri" w:eastAsia="Calibri" w:hAnsi="Calibri" w:cs="Calibri"/>
+                <w:lang w:val="nl-NL"/>
+              </w:rPr>
+              <w:t xml:space="preserve"> </w:t>
+            </w:r>
+            <w:proofErr w:type="spellStart"/>
+            <w:r>
+              <w:rPr>
+                <w:rFonts w:ascii="Calibri" w:eastAsia="Calibri" w:hAnsi="Calibri" w:cs="Calibri"/>
+                <w:lang w:val="nl-NL"/>
+              </w:rPr>
+              <w:t>under</w:t>
+            </w:r>
+            <w:proofErr w:type="spellEnd"/>
+            <w:r>
+              <w:rPr>
+                <w:rFonts w:ascii="Calibri" w:eastAsia="Calibri" w:hAnsi="Calibri" w:cs="Calibri"/>
+                <w:lang w:val="nl-NL"/>
+              </w:rPr>
+              <w:t xml:space="preserve"> </w:t>
+            </w:r>
+            <w:proofErr w:type="spellStart"/>
+            <w:r>
+              <w:rPr>
+                <w:rFonts w:ascii="Calibri" w:eastAsia="Calibri" w:hAnsi="Calibri" w:cs="Calibri"/>
+                <w:lang w:val="nl-NL"/>
+              </w:rPr>
+              <w:t>the</w:t>
+            </w:r>
+            <w:proofErr w:type="spellEnd"/>
+            <w:r>
+              <w:rPr>
+                <w:rFonts w:ascii="Calibri" w:eastAsia="Calibri" w:hAnsi="Calibri" w:cs="Calibri"/>
+                <w:lang w:val="nl-NL"/>
+              </w:rPr>
+              <w:t xml:space="preserve"> </w:t>
+            </w:r>
+            <w:proofErr w:type="spellStart"/>
+            <w:r>
+              <w:rPr>
+                <w:rFonts w:ascii="Calibri" w:eastAsia="Calibri" w:hAnsi="Calibri" w:cs="Calibri"/>
+                <w:lang w:val="nl-NL"/>
+              </w:rPr>
+              <w:t>Attribution</w:t>
+            </w:r>
+            <w:proofErr w:type="spellEnd"/>
+            <w:r>
+              <w:rPr>
+                <w:rFonts w:ascii="Calibri" w:eastAsia="Calibri" w:hAnsi="Calibri" w:cs="Calibri"/>
+                <w:lang w:val="nl-NL"/>
+              </w:rPr>
+              <w:t xml:space="preserve"> Share-</w:t>
+            </w:r>
+            <w:proofErr w:type="spellStart"/>
+            <w:r>
+              <w:rPr>
+                <w:rFonts w:ascii="Calibri" w:eastAsia="Calibri" w:hAnsi="Calibri" w:cs="Calibri"/>
+                <w:lang w:val="nl-NL"/>
+              </w:rPr>
+              <w:t>Alike</w:t>
+            </w:r>
+            <w:proofErr w:type="spellEnd"/>
+            <w:r>
+              <w:rPr>
+                <w:rFonts w:ascii="Calibri" w:eastAsia="Calibri" w:hAnsi="Calibri" w:cs="Calibri"/>
+                <w:lang w:val="nl-NL"/>
+              </w:rPr>
+              <w:t xml:space="preserve"> </w:t>
+            </w:r>
+            <w:proofErr w:type="spellStart"/>
+            <w:r>
+              <w:rPr>
+                <w:rFonts w:ascii="Calibri" w:eastAsia="Calibri" w:hAnsi="Calibri" w:cs="Calibri"/>
+                <w:lang w:val="nl-NL"/>
+              </w:rPr>
+              <w:t>license</w:t>
+            </w:r>
+            <w:proofErr w:type="spellEnd"/>
+            <w:r>
+              <w:rPr>
+                <w:rFonts w:ascii="Calibri" w:eastAsia="Calibri" w:hAnsi="Calibri" w:cs="Calibri"/>
+                <w:lang w:val="nl-NL"/>
+              </w:rPr>
+              <w:t xml:space="preserve"> of Creative </w:t>
+            </w:r>
+            <w:proofErr w:type="spellStart"/>
+            <w:r>
+              <w:rPr>
+                <w:rFonts w:ascii="Calibri" w:eastAsia="Calibri" w:hAnsi="Calibri" w:cs="Calibri"/>
+                <w:lang w:val="nl-NL"/>
+              </w:rPr>
+              <w:t>Commons</w:t>
+            </w:r>
+            <w:proofErr w:type="spellEnd"/>
+            <w:r>
+              <w:rPr>
+                <w:rFonts w:ascii="Calibri" w:eastAsia="Calibri" w:hAnsi="Calibri" w:cs="Calibri"/>
+                <w:lang w:val="nl-NL"/>
+              </w:rPr>
+              <w:t xml:space="preserve">, </w:t>
+            </w:r>
+            <w:proofErr w:type="spellStart"/>
+            <w:r>
+              <w:rPr>
+                <w:rFonts w:ascii="Calibri" w:eastAsia="Calibri" w:hAnsi="Calibri" w:cs="Calibri"/>
+                <w:lang w:val="nl-NL"/>
+              </w:rPr>
+              <w:t>accessible</w:t>
+            </w:r>
+            <w:proofErr w:type="spellEnd"/>
+            <w:r>
+              <w:rPr>
+                <w:rFonts w:ascii="Calibri" w:eastAsia="Calibri" w:hAnsi="Calibri" w:cs="Calibri"/>
+                <w:lang w:val="nl-NL"/>
+              </w:rPr>
+              <w:t xml:space="preserve"> at http://creativecommons.org/licenses/by-sa/4.0/legalcode </w:t>
+            </w:r>
+            <w:proofErr w:type="spellStart"/>
+            <w:r>
+              <w:rPr>
+                <w:rFonts w:ascii="Calibri" w:eastAsia="Calibri" w:hAnsi="Calibri" w:cs="Calibri"/>
+                <w:lang w:val="nl-NL"/>
+              </w:rPr>
+              <w:t>and</w:t>
+            </w:r>
+            <w:proofErr w:type="spellEnd"/>
+            <w:r>
+              <w:rPr>
+                <w:rFonts w:ascii="Calibri" w:eastAsia="Calibri" w:hAnsi="Calibri" w:cs="Calibri"/>
+                <w:lang w:val="nl-NL"/>
+              </w:rPr>
+              <w:t xml:space="preserve"> </w:t>
+            </w:r>
+            <w:proofErr w:type="spellStart"/>
+            <w:r>
+              <w:rPr>
+                <w:rFonts w:ascii="Calibri" w:eastAsia="Calibri" w:hAnsi="Calibri" w:cs="Calibri"/>
+                <w:lang w:val="nl-NL"/>
+              </w:rPr>
+              <w:t>also</w:t>
+            </w:r>
+            <w:proofErr w:type="spellEnd"/>
+            <w:r>
+              <w:rPr>
+                <w:rFonts w:ascii="Calibri" w:eastAsia="Calibri" w:hAnsi="Calibri" w:cs="Calibri"/>
+                <w:lang w:val="nl-NL"/>
+              </w:rPr>
+              <w:t xml:space="preserve"> </w:t>
+            </w:r>
+            <w:proofErr w:type="spellStart"/>
+            <w:r>
+              <w:rPr>
+                <w:rFonts w:ascii="Calibri" w:eastAsia="Calibri" w:hAnsi="Calibri" w:cs="Calibri"/>
+                <w:lang w:val="nl-NL"/>
+              </w:rPr>
+              <w:t>described</w:t>
+            </w:r>
+            <w:proofErr w:type="spellEnd"/>
+            <w:r>
+              <w:rPr>
+                <w:rFonts w:ascii="Calibri" w:eastAsia="Calibri" w:hAnsi="Calibri" w:cs="Calibri"/>
+                <w:lang w:val="nl-NL"/>
+              </w:rPr>
+              <w:t xml:space="preserve"> in summary form at http://creativecommons.org/licenses/by-sa/4.0/. </w:t>
+            </w:r>
+            <w:proofErr w:type="spellStart"/>
+            <w:r>
+              <w:rPr>
+                <w:rFonts w:ascii="Calibri" w:eastAsia="Calibri" w:hAnsi="Calibri" w:cs="Calibri"/>
+                <w:lang w:val="nl-NL"/>
+              </w:rPr>
+              <w:t>By</w:t>
+            </w:r>
+            <w:proofErr w:type="spellEnd"/>
+            <w:r>
+              <w:rPr>
+                <w:rFonts w:ascii="Calibri" w:eastAsia="Calibri" w:hAnsi="Calibri" w:cs="Calibri"/>
+                <w:lang w:val="nl-NL"/>
+              </w:rPr>
+              <w:t xml:space="preserve"> </w:t>
+            </w:r>
+            <w:proofErr w:type="spellStart"/>
+            <w:r>
+              <w:rPr>
+                <w:rFonts w:ascii="Calibri" w:eastAsia="Calibri" w:hAnsi="Calibri" w:cs="Calibri"/>
+                <w:lang w:val="nl-NL"/>
+              </w:rPr>
+              <w:t>utilizing</w:t>
+            </w:r>
+            <w:proofErr w:type="spellEnd"/>
+            <w:r>
+              <w:rPr>
+                <w:rFonts w:ascii="Calibri" w:eastAsia="Calibri" w:hAnsi="Calibri" w:cs="Calibri"/>
+                <w:lang w:val="nl-NL"/>
+              </w:rPr>
+              <w:t xml:space="preserve"> </w:t>
+            </w:r>
+            <w:proofErr w:type="spellStart"/>
+            <w:r>
+              <w:rPr>
+                <w:rFonts w:ascii="Calibri" w:eastAsia="Calibri" w:hAnsi="Calibri" w:cs="Calibri"/>
+                <w:lang w:val="nl-NL"/>
+              </w:rPr>
+              <w:t>this</w:t>
+            </w:r>
+            <w:proofErr w:type="spellEnd"/>
+            <w:r>
+              <w:rPr>
+                <w:rFonts w:ascii="Calibri" w:eastAsia="Calibri" w:hAnsi="Calibri" w:cs="Calibri"/>
+                <w:lang w:val="nl-NL"/>
+              </w:rPr>
+              <w:t xml:space="preserve"> EBM Guide, </w:t>
+            </w:r>
+            <w:proofErr w:type="spellStart"/>
+            <w:r>
+              <w:rPr>
+                <w:rFonts w:ascii="Calibri" w:eastAsia="Calibri" w:hAnsi="Calibri" w:cs="Calibri"/>
+                <w:lang w:val="nl-NL"/>
+              </w:rPr>
+              <w:t>you</w:t>
+            </w:r>
+            <w:proofErr w:type="spellEnd"/>
+            <w:r>
+              <w:rPr>
+                <w:rFonts w:ascii="Calibri" w:eastAsia="Calibri" w:hAnsi="Calibri" w:cs="Calibri"/>
+                <w:lang w:val="nl-NL"/>
+              </w:rPr>
+              <w:t xml:space="preserve"> </w:t>
+            </w:r>
+            <w:proofErr w:type="spellStart"/>
+            <w:r>
+              <w:rPr>
+                <w:rFonts w:ascii="Calibri" w:eastAsia="Calibri" w:hAnsi="Calibri" w:cs="Calibri"/>
+                <w:lang w:val="nl-NL"/>
+              </w:rPr>
+              <w:t>acknowledge</w:t>
+            </w:r>
+            <w:proofErr w:type="spellEnd"/>
+            <w:r>
+              <w:rPr>
+                <w:rFonts w:ascii="Calibri" w:eastAsia="Calibri" w:hAnsi="Calibri" w:cs="Calibri"/>
+                <w:lang w:val="nl-NL"/>
+              </w:rPr>
+              <w:t xml:space="preserve"> </w:t>
+            </w:r>
+            <w:proofErr w:type="spellStart"/>
+            <w:r>
+              <w:rPr>
+                <w:rFonts w:ascii="Calibri" w:eastAsia="Calibri" w:hAnsi="Calibri" w:cs="Calibri"/>
+                <w:lang w:val="nl-NL"/>
+              </w:rPr>
+              <w:t>and</w:t>
+            </w:r>
+            <w:proofErr w:type="spellEnd"/>
+            <w:r>
+              <w:rPr>
+                <w:rFonts w:ascii="Calibri" w:eastAsia="Calibri" w:hAnsi="Calibri" w:cs="Calibri"/>
+                <w:lang w:val="nl-NL"/>
+              </w:rPr>
+              <w:t xml:space="preserve"> </w:t>
+            </w:r>
+            <w:proofErr w:type="spellStart"/>
+            <w:r>
+              <w:rPr>
+                <w:rFonts w:ascii="Calibri" w:eastAsia="Calibri" w:hAnsi="Calibri" w:cs="Calibri"/>
+                <w:lang w:val="nl-NL"/>
+              </w:rPr>
+              <w:t>agree</w:t>
+            </w:r>
+            <w:proofErr w:type="spellEnd"/>
+            <w:r>
+              <w:rPr>
+                <w:rFonts w:ascii="Calibri" w:eastAsia="Calibri" w:hAnsi="Calibri" w:cs="Calibri"/>
+                <w:lang w:val="nl-NL"/>
+              </w:rPr>
+              <w:t xml:space="preserve"> </w:t>
+            </w:r>
+            <w:proofErr w:type="spellStart"/>
+            <w:r>
+              <w:rPr>
+                <w:rFonts w:ascii="Calibri" w:eastAsia="Calibri" w:hAnsi="Calibri" w:cs="Calibri"/>
+                <w:lang w:val="nl-NL"/>
+              </w:rPr>
+              <w:t>that</w:t>
+            </w:r>
+            <w:proofErr w:type="spellEnd"/>
+            <w:r>
+              <w:rPr>
+                <w:rFonts w:ascii="Calibri" w:eastAsia="Calibri" w:hAnsi="Calibri" w:cs="Calibri"/>
+                <w:lang w:val="nl-NL"/>
+              </w:rPr>
+              <w:t xml:space="preserve"> </w:t>
+            </w:r>
+            <w:proofErr w:type="spellStart"/>
+            <w:r>
+              <w:rPr>
+                <w:rFonts w:ascii="Calibri" w:eastAsia="Calibri" w:hAnsi="Calibri" w:cs="Calibri"/>
+                <w:lang w:val="nl-NL"/>
+              </w:rPr>
+              <w:t>you</w:t>
+            </w:r>
+            <w:proofErr w:type="spellEnd"/>
+            <w:r>
+              <w:rPr>
+                <w:rFonts w:ascii="Calibri" w:eastAsia="Calibri" w:hAnsi="Calibri" w:cs="Calibri"/>
+                <w:lang w:val="nl-NL"/>
+              </w:rPr>
+              <w:t xml:space="preserve"> have </w:t>
+            </w:r>
+            <w:proofErr w:type="spellStart"/>
+            <w:r>
+              <w:rPr>
+                <w:rFonts w:ascii="Calibri" w:eastAsia="Calibri" w:hAnsi="Calibri" w:cs="Calibri"/>
+                <w:lang w:val="nl-NL"/>
+              </w:rPr>
+              <w:t>read</w:t>
+            </w:r>
+            <w:proofErr w:type="spellEnd"/>
+            <w:r>
+              <w:rPr>
+                <w:rFonts w:ascii="Calibri" w:eastAsia="Calibri" w:hAnsi="Calibri" w:cs="Calibri"/>
+                <w:lang w:val="nl-NL"/>
+              </w:rPr>
+              <w:t xml:space="preserve"> </w:t>
+            </w:r>
+            <w:proofErr w:type="spellStart"/>
+            <w:r>
+              <w:rPr>
+                <w:rFonts w:ascii="Calibri" w:eastAsia="Calibri" w:hAnsi="Calibri" w:cs="Calibri"/>
+                <w:lang w:val="nl-NL"/>
+              </w:rPr>
+              <w:t>and</w:t>
+            </w:r>
+            <w:proofErr w:type="spellEnd"/>
+            <w:r>
+              <w:rPr>
+                <w:rFonts w:ascii="Calibri" w:eastAsia="Calibri" w:hAnsi="Calibri" w:cs="Calibri"/>
+                <w:lang w:val="nl-NL"/>
+              </w:rPr>
+              <w:t xml:space="preserve"> </w:t>
+            </w:r>
+            <w:proofErr w:type="spellStart"/>
+            <w:r>
+              <w:rPr>
+                <w:rFonts w:ascii="Calibri" w:eastAsia="Calibri" w:hAnsi="Calibri" w:cs="Calibri"/>
+                <w:lang w:val="nl-NL"/>
+              </w:rPr>
+              <w:t>agree</w:t>
+            </w:r>
+            <w:proofErr w:type="spellEnd"/>
+            <w:r>
+              <w:rPr>
+                <w:rFonts w:ascii="Calibri" w:eastAsia="Calibri" w:hAnsi="Calibri" w:cs="Calibri"/>
+                <w:lang w:val="nl-NL"/>
+              </w:rPr>
+              <w:t xml:space="preserve"> </w:t>
+            </w:r>
+            <w:proofErr w:type="spellStart"/>
+            <w:r>
+              <w:rPr>
+                <w:rFonts w:ascii="Calibri" w:eastAsia="Calibri" w:hAnsi="Calibri" w:cs="Calibri"/>
+                <w:lang w:val="nl-NL"/>
+              </w:rPr>
+              <w:t>to</w:t>
+            </w:r>
+            <w:proofErr w:type="spellEnd"/>
+            <w:r>
+              <w:rPr>
+                <w:rFonts w:ascii="Calibri" w:eastAsia="Calibri" w:hAnsi="Calibri" w:cs="Calibri"/>
+                <w:lang w:val="nl-NL"/>
+              </w:rPr>
+              <w:t xml:space="preserve"> </w:t>
+            </w:r>
+            <w:proofErr w:type="spellStart"/>
+            <w:r>
+              <w:rPr>
+                <w:rFonts w:ascii="Calibri" w:eastAsia="Calibri" w:hAnsi="Calibri" w:cs="Calibri"/>
+                <w:lang w:val="nl-NL"/>
+              </w:rPr>
+              <w:t>be</w:t>
+            </w:r>
+            <w:proofErr w:type="spellEnd"/>
+            <w:r>
+              <w:rPr>
+                <w:rFonts w:ascii="Calibri" w:eastAsia="Calibri" w:hAnsi="Calibri" w:cs="Calibri"/>
+                <w:lang w:val="nl-NL"/>
+              </w:rPr>
+              <w:t xml:space="preserve"> </w:t>
+            </w:r>
+            <w:proofErr w:type="spellStart"/>
+            <w:r>
+              <w:rPr>
+                <w:rFonts w:ascii="Calibri" w:eastAsia="Calibri" w:hAnsi="Calibri" w:cs="Calibri"/>
+                <w:lang w:val="nl-NL"/>
+              </w:rPr>
+              <w:t>bound</w:t>
+            </w:r>
+            <w:proofErr w:type="spellEnd"/>
+            <w:r>
+              <w:rPr>
+                <w:rFonts w:ascii="Calibri" w:eastAsia="Calibri" w:hAnsi="Calibri" w:cs="Calibri"/>
+                <w:lang w:val="nl-NL"/>
+              </w:rPr>
+              <w:t xml:space="preserve"> </w:t>
+            </w:r>
+            <w:proofErr w:type="spellStart"/>
+            <w:r>
+              <w:rPr>
+                <w:rFonts w:ascii="Calibri" w:eastAsia="Calibri" w:hAnsi="Calibri" w:cs="Calibri"/>
+                <w:lang w:val="nl-NL"/>
+              </w:rPr>
+              <w:t>by</w:t>
+            </w:r>
+            <w:proofErr w:type="spellEnd"/>
+            <w:r>
+              <w:rPr>
+                <w:rFonts w:ascii="Calibri" w:eastAsia="Calibri" w:hAnsi="Calibri" w:cs="Calibri"/>
+                <w:lang w:val="nl-NL"/>
+              </w:rPr>
+              <w:t xml:space="preserve"> </w:t>
+            </w:r>
+            <w:proofErr w:type="spellStart"/>
+            <w:r>
+              <w:rPr>
+                <w:rFonts w:ascii="Calibri" w:eastAsia="Calibri" w:hAnsi="Calibri" w:cs="Calibri"/>
+                <w:lang w:val="nl-NL"/>
+              </w:rPr>
+              <w:t>the</w:t>
+            </w:r>
+            <w:proofErr w:type="spellEnd"/>
+            <w:r>
+              <w:rPr>
+                <w:rFonts w:ascii="Calibri" w:eastAsia="Calibri" w:hAnsi="Calibri" w:cs="Calibri"/>
+                <w:lang w:val="nl-NL"/>
+              </w:rPr>
+              <w:t xml:space="preserve"> </w:t>
+            </w:r>
+            <w:proofErr w:type="spellStart"/>
+            <w:r>
+              <w:rPr>
+                <w:rFonts w:ascii="Calibri" w:eastAsia="Calibri" w:hAnsi="Calibri" w:cs="Calibri"/>
+                <w:lang w:val="nl-NL"/>
+              </w:rPr>
+              <w:t>terms</w:t>
+            </w:r>
+            <w:proofErr w:type="spellEnd"/>
+            <w:r>
+              <w:rPr>
+                <w:rFonts w:ascii="Calibri" w:eastAsia="Calibri" w:hAnsi="Calibri" w:cs="Calibri"/>
+                <w:lang w:val="nl-NL"/>
+              </w:rPr>
+              <w:t xml:space="preserve"> of </w:t>
+            </w:r>
+            <w:proofErr w:type="spellStart"/>
+            <w:r>
+              <w:rPr>
+                <w:rFonts w:ascii="Calibri" w:eastAsia="Calibri" w:hAnsi="Calibri" w:cs="Calibri"/>
+                <w:lang w:val="nl-NL"/>
+              </w:rPr>
+              <w:t>the</w:t>
+            </w:r>
+            <w:proofErr w:type="spellEnd"/>
+            <w:r>
+              <w:rPr>
+                <w:rFonts w:ascii="Calibri" w:eastAsia="Calibri" w:hAnsi="Calibri" w:cs="Calibri"/>
+                <w:lang w:val="nl-NL"/>
+              </w:rPr>
+              <w:t xml:space="preserve"> </w:t>
+            </w:r>
+            <w:proofErr w:type="spellStart"/>
+            <w:r>
+              <w:rPr>
+                <w:rFonts w:ascii="Calibri" w:eastAsia="Calibri" w:hAnsi="Calibri" w:cs="Calibri"/>
+                <w:lang w:val="nl-NL"/>
+              </w:rPr>
+              <w:t>Attribution</w:t>
+            </w:r>
+            <w:proofErr w:type="spellEnd"/>
+            <w:r>
+              <w:rPr>
+                <w:rFonts w:ascii="Calibri" w:eastAsia="Calibri" w:hAnsi="Calibri" w:cs="Calibri"/>
+                <w:lang w:val="nl-NL"/>
+              </w:rPr>
+              <w:t xml:space="preserve"> Share-</w:t>
+            </w:r>
+            <w:proofErr w:type="spellStart"/>
+            <w:r>
+              <w:rPr>
+                <w:rFonts w:ascii="Calibri" w:eastAsia="Calibri" w:hAnsi="Calibri" w:cs="Calibri"/>
+                <w:lang w:val="nl-NL"/>
+              </w:rPr>
+              <w:t>Alike</w:t>
+            </w:r>
+            <w:proofErr w:type="spellEnd"/>
+            <w:r>
+              <w:rPr>
+                <w:rFonts w:ascii="Calibri" w:eastAsia="Calibri" w:hAnsi="Calibri" w:cs="Calibri"/>
+                <w:lang w:val="nl-NL"/>
+              </w:rPr>
+              <w:t xml:space="preserve"> </w:t>
+            </w:r>
+            <w:proofErr w:type="spellStart"/>
+            <w:r>
+              <w:rPr>
+                <w:rFonts w:ascii="Calibri" w:eastAsia="Calibri" w:hAnsi="Calibri" w:cs="Calibri"/>
+                <w:lang w:val="nl-NL"/>
+              </w:rPr>
+              <w:t>license</w:t>
+            </w:r>
+            <w:proofErr w:type="spellEnd"/>
+            <w:r>
+              <w:rPr>
+                <w:rFonts w:ascii="Calibri" w:eastAsia="Calibri" w:hAnsi="Calibri" w:cs="Calibri"/>
+                <w:lang w:val="nl-NL"/>
+              </w:rPr>
+              <w:t xml:space="preserve"> of Creative </w:t>
+            </w:r>
+            <w:proofErr w:type="spellStart"/>
+            <w:r>
+              <w:rPr>
+                <w:rFonts w:ascii="Calibri" w:eastAsia="Calibri" w:hAnsi="Calibri" w:cs="Calibri"/>
+                <w:lang w:val="nl-NL"/>
+              </w:rPr>
+              <w:t>Commons</w:t>
+            </w:r>
+            <w:proofErr w:type="spellEnd"/>
+            <w:r>
+              <w:rPr>
+                <w:rFonts w:ascii="Calibri" w:eastAsia="Calibri" w:hAnsi="Calibri" w:cs="Calibri"/>
+                <w:lang w:val="nl-NL"/>
+              </w:rPr>
+              <w:t xml:space="preserve">. </w:t>
             </w:r>
           </w:p>
           <w:p>
@@ -1221,7 +1900,23 @@
           <w:i/>
           <w:lang w:val="nl-NL"/>
         </w:rPr>
-        <w:t>Voorbeelden van directe tactische doelen zijn activiteiten zoals het isoleren van symptomen, evalueren van een behandeling, DNA sequencing van een virus of bacterie, enzovoort.</w:t>
+        <w:t xml:space="preserve">Voorbeelden van directe tactische doelen zijn activiteiten zoals het isoleren van symptomen, evalueren van een behandeling, DNA </w:t>
+      </w:r>
+      <w:proofErr w:type="spellStart"/>
+      <w:r>
+        <w:rPr>
+          <w:i/>
+          <w:lang w:val="nl-NL"/>
+        </w:rPr>
+        <w:t>sequencing</w:t>
+      </w:r>
+      <w:proofErr w:type="spellEnd"/>
+      <w:r>
+        <w:rPr>
+          <w:i/>
+          <w:lang w:val="nl-NL"/>
+        </w:rPr>
+        <w:t xml:space="preserve"> van een virus of bacterie, enzovoort.</w:t>
       </w:r>
       <w:r>
         <w:rPr>
@@ -1264,20 +1959,45 @@
           <w:iCs/>
           <w:lang w:val="nl-NL"/>
         </w:rPr>
-        <w:t xml:space="preserve"> is meestal gericht op het behalen van een hoogst wenselijke maar nog onbehaalde uitkomst voor een specifieke groep mensen die leidt tot verbeterd geluk, veiligheid, zekerheid of welzijn van de ontvangers van een bepaald product of dienst. In EBM noemen we dit </w:t>
-      </w:r>
-      <w:r>
-        <w:rPr>
-          <w:i/>
-          <w:lang w:val="nl-NL"/>
-        </w:rPr>
-        <w:t>Unrealized Value</w:t>
-      </w:r>
+        <w:t xml:space="preserve"> is meestal gericht op het behalen van een hoogst wenselijke maar nog </w:t>
+      </w:r>
+      <w:proofErr w:type="spellStart"/>
       <w:r>
         <w:rPr>
           <w:iCs/>
           <w:lang w:val="nl-NL"/>
         </w:rPr>
+        <w:t>onbehaalde</w:t>
+      </w:r>
+      <w:proofErr w:type="spellEnd"/>
+      <w:r>
+        <w:rPr>
+          <w:iCs/>
+          <w:lang w:val="nl-NL"/>
+        </w:rPr>
+        <w:t xml:space="preserve"> uitkomst voor een specifieke groep mensen die leidt tot verbeterd geluk, veiligheid, zekerheid of welzijn van de ontvangers van een bepaald product of dienst. In EBM noemen we dit </w:t>
+      </w:r>
+      <w:proofErr w:type="spellStart"/>
+      <w:r>
+        <w:rPr>
+          <w:i/>
+          <w:lang w:val="nl-NL"/>
+        </w:rPr>
+        <w:t>Unrealized</w:t>
+      </w:r>
+      <w:proofErr w:type="spellEnd"/>
+      <w:r>
+        <w:rPr>
+          <w:i/>
+          <w:lang w:val="nl-NL"/>
+        </w:rPr>
+        <w:t xml:space="preserve"> Value</w:t>
+      </w:r>
+      <w:r>
+        <w:rPr>
+          <w:iCs/>
+          <w:lang w:val="nl-NL"/>
+        </w:rPr>
         <w:t>: het verschil tussen de gewenste uitkomst en de huidige ervaringe</w:t>
       </w:r>
       <w:r>
@@ -1294,12 +2014,21 @@
         </w:rPr>
         <w:t xml:space="preserve"> van een begunstigde. </w:t>
       </w:r>
-      <w:r>
-        <w:rPr>
-          <w:i/>
-          <w:lang w:val="nl-NL"/>
-        </w:rPr>
-        <w:t>Unrealized Value</w:t>
+      <w:proofErr w:type="spellStart"/>
+      <w:r>
+        <w:rPr>
+          <w:i/>
+          <w:lang w:val="nl-NL"/>
+        </w:rPr>
+        <w:t>Unrealized</w:t>
+      </w:r>
+      <w:proofErr w:type="spellEnd"/>
+      <w:r>
+        <w:rPr>
+          <w:i/>
+          <w:lang w:val="nl-NL"/>
+        </w:rPr>
+        <w:t xml:space="preserve"> Value</w:t>
       </w:r>
       <w:r>
         <w:rPr>
@@ -1308,13 +2037,31 @@
         </w:rPr>
         <w:t xml:space="preserve"> wordt hieronder in meer detail beschreven, in het onderdeel </w:t>
       </w:r>
-      <w:r>
-        <w:rPr>
-          <w:i/>
-          <w:lang w:val="nl-NL"/>
-        </w:rPr>
-        <w:t>Key Value Areas</w:t>
-      </w:r>
+      <w:proofErr w:type="spellStart"/>
+      <w:r>
+        <w:rPr>
+          <w:i/>
+          <w:lang w:val="nl-NL"/>
+        </w:rPr>
+        <w:t>Key</w:t>
+      </w:r>
+      <w:proofErr w:type="spellEnd"/>
+      <w:r>
+        <w:rPr>
+          <w:i/>
+          <w:lang w:val="nl-NL"/>
+        </w:rPr>
+        <w:t xml:space="preserve"> Value </w:t>
+      </w:r>
+      <w:proofErr w:type="spellStart"/>
+      <w:r>
+        <w:rPr>
+          <w:i/>
+          <w:lang w:val="nl-NL"/>
+        </w:rPr>
+        <w:t>Areas</w:t>
+      </w:r>
+      <w:proofErr w:type="spellEnd"/>
       <w:r>
         <w:rPr>
           <w:iCs/>
@@ -1395,12 +2142,21 @@
           <w:lang w:val="nl-NL"/>
         </w:rPr>
       </w:pPr>
+      <w:proofErr w:type="spellStart"/>
       <w:r>
         <w:rPr>
           <w:b/>
           <w:lang w:val="nl-NL"/>
         </w:rPr>
-        <w:t xml:space="preserve">Outputs. </w:t>
+        <w:t>Outputs</w:t>
+      </w:r>
+      <w:proofErr w:type="spellEnd"/>
+      <w:r>
+        <w:rPr>
+          <w:b/>
+          <w:lang w:val="nl-NL"/>
+        </w:rPr>
+        <w:t xml:space="preserve">. </w:t>
       </w:r>
       <w:r>
         <w:rPr>
@@ -1467,7 +2223,35 @@
         <w:rPr>
           <w:lang w:val="nl-NL"/>
         </w:rPr>
-        <w:t>Het probleem waar de meeste organisaties tegen aanlopen, wat vaak wordt gereflecteerd in de dingen die ze meten, is dat het meten van activiteiten en outputs eenvoudig is, terwijl het meten van uitkomsten moeilijk is. Organisaties kunnen veel gegevens verzamelen met onvoldoende informatie over hun geschiktheid om waarde te leveren. Echter, om hun doelen te behalen, is het essentieel om waardevolle uitkomsten te leveren. Bijvoorbeeld meer uren werken (activiteiten) en meer functionaliteit leveren (outputs) is geen garantie voor verbeterde klantervaringen (uitkomsten).</w:t>
+        <w:t xml:space="preserve">Het probleem waar de meeste organisaties tegen aanlopen, wat vaak wordt gereflecteerd in de dingen die ze meten, is dat het meten van activiteiten en </w:t>
+      </w:r>
+      <w:proofErr w:type="spellStart"/>
+      <w:r>
+        <w:rPr>
+          <w:lang w:val="nl-NL"/>
+        </w:rPr>
+        <w:t>outputs</w:t>
+      </w:r>
+      <w:proofErr w:type="spellEnd"/>
+      <w:r>
+        <w:rPr>
+          <w:lang w:val="nl-NL"/>
+        </w:rPr>
+        <w:t xml:space="preserve"> eenvoudig is, terwijl het meten van uitkomsten moeilijk is. Organisaties kunnen veel gegevens verzamelen met onvoldoende informatie over hun geschiktheid om waarde te leveren. Echter, om hun doelen te behalen, is het essentieel om waardevolle uitkomsten te leveren. Bijvoorbeeld meer uren werken (activiteiten) en meer functionaliteit leveren (</w:t>
+      </w:r>
+      <w:proofErr w:type="spellStart"/>
+      <w:r>
+        <w:rPr>
+          <w:lang w:val="nl-NL"/>
+        </w:rPr>
+        <w:t>outputs</w:t>
+      </w:r>
+      <w:proofErr w:type="spellEnd"/>
+      <w:r>
+        <w:rPr>
+          <w:lang w:val="nl-NL"/>
+        </w:rPr>
+        <w:t>) is geen garantie voor verbeterde klantervaringen (uitkomsten).</w:t>
       </w:r>
     </w:p>
     <w:p>
@@ -1493,7 +2277,23 @@
         <w:t>anagement</w:t>
       </w:r>
       <w:r>
-        <w:t xml:space="preserve"> focust op vier Key Value Areas</w:t>
+        <w:t xml:space="preserve"> </w:t>
+      </w:r>
+      <w:proofErr w:type="spellStart"/>
+      <w:r>
+        <w:t>focust</w:t>
+      </w:r>
+      <w:proofErr w:type="spellEnd"/>
+      <w:r>
+        <w:t xml:space="preserve"> op </w:t>
+      </w:r>
+      <w:proofErr w:type="spellStart"/>
+      <w:r>
+        <w:t>vier</w:t>
+      </w:r>
+      <w:proofErr w:type="spellEnd"/>
+      <w:r>
+        <w:t xml:space="preserve"> Key Value Areas</w:t>
       </w:r>
     </w:p>
     <w:p>
@@ -1516,13 +2316,59 @@
         <w:lastRenderedPageBreak/>
         <w:t xml:space="preserve">leveren. Deze perspectieven noemen we </w:t>
       </w:r>
+      <w:proofErr w:type="spellStart"/>
       <w:r>
         <w:rPr>
           <w:i/>
           <w:iCs/>
           <w:lang w:val="nl-NL"/>
         </w:rPr>
-        <w:t>Key Value Areas (KVAs)</w:t>
+        <w:t>Key</w:t>
+      </w:r>
+      <w:proofErr w:type="spellEnd"/>
+      <w:r>
+        <w:rPr>
+          <w:i/>
+          <w:iCs/>
+          <w:lang w:val="nl-NL"/>
+        </w:rPr>
+        <w:t xml:space="preserve"> Value </w:t>
+      </w:r>
+      <w:proofErr w:type="spellStart"/>
+      <w:r>
+        <w:rPr>
+          <w:i/>
+          <w:iCs/>
+          <w:lang w:val="nl-NL"/>
+        </w:rPr>
+        <w:t>Areas</w:t>
+      </w:r>
+      <w:proofErr w:type="spellEnd"/>
+      <w:r>
+        <w:rPr>
+          <w:i/>
+          <w:iCs/>
+          <w:lang w:val="nl-NL"/>
+        </w:rPr>
+        <w:t xml:space="preserve"> (</w:t>
+      </w:r>
+      <w:proofErr w:type="spellStart"/>
+      <w:r>
+        <w:rPr>
+          <w:i/>
+          <w:iCs/>
+          <w:lang w:val="nl-NL"/>
+        </w:rPr>
+        <w:t>KVAs</w:t>
+      </w:r>
+      <w:proofErr w:type="spellEnd"/>
+      <w:r>
+        <w:rPr>
+          <w:i/>
+          <w:iCs/>
+          <w:lang w:val="nl-NL"/>
+        </w:rPr>
+        <w:t>)</w:t>
       </w:r>
       <w:r>
         <w:rPr>
@@ -1530,13 +2376,23 @@
         </w:rPr>
         <w:t>. Deze gebieden onderzoeken de doelen van de organisatie (</w:t>
       </w:r>
+      <w:proofErr w:type="spellStart"/>
       <w:r>
         <w:rPr>
           <w:i/>
           <w:iCs/>
           <w:lang w:val="nl-NL"/>
         </w:rPr>
-        <w:t>Unrealized Value</w:t>
+        <w:t>Unrealized</w:t>
+      </w:r>
+      <w:proofErr w:type="spellEnd"/>
+      <w:r>
+        <w:rPr>
+          <w:i/>
+          <w:iCs/>
+          <w:lang w:val="nl-NL"/>
+        </w:rPr>
+        <w:t xml:space="preserve"> Value</w:t>
       </w:r>
       <w:r>
         <w:rPr>
@@ -1544,27 +2400,69 @@
         </w:rPr>
         <w:t>), de huidige toestand van de organisatie ten opzichte van deze doelen (</w:t>
       </w:r>
+      <w:proofErr w:type="spellStart"/>
       <w:r>
         <w:rPr>
           <w:i/>
           <w:iCs/>
           <w:lang w:val="nl-NL"/>
         </w:rPr>
-        <w:t>Current Value</w:t>
-      </w:r>
-      <w:r>
-        <w:rPr>
-          <w:lang w:val="nl-NL"/>
-        </w:rPr>
-        <w:t>), de wendbaarheid van de organisatie in haar waardelevering (</w:t>
-      </w:r>
+        <w:t>Current</w:t>
+      </w:r>
+      <w:proofErr w:type="spellEnd"/>
       <w:r>
         <w:rPr>
           <w:i/>
           <w:iCs/>
           <w:lang w:val="nl-NL"/>
         </w:rPr>
-        <w:t>Time-to-Market</w:t>
+        <w:t xml:space="preserve"> Value</w:t>
+      </w:r>
+      <w:r>
+        <w:rPr>
+          <w:lang w:val="nl-NL"/>
+        </w:rPr>
+        <w:t xml:space="preserve">), de wendbaarheid van de organisatie in haar </w:t>
+      </w:r>
+      <w:proofErr w:type="spellStart"/>
+      <w:r>
+        <w:rPr>
+          <w:lang w:val="nl-NL"/>
+        </w:rPr>
+        <w:t>waardelevering</w:t>
+      </w:r>
+      <w:proofErr w:type="spellEnd"/>
+      <w:r>
+        <w:rPr>
+          <w:lang w:val="nl-NL"/>
+        </w:rPr>
+        <w:t xml:space="preserve"> (</w:t>
+      </w:r>
+      <w:r>
+        <w:rPr>
+          <w:i/>
+          <w:iCs/>
+          <w:lang w:val="nl-NL"/>
+        </w:rPr>
+        <w:t>Time-</w:t>
+      </w:r>
+      <w:proofErr w:type="spellStart"/>
+      <w:r>
+        <w:rPr>
+          <w:i/>
+          <w:iCs/>
+          <w:lang w:val="nl-NL"/>
+        </w:rPr>
+        <w:t>to</w:t>
+      </w:r>
+      <w:proofErr w:type="spellEnd"/>
+      <w:r>
+        <w:rPr>
+          <w:i/>
+          <w:iCs/>
+          <w:lang w:val="nl-NL"/>
+        </w:rPr>
+        <w:t>-Market</w:t>
       </w:r>
       <w:r>
         <w:rPr>
@@ -1572,6 +2470,7 @@
         </w:rPr>
         <w:t>), en de effectiviteit van de organisatie in het leveren van waarde (</w:t>
       </w:r>
+      <w:proofErr w:type="spellStart"/>
       <w:r>
         <w:rPr>
           <w:i/>
@@ -1580,11 +2479,26 @@
         </w:rPr>
         <w:t>Ability-to-Innovate</w:t>
       </w:r>
-      <w:r>
-        <w:rPr>
-          <w:lang w:val="nl-NL"/>
-        </w:rPr>
-        <w:t>). Focusen op deze vier dimensies helpt organisatie om beter te begrijpen waar zij zich bevinden en waar ze heen moeten bewegen (zie Figuur</w:t>
+      <w:proofErr w:type="spellEnd"/>
+      <w:r>
+        <w:rPr>
+          <w:lang w:val="nl-NL"/>
+        </w:rPr>
+        <w:t xml:space="preserve">). </w:t>
+      </w:r>
+      <w:proofErr w:type="spellStart"/>
+      <w:r>
+        <w:rPr>
+          <w:lang w:val="nl-NL"/>
+        </w:rPr>
+        <w:t>Focusen</w:t>
+      </w:r>
+      <w:proofErr w:type="spellEnd"/>
+      <w:r>
+        <w:rPr>
+          <w:lang w:val="nl-NL"/>
+        </w:rPr>
+        <w:t xml:space="preserve"> op deze vier dimensies helpt organisatie om beter te begrijpen waar zij zich bevinden en waar ze heen moeten bewegen (zie Figuur</w:t>
       </w:r>
       <w:r>
         <w:rPr>
@@ -1651,6 +2565,7 @@
           </wp:inline>
         </w:drawing>
       </w:r>
+      <w:proofErr w:type="spellStart"/>
       <w:r>
         <w:rPr>
           <w:b/>
@@ -1665,53 +2580,65 @@
         </w:rPr>
         <w:t>uur</w:t>
       </w:r>
+      <w:proofErr w:type="spellEnd"/>
       <w:r>
         <w:rPr>
           <w:b/>
           <w:bCs/>
         </w:rPr>
-        <w:t xml:space="preserve"> 2: EBM focus</w:t>
-      </w:r>
+        <w:t xml:space="preserve"> 2: EBM </w:t>
+      </w:r>
+      <w:proofErr w:type="spellStart"/>
       <w:r>
         <w:rPr>
           <w:b/>
           <w:bCs/>
         </w:rPr>
-        <w:t>t</w:t>
+        <w:t>focus</w:t>
       </w:r>
       <w:r>
         <w:rPr>
           <w:b/>
           <w:bCs/>
         </w:rPr>
-        <w:t xml:space="preserve"> </w:t>
-      </w:r>
+        <w:t>t</w:t>
+      </w:r>
+      <w:proofErr w:type="spellEnd"/>
       <w:r>
         <w:rPr>
           <w:b/>
           <w:bCs/>
         </w:rPr>
-        <w:t>op</w:t>
+        <w:t xml:space="preserve"> </w:t>
       </w:r>
       <w:r>
         <w:rPr>
           <w:b/>
           <w:bCs/>
         </w:rPr>
-        <w:t xml:space="preserve"> </w:t>
+        <w:t>op</w:t>
       </w:r>
       <w:r>
         <w:rPr>
           <w:b/>
           <w:bCs/>
         </w:rPr>
-        <w:t>vier</w:t>
-      </w:r>
+        <w:t xml:space="preserve"> </w:t>
+      </w:r>
+      <w:proofErr w:type="spellStart"/>
       <w:r>
         <w:rPr>
           <w:b/>
           <w:bCs/>
         </w:rPr>
+        <w:t>vier</w:t>
+      </w:r>
+      <w:proofErr w:type="spellEnd"/>
+      <w:r>
+        <w:rPr>
+          <w:b/>
+          <w:bCs/>
+        </w:rPr>
         <w:t xml:space="preserve"> Key Value Areas (KVAs).</w:t>
       </w:r>
     </w:p>
@@ -1732,13 +2659,23 @@
         </w:rPr>
         <w:t>Elke KVA focust op een eigen aspect van ofwel waarde, of de geschiktheid van de organisatie om waarde te leveren. Het leveren van business waarde (</w:t>
       </w:r>
+      <w:proofErr w:type="spellStart"/>
       <w:r>
         <w:rPr>
           <w:i/>
           <w:iCs/>
           <w:lang w:val="nl-NL"/>
         </w:rPr>
-        <w:t>Current Value</w:t>
+        <w:t>Current</w:t>
+      </w:r>
+      <w:proofErr w:type="spellEnd"/>
+      <w:r>
+        <w:rPr>
+          <w:i/>
+          <w:iCs/>
+          <w:lang w:val="nl-NL"/>
+        </w:rPr>
+        <w:t xml:space="preserve"> Value</w:t>
       </w:r>
       <w:r>
         <w:rPr>
@@ -1752,7 +2689,25 @@
           <w:iCs/>
           <w:lang w:val="nl-NL"/>
         </w:rPr>
-        <w:t>Time-to-Market</w:t>
+        <w:t>Time-</w:t>
+      </w:r>
+      <w:proofErr w:type="spellStart"/>
+      <w:r>
+        <w:rPr>
+          <w:i/>
+          <w:iCs/>
+          <w:lang w:val="nl-NL"/>
+        </w:rPr>
+        <w:t>to</w:t>
+      </w:r>
+      <w:proofErr w:type="spellEnd"/>
+      <w:r>
+        <w:rPr>
+          <w:i/>
+          <w:iCs/>
+          <w:lang w:val="nl-NL"/>
+        </w:rPr>
+        <w:t>-Market</w:t>
       </w:r>
       <w:r>
         <w:rPr>
@@ -1760,6 +2715,7 @@
         </w:rPr>
         <w:t>) terwijl ze voortdurend kunnen blijven innoveren (</w:t>
       </w:r>
+      <w:proofErr w:type="spellStart"/>
       <w:r>
         <w:rPr>
           <w:i/>
@@ -1768,19 +2724,44 @@
         </w:rPr>
         <w:t>Ability-to-Innovate</w:t>
       </w:r>
-      <w:r>
-        <w:rPr>
-          <w:lang w:val="nl-NL"/>
-        </w:rPr>
-        <w:t>). En ze moeten voortdurend voortgang kunnen maken richting hun langetermijndoelen (</w:t>
-      </w:r>
+      <w:proofErr w:type="spellEnd"/>
+      <w:r>
+        <w:rPr>
+          <w:lang w:val="nl-NL"/>
+        </w:rPr>
+        <w:t xml:space="preserve">). En ze moeten voortdurend voortgang kunnen maken richting hun </w:t>
+      </w:r>
+      <w:proofErr w:type="spellStart"/>
+      <w:r>
+        <w:rPr>
+          <w:lang w:val="nl-NL"/>
+        </w:rPr>
+        <w:t>langetermijndoelen</w:t>
+      </w:r>
+      <w:proofErr w:type="spellEnd"/>
+      <w:r>
+        <w:rPr>
+          <w:lang w:val="nl-NL"/>
+        </w:rPr>
+        <w:t xml:space="preserve"> (</w:t>
+      </w:r>
+      <w:proofErr w:type="spellStart"/>
       <w:r>
         <w:rPr>
           <w:i/>
           <w:iCs/>
           <w:lang w:val="nl-NL"/>
         </w:rPr>
-        <w:t>Unrealized Value</w:t>
+        <w:t>Unrealized</w:t>
+      </w:r>
+      <w:proofErr w:type="spellEnd"/>
+      <w:r>
+        <w:rPr>
+          <w:i/>
+          <w:iCs/>
+          <w:lang w:val="nl-NL"/>
+        </w:rPr>
+        <w:t xml:space="preserve"> Value</w:t>
       </w:r>
       <w:r>
         <w:rPr>
@@ -1806,7 +2787,49 @@
         <w:rPr>
           <w:lang w:val="nl-NL"/>
         </w:rPr>
-        <w:t>Voorbeelden van Key Value Measures (KVMs) voor elke KVA worden beschreven in de Appendix</w:t>
+        <w:t xml:space="preserve">Voorbeelden van </w:t>
+      </w:r>
+      <w:proofErr w:type="spellStart"/>
+      <w:r>
+        <w:rPr>
+          <w:lang w:val="nl-NL"/>
+        </w:rPr>
+        <w:t>Key</w:t>
+      </w:r>
+      <w:proofErr w:type="spellEnd"/>
+      <w:r>
+        <w:rPr>
+          <w:lang w:val="nl-NL"/>
+        </w:rPr>
+        <w:t xml:space="preserve"> Value </w:t>
+      </w:r>
+      <w:proofErr w:type="spellStart"/>
+      <w:r>
+        <w:rPr>
+          <w:lang w:val="nl-NL"/>
+        </w:rPr>
+        <w:t>Measures</w:t>
+      </w:r>
+      <w:proofErr w:type="spellEnd"/>
+      <w:r>
+        <w:rPr>
+          <w:lang w:val="nl-NL"/>
+        </w:rPr>
+        <w:t xml:space="preserve"> (</w:t>
+      </w:r>
+      <w:proofErr w:type="spellStart"/>
+      <w:r>
+        <w:rPr>
+          <w:lang w:val="nl-NL"/>
+        </w:rPr>
+        <w:t>KVMs</w:t>
+      </w:r>
+      <w:proofErr w:type="spellEnd"/>
+      <w:r>
+        <w:rPr>
+          <w:lang w:val="nl-NL"/>
+        </w:rPr>
+        <w:t>) voor elke KVA worden beschreven in de Appendix</w:t>
       </w:r>
       <w:r>
         <w:rPr>
@@ -1873,7 +2896,21 @@
         <w:rPr>
           <w:lang w:val="nl-NL"/>
         </w:rPr>
-        <w:t xml:space="preserve"> van CV is om de waarde te begrijpen die een organisatie op dit moment levert aan klanten en belanghebbenden; alleen wat nu al bestaat wordt meegewogen, niet de waarde die mogelijk in de toekomst zal bestaan. Vragen die organisaties voortdurend herevalueren voor de huidige waarde zijn:</w:t>
+        <w:t xml:space="preserve"> van CV is om de waarde te begrijpen die een organisatie op dit moment levert aan klanten en belanghebbenden; alleen wat nu al bestaat wordt meegewogen, niet de waarde die mogelijk in de toekomst zal bestaan. Vragen die organisaties voortdurend </w:t>
+      </w:r>
+      <w:proofErr w:type="spellStart"/>
+      <w:r>
+        <w:rPr>
+          <w:lang w:val="nl-NL"/>
+        </w:rPr>
+        <w:t>herevalueren</w:t>
+      </w:r>
+      <w:proofErr w:type="spellEnd"/>
+      <w:r>
+        <w:rPr>
+          <w:lang w:val="nl-NL"/>
+        </w:rPr>
+        <w:t xml:space="preserve"> voor de huidige waarde zijn:</w:t>
       </w:r>
     </w:p>
     <w:p>
@@ -2050,12 +3087,21 @@
           <w:lang w:val="nl-NL"/>
         </w:rPr>
       </w:pPr>
-      <w:r>
-        <w:rPr>
-          <w:i/>
-          <w:lang w:val="nl-NL"/>
-        </w:rPr>
-        <w:t>klanttevredenheid en investeerderstevredenheid vertellen ook niet het hele verhaal over je geschiktheid om waarde te leveren. Door rekening houden met de houding en gemoedstoestand van medewerkers erkennen we dat medewerkers u</w:t>
+      <w:proofErr w:type="gramStart"/>
+      <w:r>
+        <w:rPr>
+          <w:i/>
+          <w:lang w:val="nl-NL"/>
+        </w:rPr>
+        <w:t>klanttevredenheid</w:t>
+      </w:r>
+      <w:proofErr w:type="gramEnd"/>
+      <w:r>
+        <w:rPr>
+          <w:i/>
+          <w:lang w:val="nl-NL"/>
+        </w:rPr>
+        <w:t xml:space="preserve"> en investeerderstevredenheid vertellen ook niet het hele verhaal over je geschiktheid om waarde te leveren. Door rekening houden met de houding en gemoedstoestand van medewerkers erkennen we dat medewerkers u</w:t>
       </w:r>
       <w:r>
         <w:rPr>
@@ -2122,13 +3168,23 @@
           <w:lang w:val="nl-NL"/>
         </w:rPr>
       </w:pPr>
+      <w:proofErr w:type="spellStart"/>
       <w:r>
         <w:rPr>
           <w:i/>
           <w:iCs/>
           <w:lang w:val="nl-NL"/>
         </w:rPr>
-        <w:t>Unrealized Value</w:t>
+        <w:t>Unrealized</w:t>
+      </w:r>
+      <w:proofErr w:type="spellEnd"/>
+      <w:r>
+        <w:rPr>
+          <w:i/>
+          <w:iCs/>
+          <w:lang w:val="nl-NL"/>
+        </w:rPr>
+        <w:t xml:space="preserve"> Value</w:t>
       </w:r>
       <w:r>
         <w:rPr>
@@ -2136,13 +3192,23 @@
         </w:rPr>
         <w:t xml:space="preserve"> bekijken helpt een organisatie om de waarde van een product of dienst over tijd te maximaliseren. Wanneer klanten, gebruikers, of cliënten een verschil ervaren tussen de huidige ervaring en de gewenste ervaring, dan vertegenwoordigt het verschil hiertussen een kans; deze kans wordt gemeten met </w:t>
       </w:r>
+      <w:proofErr w:type="spellStart"/>
       <w:r>
         <w:rPr>
           <w:i/>
           <w:iCs/>
           <w:lang w:val="nl-NL"/>
         </w:rPr>
-        <w:t>Unrealized Value</w:t>
+        <w:t>Unrealized</w:t>
+      </w:r>
+      <w:proofErr w:type="spellEnd"/>
+      <w:r>
+        <w:rPr>
+          <w:i/>
+          <w:iCs/>
+          <w:lang w:val="nl-NL"/>
+        </w:rPr>
+        <w:t xml:space="preserve"> Value</w:t>
       </w:r>
       <w:r>
         <w:rPr>
@@ -2211,7 +3277,21 @@
         <w:rPr>
           <w:lang w:val="nl-NL"/>
         </w:rPr>
-        <w:t>Is het de moeite en het risico waard om deze onaangeboorde kansen na te jagen?</w:t>
+        <w:t xml:space="preserve">Is het de moeite en het risico waard om deze </w:t>
+      </w:r>
+      <w:proofErr w:type="spellStart"/>
+      <w:r>
+        <w:rPr>
+          <w:lang w:val="nl-NL"/>
+        </w:rPr>
+        <w:t>onaangeboorde</w:t>
+      </w:r>
+      <w:proofErr w:type="spellEnd"/>
+      <w:r>
+        <w:rPr>
+          <w:lang w:val="nl-NL"/>
+        </w:rPr>
+        <w:t xml:space="preserve"> kansen na te jagen?</w:t>
       </w:r>
     </w:p>
     <w:p>
@@ -2232,13 +3312,23 @@
         </w:rPr>
         <w:t xml:space="preserve">Moeten verdere investeringen gedaan worden om extra </w:t>
       </w:r>
+      <w:proofErr w:type="spellStart"/>
       <w:r>
         <w:rPr>
           <w:i/>
           <w:iCs/>
           <w:lang w:val="nl-NL"/>
         </w:rPr>
-        <w:t>Unrealized Value</w:t>
+        <w:t>Unrealized</w:t>
+      </w:r>
+      <w:proofErr w:type="spellEnd"/>
+      <w:r>
+        <w:rPr>
+          <w:i/>
+          <w:iCs/>
+          <w:lang w:val="nl-NL"/>
+        </w:rPr>
+        <w:t xml:space="preserve"> Value</w:t>
       </w:r>
       <w:r>
         <w:rPr>
@@ -2334,7 +3424,25 @@
           <w:i/>
           <w:lang w:val="nl-NL"/>
         </w:rPr>
-        <w:t>Andersom, een product met erg hoge CV, een groot marktaandeel, geen nabije competitie en erg tevreden klanten, rechtvaardigt waarschijnlijk geen grote investering; dit is de klassieke geldkoe die erg winstgevend is, maar aan het eind van haar product-investeringscyclus zit met lage UV.</w:t>
+        <w:t xml:space="preserve">Andersom, een product met erg hoge CV, een groot marktaandeel, geen nabije competitie en erg tevreden klanten, rechtvaardigt waarschijnlijk geen grote investering; dit is de klassieke </w:t>
+      </w:r>
+      <w:proofErr w:type="spellStart"/>
+      <w:r>
+        <w:rPr>
+          <w:bCs/>
+          <w:i/>
+          <w:lang w:val="nl-NL"/>
+        </w:rPr>
+        <w:t>geldkoe</w:t>
+      </w:r>
+      <w:proofErr w:type="spellEnd"/>
+      <w:r>
+        <w:rPr>
+          <w:bCs/>
+          <w:i/>
+          <w:lang w:val="nl-NL"/>
+        </w:rPr>
+        <w:t xml:space="preserve"> die erg winstgevend is, maar aan het eind van haar product-investeringscyclus zit met lage UV.</w:t>
       </w:r>
     </w:p>
     <w:p>
@@ -2353,7 +3461,21 @@
         <w:rPr>
           <w:lang w:val="nl-NL"/>
         </w:rPr>
-        <w:t>Time-to-Market (T2M)</w:t>
+        <w:t>Time-</w:t>
+      </w:r>
+      <w:proofErr w:type="spellStart"/>
+      <w:r>
+        <w:rPr>
+          <w:lang w:val="nl-NL"/>
+        </w:rPr>
+        <w:t>to</w:t>
+      </w:r>
+      <w:proofErr w:type="spellEnd"/>
+      <w:r>
+        <w:rPr>
+          <w:lang w:val="nl-NL"/>
+        </w:rPr>
+        <w:t>-Market (T2M)</w:t>
       </w:r>
     </w:p>
     <w:p>
@@ -2518,7 +3640,25 @@
           <w:i/>
           <w:lang w:val="nl-NL"/>
         </w:rPr>
-        <w:t xml:space="preserve"> Het verminderen van de functies in een productversie kan de T2M drastisch verbeteren; de kleinst mogelijke release levert ten minste een incrementele waardeverbetering aan een specifiek deel van de klanten/gebruikers van het product. Veel organisaties richten zich ook op het weghalen van activiteiten die geen waarde toevoegen uit hun proces voor productontwikkeling en productlevering om hun T2M te verbeteren</w:t>
+        <w:t xml:space="preserve"> Het verminderen van de functies in een productversie kan de T2M drastisch verbeteren; de kleinst mogelijke release levert ten minste een incrementele </w:t>
+      </w:r>
+      <w:proofErr w:type="spellStart"/>
+      <w:r>
+        <w:rPr>
+          <w:bCs/>
+          <w:i/>
+          <w:lang w:val="nl-NL"/>
+        </w:rPr>
+        <w:t>waardeverbetering</w:t>
+      </w:r>
+      <w:proofErr w:type="spellEnd"/>
+      <w:r>
+        <w:rPr>
+          <w:bCs/>
+          <w:i/>
+          <w:lang w:val="nl-NL"/>
+        </w:rPr>
+        <w:t xml:space="preserve"> aan een specifiek deel van de klanten/gebruikers van het product. Veel organisaties richten zich ook op het weghalen van activiteiten die geen waarde toevoegen uit hun proces voor productontwikkeling en productlevering om hun T2M te verbeteren</w:t>
       </w:r>
       <w:r>
         <w:rPr>
@@ -2772,13 +3912,23 @@
         </w:rPr>
         <w:t xml:space="preserve"> is het begrijpen van je </w:t>
       </w:r>
+      <w:proofErr w:type="spellStart"/>
       <w:r>
         <w:rPr>
           <w:i/>
           <w:iCs/>
           <w:lang w:val="nl-NL"/>
         </w:rPr>
-        <w:t>Huidge Toestand</w:t>
+        <w:t>Huidge</w:t>
+      </w:r>
+      <w:proofErr w:type="spellEnd"/>
+      <w:r>
+        <w:rPr>
+          <w:i/>
+          <w:iCs/>
+          <w:lang w:val="nl-NL"/>
+        </w:rPr>
+        <w:t xml:space="preserve"> Toestand</w:t>
       </w:r>
       <w:r>
         <w:rPr>
@@ -2800,13 +3950,23 @@
         </w:rPr>
         <w:t xml:space="preserve"> op het gebied van </w:t>
       </w:r>
+      <w:proofErr w:type="spellStart"/>
       <w:r>
         <w:rPr>
           <w:i/>
           <w:iCs/>
           <w:lang w:val="nl-NL"/>
         </w:rPr>
-        <w:t>Unrealized Value</w:t>
+        <w:t>Unrealized</w:t>
+      </w:r>
+      <w:proofErr w:type="spellEnd"/>
+      <w:r>
+        <w:rPr>
+          <w:i/>
+          <w:iCs/>
+          <w:lang w:val="nl-NL"/>
+        </w:rPr>
+        <w:t xml:space="preserve"> Value</w:t>
       </w:r>
       <w:r>
         <w:rPr>
@@ -2814,19 +3974,43 @@
         </w:rPr>
         <w:t xml:space="preserve"> (UV), wat meestal het geval is, dan moet je beginnen met het meten van de </w:t>
       </w:r>
+      <w:proofErr w:type="spellStart"/>
       <w:r>
         <w:rPr>
           <w:i/>
           <w:iCs/>
           <w:lang w:val="nl-NL"/>
         </w:rPr>
-        <w:t>Current Value</w:t>
-      </w:r>
-      <w:r>
-        <w:rPr>
-          <w:lang w:val="nl-NL"/>
-        </w:rPr>
-        <w:t xml:space="preserve"> (CV) die je product of dienst levert (uiteraard zal de CV van een nieuw product of dienst nog nul zijn). Om te begrijpen waar je moet verbeteren, moet je mogelijk ook begrip hebben van je effectiviteit (A2I) en je reactivermogen (T2M)</w:t>
+        <w:t>Current</w:t>
+      </w:r>
+      <w:proofErr w:type="spellEnd"/>
+      <w:r>
+        <w:rPr>
+          <w:i/>
+          <w:iCs/>
+          <w:lang w:val="nl-NL"/>
+        </w:rPr>
+        <w:t xml:space="preserve"> Value</w:t>
+      </w:r>
+      <w:r>
+        <w:rPr>
+          <w:lang w:val="nl-NL"/>
+        </w:rPr>
+        <w:t xml:space="preserve"> (CV) die je product of dienst levert (uiteraard zal de CV van een nieuw product of dienst nog nul zijn). Om te begrijpen waar je moet verbeteren, moet je mogelijk ook begrip hebben van je effectiviteit (A2I) en je </w:t>
+      </w:r>
+      <w:proofErr w:type="spellStart"/>
+      <w:r>
+        <w:rPr>
+          <w:lang w:val="nl-NL"/>
+        </w:rPr>
+        <w:t>reactivermogen</w:t>
+      </w:r>
+      <w:proofErr w:type="spellEnd"/>
+      <w:r>
+        <w:rPr>
+          <w:lang w:val="nl-NL"/>
+        </w:rPr>
+        <w:t xml:space="preserve"> (T2M)</w:t>
       </w:r>
       <w:r>
         <w:rPr>
@@ -2858,7 +4042,21 @@
         <w:rPr>
           <w:lang w:val="nl-NL"/>
         </w:rPr>
-        <w:t xml:space="preserve">De Experimenteerlus (zie Figuur 1) helpt organisaties van hun </w:t>
+        <w:t xml:space="preserve">De </w:t>
+      </w:r>
+      <w:proofErr w:type="spellStart"/>
+      <w:r>
+        <w:rPr>
+          <w:lang w:val="nl-NL"/>
+        </w:rPr>
+        <w:t>Experimenteerlus</w:t>
+      </w:r>
+      <w:proofErr w:type="spellEnd"/>
+      <w:r>
+        <w:rPr>
+          <w:lang w:val="nl-NL"/>
+        </w:rPr>
+        <w:t xml:space="preserve"> (zie Figuur 1) helpt organisaties van hun </w:t>
       </w:r>
       <w:r>
         <w:rPr>
@@ -3043,7 +4241,71 @@
           <w:bCs/>
           <w:lang w:val="nl-NL"/>
         </w:rPr>
-        <w:t xml:space="preserve"> Zowel je doelen als je verbeterexperimenten zullen zich waarschijnlijk ontwikkelen naarmate je meer ontdekt over klanten, concurrenten, en de competenties van je organisatie. Doelen kunnen wijzigen door gebeurtenissen van buitenaf, waardoor je de tactieken om je doelen te bereiken zult moeten heroverwegen en bijstellen. Was het Tussenliggend Doel het juiste? Is het Strategisch Doel nog relevant? Wanneer je het Tussenliggend Doel hebt behaald, zul je een nieuw Tussenliggend Doel moeten kiezen. Wanneer je het niet hebt behaald, zul je moeten besluiten of je doorzet, stopt, of bijstuurt in een nieuwe richting. Wanneer je Strateghische Doel niet langer relevant is, zul je het moeten aanpassen of vervangen</w:t>
+        <w:t xml:space="preserve"> Zowel je doelen als je verbeterexperimenten zullen zich waarschijnlijk ontwikkelen naarmate je meer ontdekt over klanten, concurrenten, en de competenties van je organisatie. Doelen kunnen wijzigen door gebeurtenissen van buitenaf, waardoor je de tactieken om je doelen te bereiken zult moeten heroverwegen en bijstellen. Was het Tussenliggend Doel het juiste? Is het Strategisch Doel nog relevant? Wanneer je het Tussenliggend Doel hebt behaald, </w:t>
+      </w:r>
+      <w:proofErr w:type="spellStart"/>
+      <w:r>
+        <w:rPr>
+          <w:bCs/>
+          <w:lang w:val="nl-NL"/>
+        </w:rPr>
+        <w:t>zul</w:t>
+      </w:r>
+      <w:proofErr w:type="spellEnd"/>
+      <w:r>
+        <w:rPr>
+          <w:bCs/>
+          <w:lang w:val="nl-NL"/>
+        </w:rPr>
+        <w:t xml:space="preserve"> je een nieuw Tussenliggend Doel moeten kiezen. Wanneer je het niet hebt behaald, </w:t>
+      </w:r>
+      <w:proofErr w:type="spellStart"/>
+      <w:r>
+        <w:rPr>
+          <w:bCs/>
+          <w:lang w:val="nl-NL"/>
+        </w:rPr>
+        <w:t>zul</w:t>
+      </w:r>
+      <w:proofErr w:type="spellEnd"/>
+      <w:r>
+        <w:rPr>
+          <w:bCs/>
+          <w:lang w:val="nl-NL"/>
+        </w:rPr>
+        <w:t xml:space="preserve"> je moeten besluiten of je doorzet, stopt, of bijstuurt in een nieuwe richting. Wanneer je </w:t>
+      </w:r>
+      <w:proofErr w:type="spellStart"/>
+      <w:r>
+        <w:rPr>
+          <w:bCs/>
+          <w:lang w:val="nl-NL"/>
+        </w:rPr>
+        <w:t>Strateghische</w:t>
+      </w:r>
+      <w:proofErr w:type="spellEnd"/>
+      <w:r>
+        <w:rPr>
+          <w:bCs/>
+          <w:lang w:val="nl-NL"/>
+        </w:rPr>
+        <w:t xml:space="preserve"> Doel niet langer relevant is, </w:t>
+      </w:r>
+      <w:proofErr w:type="spellStart"/>
+      <w:r>
+        <w:rPr>
+          <w:bCs/>
+          <w:lang w:val="nl-NL"/>
+        </w:rPr>
+        <w:t>zul</w:t>
+      </w:r>
+      <w:proofErr w:type="spellEnd"/>
+      <w:r>
+        <w:rPr>
+          <w:bCs/>
+          <w:lang w:val="nl-NL"/>
+        </w:rPr>
+        <w:t xml:space="preserve"> je het moeten aanpassen of vervangen</w:t>
       </w:r>
       <w:r>
         <w:rPr>
@@ -3066,8 +4328,16 @@
         <w:rPr>
           <w:lang w:val="nl-NL"/>
         </w:rPr>
-        <w:t>Hypothesen, Experimenten, Features en Requirements</w:t>
-      </w:r>
+        <w:t xml:space="preserve">Hypothesen, Experimenten, Features en </w:t>
+      </w:r>
+      <w:proofErr w:type="spellStart"/>
+      <w:r>
+        <w:rPr>
+          <w:lang w:val="nl-NL"/>
+        </w:rPr>
+        <w:t>Requirements</w:t>
+      </w:r>
+      <w:proofErr w:type="spellEnd"/>
     </w:p>
     <w:p>
       <w:pPr>
@@ -3106,6 +4376,7 @@
         </w:rPr>
         <w:t xml:space="preserve"> terwijl een </w:t>
       </w:r>
+      <w:proofErr w:type="spellStart"/>
       <w:r>
         <w:rPr>
           <w:i/>
@@ -3114,6 +4385,7 @@
         </w:rPr>
         <w:t>requirement</w:t>
       </w:r>
+      <w:proofErr w:type="spellEnd"/>
       <w:r>
         <w:rPr>
           <w:lang w:val="nl-NL"/>
@@ -3150,6 +4422,7 @@
         </w:rPr>
         <w:t xml:space="preserve"> is een voorbeeld van een </w:t>
       </w:r>
+      <w:proofErr w:type="spellStart"/>
       <w:r>
         <w:rPr>
           <w:i/>
@@ -3158,6 +4431,7 @@
         </w:rPr>
         <w:t>requirement</w:t>
       </w:r>
+      <w:proofErr w:type="spellEnd"/>
       <w:r>
         <w:rPr>
           <w:lang w:val="nl-NL"/>
@@ -3182,7 +4456,21 @@
         <w:rPr>
           <w:lang w:val="nl-NL"/>
         </w:rPr>
-        <w:t>Organisaties kunnen veel geld besteden aan het implementeren van features en andere requirements in producten, om er vervol</w:t>
+        <w:t xml:space="preserve">Organisaties kunnen veel geld besteden aan het implementeren van features en andere </w:t>
+      </w:r>
+      <w:proofErr w:type="spellStart"/>
+      <w:r>
+        <w:rPr>
+          <w:lang w:val="nl-NL"/>
+        </w:rPr>
+        <w:t>requirements</w:t>
+      </w:r>
+      <w:proofErr w:type="spellEnd"/>
+      <w:r>
+        <w:rPr>
+          <w:lang w:val="nl-NL"/>
+        </w:rPr>
+        <w:t xml:space="preserve"> in producten, om er vervol</w:t>
       </w:r>
       <w:r>
         <w:rPr>
@@ -3228,7 +4516,21 @@
         <w:rPr>
           <w:lang w:val="nl-NL"/>
         </w:rPr>
-        <w:t xml:space="preserve"> een voorgestelde verklaring voor een bepaalde observatie, die nog niet bewezen (of ontkracht) is. In de context van requirements, is het een geloof dat </w:t>
+        <w:t xml:space="preserve"> een voorgestelde verklaring voor een bepaalde observatie, die nog niet bewezen (of ontkracht) is. In de context van </w:t>
+      </w:r>
+      <w:proofErr w:type="spellStart"/>
+      <w:r>
+        <w:rPr>
+          <w:lang w:val="nl-NL"/>
+        </w:rPr>
+        <w:t>requirements</w:t>
+      </w:r>
+      <w:proofErr w:type="spellEnd"/>
+      <w:r>
+        <w:rPr>
+          <w:lang w:val="nl-NL"/>
+        </w:rPr>
+        <w:t xml:space="preserve">, is het een geloof dat </w:t>
       </w:r>
       <w:r>
         <w:rPr>
@@ -3290,7 +4592,49 @@
         <w:rPr>
           <w:lang w:val="nl-NL"/>
         </w:rPr>
-        <w:t>Elke feature en iedere requirement is eigenlijk een hypothese over waarde. Een van de doelen van een empirische aanpak is om deze hypothesen expliciet te maken en doelbewust experimenten te ontwerpen die de waarde van de features en requirements expliciet testen. Het is niet altijd nodig om de volledige feature of requirement te bouwen om te bepalen of deze waardevol is; het kan al genoeg zijn voor een team om eenvoudigweg voldoende te bouwen om de kritieke aannames te valideren, die de waarde bewijzen of verwerpen.</w:t>
+        <w:t xml:space="preserve">Elke feature en iedere </w:t>
+      </w:r>
+      <w:proofErr w:type="spellStart"/>
+      <w:r>
+        <w:rPr>
+          <w:lang w:val="nl-NL"/>
+        </w:rPr>
+        <w:t>requirement</w:t>
+      </w:r>
+      <w:proofErr w:type="spellEnd"/>
+      <w:r>
+        <w:rPr>
+          <w:lang w:val="nl-NL"/>
+        </w:rPr>
+        <w:t xml:space="preserve"> is eigenlijk een hypothese over waarde. Een van de doelen van een empirische aanpak is om deze hypothesen expliciet te maken en doelbewust experimenten te ontwerpen die de waarde van de features en </w:t>
+      </w:r>
+      <w:proofErr w:type="spellStart"/>
+      <w:r>
+        <w:rPr>
+          <w:lang w:val="nl-NL"/>
+        </w:rPr>
+        <w:t>requirements</w:t>
+      </w:r>
+      <w:proofErr w:type="spellEnd"/>
+      <w:r>
+        <w:rPr>
+          <w:lang w:val="nl-NL"/>
+        </w:rPr>
+        <w:t xml:space="preserve"> expliciet testen. Het is niet altijd nodig om de volledige feature of </w:t>
+      </w:r>
+      <w:proofErr w:type="spellStart"/>
+      <w:r>
+        <w:rPr>
+          <w:lang w:val="nl-NL"/>
+        </w:rPr>
+        <w:t>requirement</w:t>
+      </w:r>
+      <w:proofErr w:type="spellEnd"/>
+      <w:r>
+        <w:rPr>
+          <w:lang w:val="nl-NL"/>
+        </w:rPr>
+        <w:t xml:space="preserve"> te bouwen om te bepalen of deze waardevol is; het kan al genoeg zijn voor een team om eenvoudigweg voldoende te bouwen om de kritieke aannames te valideren, die de waarde bewijzen of verwerpen.</w:t>
       </w:r>
     </w:p>
     <w:p>
@@ -3312,12 +4656,20 @@
         </w:rPr>
         <w:t xml:space="preserve">Het expliciet vormen van hypothesen, het meten van resultaten, en het inspecteren en aanpassen van doelen gebaseerd op die resultaten, zijn impliciet onderdeel van een wendbare </w:t>
       </w:r>
+      <w:proofErr w:type="gramStart"/>
       <w:r>
         <w:rPr>
           <w:lang w:val="nl-NL"/>
         </w:rPr>
         <w:lastRenderedPageBreak/>
-        <w:t>aanpak. Dit werk expliciet en transparant te maken is wat EBM toevoegt aan het organisatie-verbeter-proces.</w:t>
+        <w:t>aanpak</w:t>
+      </w:r>
+      <w:proofErr w:type="gramEnd"/>
+      <w:r>
+        <w:rPr>
+          <w:lang w:val="nl-NL"/>
+        </w:rPr>
+        <w:t>. Dit werk expliciet en transparant te maken is wat EBM toevoegt aan het organisatie-verbeter-proces.</w:t>
       </w:r>
     </w:p>
     <w:p>
@@ -3334,6 +4686,7 @@
       </w:pPr>
       <w:bookmarkStart w:id="21" w:name="_2wos46ww4f4s" w:colFirst="0" w:colLast="0"/>
       <w:bookmarkEnd w:id="21"/>
+      <w:proofErr w:type="spellStart"/>
       <w:r>
         <w:rPr>
           <w:b/>
@@ -3390,18 +4743,27 @@
         </w:rPr>
         <w:t>t</w:t>
       </w:r>
-    </w:p>
-    <w:p>
-      <w:pPr>
-        <w:rPr>
-          <w:lang w:val="nl-NL"/>
-        </w:rPr>
-      </w:pPr>
-      <w:r>
-        <w:rPr>
-          <w:lang w:val="nl-NL"/>
-        </w:rPr>
-        <w:t xml:space="preserve">Evidence-Based Management </w:t>
+      <w:proofErr w:type="spellEnd"/>
+    </w:p>
+    <w:p>
+      <w:pPr>
+        <w:rPr>
+          <w:lang w:val="nl-NL"/>
+        </w:rPr>
+      </w:pPr>
+      <w:proofErr w:type="spellStart"/>
+      <w:r>
+        <w:rPr>
+          <w:lang w:val="nl-NL"/>
+        </w:rPr>
+        <w:t>Evidence-Based</w:t>
+      </w:r>
+      <w:proofErr w:type="spellEnd"/>
+      <w:r>
+        <w:rPr>
+          <w:lang w:val="nl-NL"/>
+        </w:rPr>
+        <w:t xml:space="preserve"> Management </w:t>
       </w:r>
       <w:r>
         <w:rPr>
@@ -3421,11 +4783,19 @@
         </w:rPr>
         <w:t xml:space="preserve">ids. Het implementeren van losse delen van EBM is mogelijk, maar het resultaat daarvan is niet </w:t>
       </w:r>
-      <w:r>
-        <w:rPr>
-          <w:lang w:val="nl-NL"/>
-        </w:rPr>
-        <w:t>Evidence-Based Management.</w:t>
+      <w:proofErr w:type="spellStart"/>
+      <w:r>
+        <w:rPr>
+          <w:lang w:val="nl-NL"/>
+        </w:rPr>
+        <w:t>Evidence-Based</w:t>
+      </w:r>
+      <w:proofErr w:type="spellEnd"/>
+      <w:r>
+        <w:rPr>
+          <w:lang w:val="nl-NL"/>
+        </w:rPr>
+        <w:t xml:space="preserve"> Management.</w:t>
       </w:r>
     </w:p>
     <w:p>
@@ -3457,17 +4827,39 @@
           <w:lang w:val="nl-NL"/>
         </w:rPr>
       </w:pPr>
-      <w:r>
-        <w:rPr>
-          <w:lang w:val="nl-NL"/>
-        </w:rPr>
-        <w:t>Evidence-Based Management is gezamenlijk ontwikkeld door Scrum.org, de Professional Scrum Trainer-gemeenschap</w:t>
-      </w:r>
-      <w:r>
-        <w:rPr>
-          <w:lang w:val="nl-NL"/>
-        </w:rPr>
-        <w:t xml:space="preserve">, Ken Schwaber </w:t>
+      <w:proofErr w:type="spellStart"/>
+      <w:r>
+        <w:rPr>
+          <w:lang w:val="nl-NL"/>
+        </w:rPr>
+        <w:t>Evidence-Based</w:t>
+      </w:r>
+      <w:proofErr w:type="spellEnd"/>
+      <w:r>
+        <w:rPr>
+          <w:lang w:val="nl-NL"/>
+        </w:rPr>
+        <w:t xml:space="preserve"> Management is gezamenlijk ontwikkeld door Scrum.org, de Professional Scrum Trainer-gemeenschap</w:t>
+      </w:r>
+      <w:r>
+        <w:rPr>
+          <w:lang w:val="nl-NL"/>
+        </w:rPr>
+        <w:t xml:space="preserve">, Ken </w:t>
+      </w:r>
+      <w:proofErr w:type="spellStart"/>
+      <w:r>
+        <w:rPr>
+          <w:lang w:val="nl-NL"/>
+        </w:rPr>
+        <w:t>Schwaber</w:t>
+      </w:r>
+      <w:proofErr w:type="spellEnd"/>
+      <w:r>
+        <w:rPr>
+          <w:lang w:val="nl-NL"/>
+        </w:rPr>
+        <w:t xml:space="preserve"> </w:t>
       </w:r>
       <w:r>
         <w:rPr>
@@ -3479,7 +4871,21 @@
         <w:rPr>
           <w:lang w:val="nl-NL"/>
         </w:rPr>
-        <w:t xml:space="preserve"> Christina Schwaber.</w:t>
+        <w:t xml:space="preserve"> Christina </w:t>
+      </w:r>
+      <w:proofErr w:type="spellStart"/>
+      <w:r>
+        <w:rPr>
+          <w:lang w:val="nl-NL"/>
+        </w:rPr>
+        <w:t>Schwaber</w:t>
+      </w:r>
+      <w:proofErr w:type="spellEnd"/>
+      <w:r>
+        <w:rPr>
+          <w:lang w:val="nl-NL"/>
+        </w:rPr>
+        <w:t>.</w:t>
       </w:r>
     </w:p>
     <w:p>
@@ -3515,7 +4921,63 @@
         <w:rPr>
           <w:lang w:val="nl-NL"/>
         </w:rPr>
-        <w:t>Deze gids is een vertaling van de oorspronkelijke Engelse versie, die beschikbaar is gesteld door de ontwikkelaars die hierboven zijn vermeld. AHet initiatief en beheer van deze Nederlandse vertaling ligt bij Sjoerd Kranendonk voor Scrum Facilitators. De vertaalde gids bevat verder bijdragen van Chris Lukassen, Glaudia Califano en Dennis Mansell.</w:t>
+        <w:t xml:space="preserve">Deze gids is een vertaling van de oorspronkelijke Engelse versie, die beschikbaar is gesteld door de ontwikkelaars die hierboven zijn vermeld. </w:t>
+      </w:r>
+      <w:proofErr w:type="spellStart"/>
+      <w:r>
+        <w:rPr>
+          <w:lang w:val="nl-NL"/>
+        </w:rPr>
+        <w:t>AHet</w:t>
+      </w:r>
+      <w:proofErr w:type="spellEnd"/>
+      <w:r>
+        <w:rPr>
+          <w:lang w:val="nl-NL"/>
+        </w:rPr>
+        <w:t xml:space="preserve"> initiatief en beheer van deze Nederlandse vertaling ligt bij Sjoerd Kranendonk voor Scrum Facilitators. De vertaalde gids bevat verder bijdragen van Chris Lukassen, </w:t>
+      </w:r>
+      <w:proofErr w:type="spellStart"/>
+      <w:r>
+        <w:rPr>
+          <w:lang w:val="nl-NL"/>
+        </w:rPr>
+        <w:t>Glaudia</w:t>
+      </w:r>
+      <w:proofErr w:type="spellEnd"/>
+      <w:r>
+        <w:rPr>
+          <w:lang w:val="nl-NL"/>
+        </w:rPr>
+        <w:t xml:space="preserve"> </w:t>
+      </w:r>
+      <w:proofErr w:type="spellStart"/>
+      <w:r>
+        <w:rPr>
+          <w:lang w:val="nl-NL"/>
+        </w:rPr>
+        <w:t>Califano</w:t>
+      </w:r>
+      <w:proofErr w:type="spellEnd"/>
+      <w:r>
+        <w:rPr>
+          <w:lang w:val="nl-NL"/>
+        </w:rPr>
+        <w:t xml:space="preserve"> en Dennis </w:t>
+      </w:r>
+      <w:proofErr w:type="spellStart"/>
+      <w:r>
+        <w:rPr>
+          <w:lang w:val="nl-NL"/>
+        </w:rPr>
+        <w:t>Mansell</w:t>
+      </w:r>
+      <w:proofErr w:type="spellEnd"/>
+      <w:r>
+        <w:rPr>
+          <w:lang w:val="nl-NL"/>
+        </w:rPr>
+        <w:t>.</w:t>
       </w:r>
     </w:p>
     <w:p>
@@ -3561,11 +5023,19 @@
           <w:lang w:val="en-US"/>
         </w:rPr>
       </w:pPr>
+      <w:proofErr w:type="spellStart"/>
       <w:r>
         <w:rPr>
           <w:lang w:val="en-US"/>
         </w:rPr>
-        <w:t>Vertaalgroep: Scrum Facilitators Community</w:t>
+        <w:t>Vertaalgroep</w:t>
+      </w:r>
+      <w:proofErr w:type="spellEnd"/>
+      <w:r>
+        <w:rPr>
+          <w:lang w:val="en-US"/>
+        </w:rPr>
+        <w:t>: Scrum Facilitators Community</w:t>
       </w:r>
     </w:p>
     <w:p>
@@ -3615,11 +5085,19 @@
           <w:lang w:val="nl-NL"/>
         </w:rPr>
       </w:pPr>
-      <w:r>
-        <w:rPr>
-          <w:lang w:val="nl-NL"/>
-        </w:rPr>
-        <w:t>Linkedin: https://www.linkedin.com/company/scrumfacilitators/</w:t>
+      <w:proofErr w:type="spellStart"/>
+      <w:r>
+        <w:rPr>
+          <w:lang w:val="nl-NL"/>
+        </w:rPr>
+        <w:t>Linkedin</w:t>
+      </w:r>
+      <w:proofErr w:type="spellEnd"/>
+      <w:r>
+        <w:rPr>
+          <w:lang w:val="nl-NL"/>
+        </w:rPr>
+        <w:t>: https://www.linkedin.com/company/scrumfacilitators/</w:t>
       </w:r>
     </w:p>
     <w:p>
@@ -3732,6 +5210,7 @@
         </w:rPr>
         <w:t xml:space="preserve">Appendix: </w:t>
       </w:r>
+      <w:proofErr w:type="spellStart"/>
       <w:r>
         <w:rPr>
           <w:b/>
@@ -3748,6 +5227,7 @@
         </w:rPr>
         <w:t>oorbeeld</w:t>
       </w:r>
+      <w:proofErr w:type="spellEnd"/>
       <w:r>
         <w:rPr>
           <w:b/>
@@ -3776,13 +5256,69 @@
           <w:lang w:val="nl-NL"/>
         </w:rPr>
         <w:lastRenderedPageBreak/>
-        <w:t xml:space="preserve">Om zo goed mogelijk aanpasbaar te zijn, definieert de EBM geen specifieke Key Value Measures (KVM's). </w:t>
-      </w:r>
-      <w:r>
-        <w:rPr>
-          <w:lang w:val="nl-NL"/>
-        </w:rPr>
-        <w:t>De onderstaande KVM's dienen als inspiratie om een organisatie te kunnen helpen om de huidige situatie, de gewenste toekomstige situatie en de factoren die het verbetervermogen beïnvloeden, beter te begrijpen.</w:t>
+        <w:t xml:space="preserve">Om zo goed mogelijk aanpasbaar te zijn, definieert de EBM geen specifieke </w:t>
+      </w:r>
+      <w:proofErr w:type="spellStart"/>
+      <w:r>
+        <w:rPr>
+          <w:lang w:val="nl-NL"/>
+        </w:rPr>
+        <w:t>Key</w:t>
+      </w:r>
+      <w:proofErr w:type="spellEnd"/>
+      <w:r>
+        <w:rPr>
+          <w:lang w:val="nl-NL"/>
+        </w:rPr>
+        <w:t xml:space="preserve"> Value </w:t>
+      </w:r>
+      <w:proofErr w:type="spellStart"/>
+      <w:r>
+        <w:rPr>
+          <w:lang w:val="nl-NL"/>
+        </w:rPr>
+        <w:t>Measures</w:t>
+      </w:r>
+      <w:proofErr w:type="spellEnd"/>
+      <w:r>
+        <w:rPr>
+          <w:lang w:val="nl-NL"/>
+        </w:rPr>
+        <w:t xml:space="preserve"> (</w:t>
+      </w:r>
+      <w:proofErr w:type="spellStart"/>
+      <w:r>
+        <w:rPr>
+          <w:lang w:val="nl-NL"/>
+        </w:rPr>
+        <w:t>KVM's</w:t>
+      </w:r>
+      <w:proofErr w:type="spellEnd"/>
+      <w:r>
+        <w:rPr>
+          <w:lang w:val="nl-NL"/>
+        </w:rPr>
+        <w:t xml:space="preserve">). </w:t>
+      </w:r>
+      <w:r>
+        <w:rPr>
+          <w:lang w:val="nl-NL"/>
+        </w:rPr>
+        <w:t xml:space="preserve">De onderstaande </w:t>
+      </w:r>
+      <w:proofErr w:type="spellStart"/>
+      <w:r>
+        <w:rPr>
+          <w:lang w:val="nl-NL"/>
+        </w:rPr>
+        <w:t>KVM's</w:t>
+      </w:r>
+      <w:proofErr w:type="spellEnd"/>
+      <w:r>
+        <w:rPr>
+          <w:lang w:val="nl-NL"/>
+        </w:rPr>
+        <w:t xml:space="preserve"> dienen als inspiratie om een organisatie te kunnen helpen om de huidige situatie, de gewenste toekomstige situatie en de factoren die het verbetervermogen beïnvloeden, beter te begrijpen.</w:t>
       </w:r>
     </w:p>
     <w:p>
@@ -3895,6 +5431,7 @@
                 <w:szCs w:val="20"/>
               </w:rPr>
             </w:pPr>
+            <w:proofErr w:type="spellStart"/>
             <w:r>
               <w:rPr>
                 <w:color w:val="FFFFFF"/>
@@ -3903,6 +5440,7 @@
               </w:rPr>
               <w:t>Meetwaarde</w:t>
             </w:r>
+            <w:proofErr w:type="spellEnd"/>
             <w:r>
               <w:rPr>
                 <w:color w:val="FFFFFF"/>
@@ -4365,6 +5903,7 @@
                 <w:szCs w:val="20"/>
               </w:rPr>
             </w:pPr>
+            <w:proofErr w:type="spellStart"/>
             <w:r>
               <w:rPr>
                 <w:color w:val="FFFFFF"/>
@@ -4373,6 +5912,7 @@
               </w:rPr>
               <w:t>Meetwaarde</w:t>
             </w:r>
+            <w:proofErr w:type="spellEnd"/>
             <w:r>
               <w:rPr>
                 <w:color w:val="FFFFFF"/>
@@ -4716,6 +6256,7 @@
                 <w:szCs w:val="20"/>
               </w:rPr>
             </w:pPr>
+            <w:proofErr w:type="spellStart"/>
             <w:r>
               <w:rPr>
                 <w:color w:val="FFFFFF"/>
@@ -4724,6 +6265,7 @@
               </w:rPr>
               <w:t>Meetwaarde</w:t>
             </w:r>
+            <w:proofErr w:type="spellEnd"/>
             <w:r>
               <w:rPr>
                 <w:color w:val="FFFFFF"/>
@@ -4864,7 +6406,23 @@
                 <w:sz w:val="20"/>
                 <w:szCs w:val="20"/>
               </w:rPr>
-              <w:t>The number of releases per time period, e.g. continuously, daily, weekly, monthly, quarterly, etc. This helps reflect the time needed to satisfy the customer with new and competitive products.</w:t>
+              <w:t xml:space="preserve">The number of releases per time period, </w:t>
+            </w:r>
+            <w:proofErr w:type="gramStart"/>
+            <w:r>
+              <w:rPr>
+                <w:sz w:val="20"/>
+                <w:szCs w:val="20"/>
+              </w:rPr>
+              <w:t>e.g.</w:t>
+            </w:r>
+            <w:proofErr w:type="gramEnd"/>
+            <w:r>
+              <w:rPr>
+                <w:sz w:val="20"/>
+                <w:szCs w:val="20"/>
+              </w:rPr>
+              <w:t xml:space="preserve"> continuously, daily, weekly, monthly, quarterly, etc. This helps reflect the time needed to satisfy the customer with new and competitive products.</w:t>
             </w:r>
           </w:p>
         </w:tc>
@@ -5746,6 +7304,7 @@
                 <w:szCs w:val="20"/>
               </w:rPr>
             </w:pPr>
+            <w:proofErr w:type="spellStart"/>
             <w:r>
               <w:rPr>
                 <w:color w:val="FFFFFF"/>
@@ -5754,6 +7313,7 @@
               </w:rPr>
               <w:t>Meetwaarde</w:t>
             </w:r>
+            <w:proofErr w:type="spellEnd"/>
             <w:r>
               <w:rPr>
                 <w:color w:val="FFFFFF"/>
@@ -6437,7 +7997,23 @@
                 <w:sz w:val="20"/>
                 <w:szCs w:val="20"/>
               </w:rPr>
-              <w:t xml:space="preserve">The percentage of released product changes that result in degraded service and require remediation (e.g. hotfix, rollback, patch). </w:t>
+              <w:t>The percentage of released product changes that result in degraded service and require remediation (</w:t>
+            </w:r>
+            <w:proofErr w:type="gramStart"/>
+            <w:r>
+              <w:rPr>
+                <w:sz w:val="20"/>
+                <w:szCs w:val="20"/>
+              </w:rPr>
+              <w:t>e.g.</w:t>
+            </w:r>
+            <w:proofErr w:type="gramEnd"/>
+            <w:r>
+              <w:rPr>
+                <w:sz w:val="20"/>
+                <w:szCs w:val="20"/>
+              </w:rPr>
+              <w:t xml:space="preserve"> hotfix, rollback, patch). </w:t>
             </w:r>
             <w:r>
               <w:rPr>
@@ -6816,7 +8392,61 @@
           <w:szCs w:val="20"/>
           <w:lang w:val="nl-NL"/>
         </w:rPr>
-        <w:t>Figuur gebaseerd op Mike Rother’s Improvement Kata (</w:t>
+        <w:t xml:space="preserve">Figuur gebaseerd op Mike </w:t>
+      </w:r>
+      <w:proofErr w:type="spellStart"/>
+      <w:r>
+        <w:rPr>
+          <w:sz w:val="20"/>
+          <w:szCs w:val="20"/>
+          <w:lang w:val="nl-NL"/>
+        </w:rPr>
+        <w:t>Rother’s</w:t>
+      </w:r>
+      <w:proofErr w:type="spellEnd"/>
+      <w:r>
+        <w:rPr>
+          <w:sz w:val="20"/>
+          <w:szCs w:val="20"/>
+          <w:lang w:val="nl-NL"/>
+        </w:rPr>
+        <w:t xml:space="preserve"> </w:t>
+      </w:r>
+      <w:proofErr w:type="spellStart"/>
+      <w:r>
+        <w:rPr>
+          <w:sz w:val="20"/>
+          <w:szCs w:val="20"/>
+          <w:lang w:val="nl-NL"/>
+        </w:rPr>
+        <w:t>Improvement</w:t>
+      </w:r>
+      <w:proofErr w:type="spellEnd"/>
+      <w:r>
+        <w:rPr>
+          <w:sz w:val="20"/>
+          <w:szCs w:val="20"/>
+          <w:lang w:val="nl-NL"/>
+        </w:rPr>
+        <w:t xml:space="preserve"> </w:t>
+      </w:r>
+      <w:proofErr w:type="spellStart"/>
+      <w:r>
+        <w:rPr>
+          <w:sz w:val="20"/>
+          <w:szCs w:val="20"/>
+          <w:lang w:val="nl-NL"/>
+        </w:rPr>
+        <w:t>Kata</w:t>
+      </w:r>
+      <w:proofErr w:type="spellEnd"/>
+      <w:r>
+        <w:rPr>
+          <w:sz w:val="20"/>
+          <w:szCs w:val="20"/>
+          <w:lang w:val="nl-NL"/>
+        </w:rPr>
+        <w:t xml:space="preserve"> (</w:t>
       </w:r>
       <w:hyperlink r:id="rId3" w:history="1">
         <w:r>
@@ -6869,7 +8499,79 @@
           <w:szCs w:val="20"/>
           <w:lang w:val="nl-NL"/>
         </w:rPr>
-        <w:t xml:space="preserve">De Experimenteerlus is een variatie op de Shewhart Cycle, die populair is gemaakt door W. Edwards Deming. Deze wordt ook wel de PDCA-cyclus genoemd (Plan-Do-Check-Act); zie </w:t>
+        <w:t xml:space="preserve">De </w:t>
+      </w:r>
+      <w:proofErr w:type="spellStart"/>
+      <w:r>
+        <w:rPr>
+          <w:sz w:val="20"/>
+          <w:szCs w:val="20"/>
+          <w:lang w:val="nl-NL"/>
+        </w:rPr>
+        <w:t>Experimenteerlus</w:t>
+      </w:r>
+      <w:proofErr w:type="spellEnd"/>
+      <w:r>
+        <w:rPr>
+          <w:sz w:val="20"/>
+          <w:szCs w:val="20"/>
+          <w:lang w:val="nl-NL"/>
+        </w:rPr>
+        <w:t xml:space="preserve"> is een variatie op de </w:t>
+      </w:r>
+      <w:proofErr w:type="spellStart"/>
+      <w:r>
+        <w:rPr>
+          <w:sz w:val="20"/>
+          <w:szCs w:val="20"/>
+          <w:lang w:val="nl-NL"/>
+        </w:rPr>
+        <w:t>Shewhart</w:t>
+      </w:r>
+      <w:proofErr w:type="spellEnd"/>
+      <w:r>
+        <w:rPr>
+          <w:sz w:val="20"/>
+          <w:szCs w:val="20"/>
+          <w:lang w:val="nl-NL"/>
+        </w:rPr>
+        <w:t xml:space="preserve"> </w:t>
+      </w:r>
+      <w:proofErr w:type="spellStart"/>
+      <w:r>
+        <w:rPr>
+          <w:sz w:val="20"/>
+          <w:szCs w:val="20"/>
+          <w:lang w:val="nl-NL"/>
+        </w:rPr>
+        <w:t>Cycle</w:t>
+      </w:r>
+      <w:proofErr w:type="spellEnd"/>
+      <w:r>
+        <w:rPr>
+          <w:sz w:val="20"/>
+          <w:szCs w:val="20"/>
+          <w:lang w:val="nl-NL"/>
+        </w:rPr>
+        <w:t xml:space="preserve">, die populair is gemaakt door W. Edwards </w:t>
+      </w:r>
+      <w:proofErr w:type="spellStart"/>
+      <w:r>
+        <w:rPr>
+          <w:sz w:val="20"/>
+          <w:szCs w:val="20"/>
+          <w:lang w:val="nl-NL"/>
+        </w:rPr>
+        <w:t>Deming</w:t>
+      </w:r>
+      <w:proofErr w:type="spellEnd"/>
+      <w:r>
+        <w:rPr>
+          <w:sz w:val="20"/>
+          <w:szCs w:val="20"/>
+          <w:lang w:val="nl-NL"/>
+        </w:rPr>
+        <w:t xml:space="preserve">. Deze wordt ook wel de PDCA-cyclus genoemd (Plan-Do-Check-Act); zie </w:t>
       </w:r>
       <w:hyperlink r:id="rId4" w:history="1">
         <w:r>

</xml_diff>

<commit_message>
Alle KVM's in de SDO layout - Beta release 2 klaar?
</commit_message>
<xml_diff>
--- a/2020-EBM-Gids-NL-v0.2dev.docx
+++ b/2020-EBM-Gids-NL-v0.2dev.docx
@@ -16,7 +16,7 @@
         <w:rPr>
           <w:sz w:val="40"/>
           <w:szCs w:val="40"/>
-          <w:lang w:val="nl-NL"/>
+          <w:lang w:val="en-US"/>
         </w:rPr>
       </w:pPr>
       <w:bookmarkStart w:id="1" w:name="_euikqgj8d56q" w:colFirst="0" w:colLast="0"/>
@@ -25,7 +25,7 @@
         <w:rPr>
           <w:sz w:val="40"/>
           <w:szCs w:val="40"/>
-          <w:lang w:val="nl-NL"/>
+          <w:lang w:val="en-US"/>
         </w:rPr>
         <w:t>Scrum.org</w:t>
       </w:r>
@@ -33,14 +33,14 @@
     <w:p>
       <w:pPr>
         <w:rPr>
-          <w:lang w:val="nl-NL"/>
-        </w:rPr>
-      </w:pPr>
-    </w:p>
-    <w:p>
-      <w:pPr>
-        <w:rPr>
-          <w:lang w:val="nl-NL"/>
+          <w:lang w:val="en-US"/>
+        </w:rPr>
+      </w:pPr>
+    </w:p>
+    <w:p>
+      <w:pPr>
+        <w:rPr>
+          <w:lang w:val="en-US"/>
         </w:rPr>
       </w:pPr>
     </w:p>
@@ -52,7 +52,7 @@
           <w:color w:val="auto"/>
           <w:sz w:val="60"/>
           <w:szCs w:val="60"/>
-          <w:lang w:val="nl-NL"/>
+          <w:lang w:val="en-US"/>
         </w:rPr>
       </w:pPr>
       <w:bookmarkStart w:id="2" w:name="_quvxgr3qucdl" w:colFirst="0" w:colLast="0"/>
@@ -64,29 +64,9 @@
           <w:color w:val="auto"/>
           <w:sz w:val="60"/>
           <w:szCs w:val="60"/>
-          <w:lang w:val="nl-NL"/>
-        </w:rPr>
-        <w:t xml:space="preserve">De </w:t>
-      </w:r>
-      <w:proofErr w:type="spellStart"/>
-      <w:r>
-        <w:rPr>
-          <w:color w:val="auto"/>
-          <w:sz w:val="60"/>
-          <w:szCs w:val="60"/>
-          <w:lang w:val="nl-NL"/>
-        </w:rPr>
-        <w:t>Evidence-Based</w:t>
-      </w:r>
-      <w:proofErr w:type="spellEnd"/>
-      <w:r>
-        <w:rPr>
-          <w:color w:val="auto"/>
-          <w:sz w:val="60"/>
-          <w:szCs w:val="60"/>
-          <w:lang w:val="nl-NL"/>
-        </w:rPr>
-        <w:t xml:space="preserve"> Management gids</w:t>
+          <w:lang w:val="en-US"/>
+        </w:rPr>
+        <w:t>De Evidence-Based Management gids</w:t>
       </w:r>
     </w:p>
     <w:p>
@@ -536,7 +516,7 @@
             <w:pPr>
               <w:spacing w:before="240" w:after="240"/>
               <w:rPr>
-                <w:lang w:val="nl-NL"/>
+                <w:lang w:val="en-US"/>
               </w:rPr>
             </w:pPr>
             <w:r>
@@ -544,32 +524,32 @@
                 <w:rFonts w:ascii="Calibri" w:eastAsia="Calibri" w:hAnsi="Calibri" w:cs="Calibri"/>
                 <w:sz w:val="24"/>
                 <w:szCs w:val="24"/>
-                <w:lang w:val="nl-NL"/>
+                <w:lang w:val="en-US"/>
               </w:rPr>
               <w:t xml:space="preserve">© </w:t>
             </w:r>
             <w:r>
               <w:rPr>
                 <w:rFonts w:ascii="Calibri" w:eastAsia="Calibri" w:hAnsi="Calibri" w:cs="Calibri"/>
-                <w:lang w:val="nl-NL"/>
+                <w:lang w:val="en-US"/>
               </w:rPr>
               <w:t>2020 Scrum.org</w:t>
             </w:r>
             <w:r>
               <w:rPr>
-                <w:lang w:val="nl-NL"/>
+                <w:lang w:val="en-US"/>
               </w:rPr>
               <w:tab/>
             </w:r>
             <w:r>
               <w:rPr>
-                <w:lang w:val="nl-NL"/>
+                <w:lang w:val="en-US"/>
               </w:rPr>
               <w:tab/>
             </w:r>
             <w:r>
               <w:rPr>
-                <w:lang w:val="nl-NL"/>
+                <w:lang w:val="en-US"/>
               </w:rPr>
               <w:tab/>
             </w:r>
@@ -579,645 +559,44 @@
               <w:spacing w:before="240" w:after="240"/>
               <w:rPr>
                 <w:rFonts w:ascii="Calibri" w:eastAsia="Calibri" w:hAnsi="Calibri" w:cs="Calibri"/>
-                <w:lang w:val="nl-NL"/>
+                <w:lang w:val="en-US"/>
               </w:rPr>
             </w:pPr>
-            <w:proofErr w:type="spellStart"/>
             <w:r>
               <w:rPr>
                 <w:rFonts w:ascii="Calibri" w:eastAsia="Calibri" w:hAnsi="Calibri" w:cs="Calibri"/>
-                <w:lang w:val="nl-NL"/>
-              </w:rPr>
-              <w:t>This</w:t>
-            </w:r>
-            <w:proofErr w:type="spellEnd"/>
-            <w:r>
-              <w:rPr>
-                <w:rFonts w:ascii="Calibri" w:eastAsia="Calibri" w:hAnsi="Calibri" w:cs="Calibri"/>
-                <w:lang w:val="nl-NL"/>
-              </w:rPr>
-              <w:t xml:space="preserve"> </w:t>
-            </w:r>
-            <w:proofErr w:type="spellStart"/>
-            <w:r>
-              <w:rPr>
-                <w:rFonts w:ascii="Calibri" w:eastAsia="Calibri" w:hAnsi="Calibri" w:cs="Calibri"/>
-                <w:lang w:val="nl-NL"/>
-              </w:rPr>
-              <w:t>publication</w:t>
-            </w:r>
-            <w:proofErr w:type="spellEnd"/>
-            <w:r>
-              <w:rPr>
-                <w:rFonts w:ascii="Calibri" w:eastAsia="Calibri" w:hAnsi="Calibri" w:cs="Calibri"/>
-                <w:lang w:val="nl-NL"/>
-              </w:rPr>
-              <w:t xml:space="preserve"> is </w:t>
-            </w:r>
-            <w:proofErr w:type="spellStart"/>
-            <w:r>
-              <w:rPr>
-                <w:rFonts w:ascii="Calibri" w:eastAsia="Calibri" w:hAnsi="Calibri" w:cs="Calibri"/>
-                <w:lang w:val="nl-NL"/>
-              </w:rPr>
-              <w:t>offered</w:t>
-            </w:r>
-            <w:proofErr w:type="spellEnd"/>
-            <w:r>
-              <w:rPr>
-                <w:rFonts w:ascii="Calibri" w:eastAsia="Calibri" w:hAnsi="Calibri" w:cs="Calibri"/>
-                <w:lang w:val="nl-NL"/>
-              </w:rPr>
-              <w:t xml:space="preserve"> </w:t>
-            </w:r>
-            <w:proofErr w:type="spellStart"/>
-            <w:r>
-              <w:rPr>
-                <w:rFonts w:ascii="Calibri" w:eastAsia="Calibri" w:hAnsi="Calibri" w:cs="Calibri"/>
-                <w:lang w:val="nl-NL"/>
-              </w:rPr>
-              <w:t>for</w:t>
-            </w:r>
-            <w:proofErr w:type="spellEnd"/>
-            <w:r>
-              <w:rPr>
-                <w:rFonts w:ascii="Calibri" w:eastAsia="Calibri" w:hAnsi="Calibri" w:cs="Calibri"/>
-                <w:lang w:val="nl-NL"/>
-              </w:rPr>
-              <w:t xml:space="preserve"> </w:t>
-            </w:r>
-            <w:proofErr w:type="spellStart"/>
-            <w:r>
-              <w:rPr>
-                <w:rFonts w:ascii="Calibri" w:eastAsia="Calibri" w:hAnsi="Calibri" w:cs="Calibri"/>
-                <w:lang w:val="nl-NL"/>
-              </w:rPr>
-              <w:t>license</w:t>
-            </w:r>
-            <w:proofErr w:type="spellEnd"/>
-            <w:r>
-              <w:rPr>
-                <w:rFonts w:ascii="Calibri" w:eastAsia="Calibri" w:hAnsi="Calibri" w:cs="Calibri"/>
-                <w:lang w:val="nl-NL"/>
-              </w:rPr>
-              <w:t xml:space="preserve"> </w:t>
-            </w:r>
-            <w:proofErr w:type="spellStart"/>
-            <w:r>
-              <w:rPr>
-                <w:rFonts w:ascii="Calibri" w:eastAsia="Calibri" w:hAnsi="Calibri" w:cs="Calibri"/>
-                <w:lang w:val="nl-NL"/>
-              </w:rPr>
-              <w:t>under</w:t>
-            </w:r>
-            <w:proofErr w:type="spellEnd"/>
-            <w:r>
-              <w:rPr>
-                <w:rFonts w:ascii="Calibri" w:eastAsia="Calibri" w:hAnsi="Calibri" w:cs="Calibri"/>
-                <w:lang w:val="nl-NL"/>
-              </w:rPr>
-              <w:t xml:space="preserve"> </w:t>
-            </w:r>
-            <w:proofErr w:type="spellStart"/>
-            <w:r>
-              <w:rPr>
-                <w:rFonts w:ascii="Calibri" w:eastAsia="Calibri" w:hAnsi="Calibri" w:cs="Calibri"/>
-                <w:lang w:val="nl-NL"/>
-              </w:rPr>
-              <w:t>the</w:t>
-            </w:r>
-            <w:proofErr w:type="spellEnd"/>
-            <w:r>
-              <w:rPr>
-                <w:rFonts w:ascii="Calibri" w:eastAsia="Calibri" w:hAnsi="Calibri" w:cs="Calibri"/>
-                <w:lang w:val="nl-NL"/>
-              </w:rPr>
-              <w:t xml:space="preserve"> </w:t>
-            </w:r>
-            <w:proofErr w:type="spellStart"/>
-            <w:r>
-              <w:rPr>
-                <w:rFonts w:ascii="Calibri" w:eastAsia="Calibri" w:hAnsi="Calibri" w:cs="Calibri"/>
-                <w:lang w:val="nl-NL"/>
-              </w:rPr>
-              <w:t>Attribution</w:t>
-            </w:r>
-            <w:proofErr w:type="spellEnd"/>
-            <w:r>
-              <w:rPr>
-                <w:rFonts w:ascii="Calibri" w:eastAsia="Calibri" w:hAnsi="Calibri" w:cs="Calibri"/>
-                <w:lang w:val="nl-NL"/>
-              </w:rPr>
-              <w:t xml:space="preserve"> Share-</w:t>
-            </w:r>
-            <w:proofErr w:type="spellStart"/>
-            <w:r>
-              <w:rPr>
-                <w:rFonts w:ascii="Calibri" w:eastAsia="Calibri" w:hAnsi="Calibri" w:cs="Calibri"/>
-                <w:lang w:val="nl-NL"/>
-              </w:rPr>
-              <w:t>Alike</w:t>
-            </w:r>
-            <w:proofErr w:type="spellEnd"/>
-            <w:r>
-              <w:rPr>
-                <w:rFonts w:ascii="Calibri" w:eastAsia="Calibri" w:hAnsi="Calibri" w:cs="Calibri"/>
-                <w:lang w:val="nl-NL"/>
-              </w:rPr>
-              <w:t xml:space="preserve"> </w:t>
-            </w:r>
-            <w:proofErr w:type="spellStart"/>
-            <w:r>
-              <w:rPr>
-                <w:rFonts w:ascii="Calibri" w:eastAsia="Calibri" w:hAnsi="Calibri" w:cs="Calibri"/>
-                <w:lang w:val="nl-NL"/>
-              </w:rPr>
-              <w:t>license</w:t>
-            </w:r>
-            <w:proofErr w:type="spellEnd"/>
-            <w:r>
-              <w:rPr>
-                <w:rFonts w:ascii="Calibri" w:eastAsia="Calibri" w:hAnsi="Calibri" w:cs="Calibri"/>
-                <w:lang w:val="nl-NL"/>
-              </w:rPr>
-              <w:t xml:space="preserve"> of Creative </w:t>
-            </w:r>
-            <w:proofErr w:type="spellStart"/>
-            <w:r>
-              <w:rPr>
-                <w:rFonts w:ascii="Calibri" w:eastAsia="Calibri" w:hAnsi="Calibri" w:cs="Calibri"/>
-                <w:lang w:val="nl-NL"/>
-              </w:rPr>
-              <w:t>Commons</w:t>
-            </w:r>
-            <w:proofErr w:type="spellEnd"/>
-            <w:r>
-              <w:rPr>
-                <w:rFonts w:ascii="Calibri" w:eastAsia="Calibri" w:hAnsi="Calibri" w:cs="Calibri"/>
-                <w:lang w:val="nl-NL"/>
-              </w:rPr>
-              <w:t xml:space="preserve">, </w:t>
-            </w:r>
-            <w:proofErr w:type="spellStart"/>
-            <w:r>
-              <w:rPr>
-                <w:rFonts w:ascii="Calibri" w:eastAsia="Calibri" w:hAnsi="Calibri" w:cs="Calibri"/>
-                <w:lang w:val="nl-NL"/>
-              </w:rPr>
-              <w:t>accessible</w:t>
-            </w:r>
-            <w:proofErr w:type="spellEnd"/>
-            <w:r>
-              <w:rPr>
-                <w:rFonts w:ascii="Calibri" w:eastAsia="Calibri" w:hAnsi="Calibri" w:cs="Calibri"/>
-                <w:lang w:val="nl-NL"/>
-              </w:rPr>
-              <w:t xml:space="preserve"> at http://creativecommons.org/licenses/by-sa/4.0/legalcode </w:t>
-            </w:r>
-            <w:proofErr w:type="spellStart"/>
-            <w:r>
-              <w:rPr>
-                <w:rFonts w:ascii="Calibri" w:eastAsia="Calibri" w:hAnsi="Calibri" w:cs="Calibri"/>
-                <w:lang w:val="nl-NL"/>
-              </w:rPr>
-              <w:t>and</w:t>
-            </w:r>
-            <w:proofErr w:type="spellEnd"/>
-            <w:r>
-              <w:rPr>
-                <w:rFonts w:ascii="Calibri" w:eastAsia="Calibri" w:hAnsi="Calibri" w:cs="Calibri"/>
-                <w:lang w:val="nl-NL"/>
-              </w:rPr>
-              <w:t xml:space="preserve"> </w:t>
-            </w:r>
-            <w:proofErr w:type="spellStart"/>
-            <w:r>
-              <w:rPr>
-                <w:rFonts w:ascii="Calibri" w:eastAsia="Calibri" w:hAnsi="Calibri" w:cs="Calibri"/>
-                <w:lang w:val="nl-NL"/>
-              </w:rPr>
-              <w:t>also</w:t>
-            </w:r>
-            <w:proofErr w:type="spellEnd"/>
-            <w:r>
-              <w:rPr>
-                <w:rFonts w:ascii="Calibri" w:eastAsia="Calibri" w:hAnsi="Calibri" w:cs="Calibri"/>
-                <w:lang w:val="nl-NL"/>
-              </w:rPr>
-              <w:t xml:space="preserve"> </w:t>
-            </w:r>
-            <w:proofErr w:type="spellStart"/>
-            <w:r>
-              <w:rPr>
-                <w:rFonts w:ascii="Calibri" w:eastAsia="Calibri" w:hAnsi="Calibri" w:cs="Calibri"/>
-                <w:lang w:val="nl-NL"/>
-              </w:rPr>
-              <w:t>described</w:t>
-            </w:r>
-            <w:proofErr w:type="spellEnd"/>
-            <w:r>
-              <w:rPr>
-                <w:rFonts w:ascii="Calibri" w:eastAsia="Calibri" w:hAnsi="Calibri" w:cs="Calibri"/>
-                <w:lang w:val="nl-NL"/>
-              </w:rPr>
-              <w:t xml:space="preserve"> in summary form at http://creativecommons.org/licenses/by-sa/4.0/. </w:t>
-            </w:r>
-            <w:proofErr w:type="spellStart"/>
-            <w:r>
-              <w:rPr>
-                <w:rFonts w:ascii="Calibri" w:eastAsia="Calibri" w:hAnsi="Calibri" w:cs="Calibri"/>
-                <w:lang w:val="nl-NL"/>
-              </w:rPr>
-              <w:t>By</w:t>
-            </w:r>
-            <w:proofErr w:type="spellEnd"/>
-            <w:r>
-              <w:rPr>
-                <w:rFonts w:ascii="Calibri" w:eastAsia="Calibri" w:hAnsi="Calibri" w:cs="Calibri"/>
-                <w:lang w:val="nl-NL"/>
-              </w:rPr>
-              <w:t xml:space="preserve"> </w:t>
-            </w:r>
-            <w:proofErr w:type="spellStart"/>
-            <w:r>
-              <w:rPr>
-                <w:rFonts w:ascii="Calibri" w:eastAsia="Calibri" w:hAnsi="Calibri" w:cs="Calibri"/>
-                <w:lang w:val="nl-NL"/>
-              </w:rPr>
-              <w:t>utilizing</w:t>
-            </w:r>
-            <w:proofErr w:type="spellEnd"/>
-            <w:r>
-              <w:rPr>
-                <w:rFonts w:ascii="Calibri" w:eastAsia="Calibri" w:hAnsi="Calibri" w:cs="Calibri"/>
-                <w:lang w:val="nl-NL"/>
-              </w:rPr>
-              <w:t xml:space="preserve"> </w:t>
-            </w:r>
-            <w:proofErr w:type="spellStart"/>
-            <w:r>
-              <w:rPr>
-                <w:rFonts w:ascii="Calibri" w:eastAsia="Calibri" w:hAnsi="Calibri" w:cs="Calibri"/>
-                <w:lang w:val="nl-NL"/>
-              </w:rPr>
-              <w:t>this</w:t>
-            </w:r>
-            <w:proofErr w:type="spellEnd"/>
-            <w:r>
-              <w:rPr>
-                <w:rFonts w:ascii="Calibri" w:eastAsia="Calibri" w:hAnsi="Calibri" w:cs="Calibri"/>
-                <w:lang w:val="nl-NL"/>
-              </w:rPr>
-              <w:t xml:space="preserve"> EBM Guide, </w:t>
-            </w:r>
-            <w:proofErr w:type="spellStart"/>
-            <w:r>
-              <w:rPr>
-                <w:rFonts w:ascii="Calibri" w:eastAsia="Calibri" w:hAnsi="Calibri" w:cs="Calibri"/>
-                <w:lang w:val="nl-NL"/>
-              </w:rPr>
-              <w:t>you</w:t>
-            </w:r>
-            <w:proofErr w:type="spellEnd"/>
-            <w:r>
-              <w:rPr>
-                <w:rFonts w:ascii="Calibri" w:eastAsia="Calibri" w:hAnsi="Calibri" w:cs="Calibri"/>
-                <w:lang w:val="nl-NL"/>
-              </w:rPr>
-              <w:t xml:space="preserve"> </w:t>
-            </w:r>
-            <w:proofErr w:type="spellStart"/>
-            <w:r>
-              <w:rPr>
-                <w:rFonts w:ascii="Calibri" w:eastAsia="Calibri" w:hAnsi="Calibri" w:cs="Calibri"/>
-                <w:lang w:val="nl-NL"/>
-              </w:rPr>
-              <w:t>acknowledge</w:t>
-            </w:r>
-            <w:proofErr w:type="spellEnd"/>
-            <w:r>
-              <w:rPr>
-                <w:rFonts w:ascii="Calibri" w:eastAsia="Calibri" w:hAnsi="Calibri" w:cs="Calibri"/>
-                <w:lang w:val="nl-NL"/>
-              </w:rPr>
-              <w:t xml:space="preserve"> </w:t>
-            </w:r>
-            <w:proofErr w:type="spellStart"/>
-            <w:r>
-              <w:rPr>
-                <w:rFonts w:ascii="Calibri" w:eastAsia="Calibri" w:hAnsi="Calibri" w:cs="Calibri"/>
-                <w:lang w:val="nl-NL"/>
-              </w:rPr>
-              <w:t>and</w:t>
-            </w:r>
-            <w:proofErr w:type="spellEnd"/>
-            <w:r>
-              <w:rPr>
-                <w:rFonts w:ascii="Calibri" w:eastAsia="Calibri" w:hAnsi="Calibri" w:cs="Calibri"/>
-                <w:lang w:val="nl-NL"/>
-              </w:rPr>
-              <w:t xml:space="preserve"> </w:t>
-            </w:r>
-            <w:proofErr w:type="spellStart"/>
-            <w:r>
-              <w:rPr>
-                <w:rFonts w:ascii="Calibri" w:eastAsia="Calibri" w:hAnsi="Calibri" w:cs="Calibri"/>
-                <w:lang w:val="nl-NL"/>
-              </w:rPr>
-              <w:t>agree</w:t>
-            </w:r>
-            <w:proofErr w:type="spellEnd"/>
-            <w:r>
-              <w:rPr>
-                <w:rFonts w:ascii="Calibri" w:eastAsia="Calibri" w:hAnsi="Calibri" w:cs="Calibri"/>
-                <w:lang w:val="nl-NL"/>
-              </w:rPr>
-              <w:t xml:space="preserve"> </w:t>
-            </w:r>
-            <w:proofErr w:type="spellStart"/>
-            <w:r>
-              <w:rPr>
-                <w:rFonts w:ascii="Calibri" w:eastAsia="Calibri" w:hAnsi="Calibri" w:cs="Calibri"/>
-                <w:lang w:val="nl-NL"/>
-              </w:rPr>
-              <w:t>that</w:t>
-            </w:r>
-            <w:proofErr w:type="spellEnd"/>
-            <w:r>
-              <w:rPr>
-                <w:rFonts w:ascii="Calibri" w:eastAsia="Calibri" w:hAnsi="Calibri" w:cs="Calibri"/>
-                <w:lang w:val="nl-NL"/>
-              </w:rPr>
-              <w:t xml:space="preserve"> </w:t>
-            </w:r>
-            <w:proofErr w:type="spellStart"/>
-            <w:r>
-              <w:rPr>
-                <w:rFonts w:ascii="Calibri" w:eastAsia="Calibri" w:hAnsi="Calibri" w:cs="Calibri"/>
-                <w:lang w:val="nl-NL"/>
-              </w:rPr>
-              <w:t>you</w:t>
-            </w:r>
-            <w:proofErr w:type="spellEnd"/>
-            <w:r>
-              <w:rPr>
-                <w:rFonts w:ascii="Calibri" w:eastAsia="Calibri" w:hAnsi="Calibri" w:cs="Calibri"/>
-                <w:lang w:val="nl-NL"/>
-              </w:rPr>
-              <w:t xml:space="preserve"> have </w:t>
-            </w:r>
-            <w:proofErr w:type="spellStart"/>
-            <w:r>
-              <w:rPr>
-                <w:rFonts w:ascii="Calibri" w:eastAsia="Calibri" w:hAnsi="Calibri" w:cs="Calibri"/>
-                <w:lang w:val="nl-NL"/>
-              </w:rPr>
-              <w:t>read</w:t>
-            </w:r>
-            <w:proofErr w:type="spellEnd"/>
-            <w:r>
-              <w:rPr>
-                <w:rFonts w:ascii="Calibri" w:eastAsia="Calibri" w:hAnsi="Calibri" w:cs="Calibri"/>
-                <w:lang w:val="nl-NL"/>
-              </w:rPr>
-              <w:t xml:space="preserve"> </w:t>
-            </w:r>
-            <w:proofErr w:type="spellStart"/>
-            <w:r>
-              <w:rPr>
-                <w:rFonts w:ascii="Calibri" w:eastAsia="Calibri" w:hAnsi="Calibri" w:cs="Calibri"/>
-                <w:lang w:val="nl-NL"/>
-              </w:rPr>
-              <w:t>and</w:t>
-            </w:r>
-            <w:proofErr w:type="spellEnd"/>
-            <w:r>
-              <w:rPr>
-                <w:rFonts w:ascii="Calibri" w:eastAsia="Calibri" w:hAnsi="Calibri" w:cs="Calibri"/>
-                <w:lang w:val="nl-NL"/>
-              </w:rPr>
-              <w:t xml:space="preserve"> </w:t>
-            </w:r>
-            <w:proofErr w:type="spellStart"/>
-            <w:r>
-              <w:rPr>
-                <w:rFonts w:ascii="Calibri" w:eastAsia="Calibri" w:hAnsi="Calibri" w:cs="Calibri"/>
-                <w:lang w:val="nl-NL"/>
-              </w:rPr>
-              <w:t>agree</w:t>
-            </w:r>
-            <w:proofErr w:type="spellEnd"/>
-            <w:r>
-              <w:rPr>
-                <w:rFonts w:ascii="Calibri" w:eastAsia="Calibri" w:hAnsi="Calibri" w:cs="Calibri"/>
-                <w:lang w:val="nl-NL"/>
-              </w:rPr>
-              <w:t xml:space="preserve"> </w:t>
-            </w:r>
-            <w:proofErr w:type="spellStart"/>
-            <w:r>
-              <w:rPr>
-                <w:rFonts w:ascii="Calibri" w:eastAsia="Calibri" w:hAnsi="Calibri" w:cs="Calibri"/>
-                <w:lang w:val="nl-NL"/>
-              </w:rPr>
-              <w:t>to</w:t>
-            </w:r>
-            <w:proofErr w:type="spellEnd"/>
-            <w:r>
-              <w:rPr>
-                <w:rFonts w:ascii="Calibri" w:eastAsia="Calibri" w:hAnsi="Calibri" w:cs="Calibri"/>
-                <w:lang w:val="nl-NL"/>
-              </w:rPr>
-              <w:t xml:space="preserve"> </w:t>
-            </w:r>
-            <w:proofErr w:type="spellStart"/>
-            <w:r>
-              <w:rPr>
-                <w:rFonts w:ascii="Calibri" w:eastAsia="Calibri" w:hAnsi="Calibri" w:cs="Calibri"/>
-                <w:lang w:val="nl-NL"/>
-              </w:rPr>
-              <w:t>be</w:t>
-            </w:r>
-            <w:proofErr w:type="spellEnd"/>
-            <w:r>
-              <w:rPr>
-                <w:rFonts w:ascii="Calibri" w:eastAsia="Calibri" w:hAnsi="Calibri" w:cs="Calibri"/>
-                <w:lang w:val="nl-NL"/>
-              </w:rPr>
-              <w:t xml:space="preserve"> </w:t>
-            </w:r>
-            <w:proofErr w:type="spellStart"/>
-            <w:r>
-              <w:rPr>
-                <w:rFonts w:ascii="Calibri" w:eastAsia="Calibri" w:hAnsi="Calibri" w:cs="Calibri"/>
-                <w:lang w:val="nl-NL"/>
-              </w:rPr>
-              <w:t>bound</w:t>
-            </w:r>
-            <w:proofErr w:type="spellEnd"/>
-            <w:r>
-              <w:rPr>
-                <w:rFonts w:ascii="Calibri" w:eastAsia="Calibri" w:hAnsi="Calibri" w:cs="Calibri"/>
-                <w:lang w:val="nl-NL"/>
-              </w:rPr>
-              <w:t xml:space="preserve"> </w:t>
-            </w:r>
-            <w:proofErr w:type="spellStart"/>
-            <w:r>
-              <w:rPr>
-                <w:rFonts w:ascii="Calibri" w:eastAsia="Calibri" w:hAnsi="Calibri" w:cs="Calibri"/>
-                <w:lang w:val="nl-NL"/>
-              </w:rPr>
-              <w:t>by</w:t>
-            </w:r>
-            <w:proofErr w:type="spellEnd"/>
-            <w:r>
-              <w:rPr>
-                <w:rFonts w:ascii="Calibri" w:eastAsia="Calibri" w:hAnsi="Calibri" w:cs="Calibri"/>
-                <w:lang w:val="nl-NL"/>
-              </w:rPr>
-              <w:t xml:space="preserve"> </w:t>
-            </w:r>
-            <w:proofErr w:type="spellStart"/>
-            <w:r>
-              <w:rPr>
-                <w:rFonts w:ascii="Calibri" w:eastAsia="Calibri" w:hAnsi="Calibri" w:cs="Calibri"/>
-                <w:lang w:val="nl-NL"/>
-              </w:rPr>
-              <w:t>the</w:t>
-            </w:r>
-            <w:proofErr w:type="spellEnd"/>
-            <w:r>
-              <w:rPr>
-                <w:rFonts w:ascii="Calibri" w:eastAsia="Calibri" w:hAnsi="Calibri" w:cs="Calibri"/>
-                <w:lang w:val="nl-NL"/>
-              </w:rPr>
-              <w:t xml:space="preserve"> </w:t>
-            </w:r>
-            <w:proofErr w:type="spellStart"/>
-            <w:r>
-              <w:rPr>
-                <w:rFonts w:ascii="Calibri" w:eastAsia="Calibri" w:hAnsi="Calibri" w:cs="Calibri"/>
-                <w:lang w:val="nl-NL"/>
-              </w:rPr>
-              <w:t>terms</w:t>
-            </w:r>
-            <w:proofErr w:type="spellEnd"/>
-            <w:r>
-              <w:rPr>
-                <w:rFonts w:ascii="Calibri" w:eastAsia="Calibri" w:hAnsi="Calibri" w:cs="Calibri"/>
-                <w:lang w:val="nl-NL"/>
-              </w:rPr>
-              <w:t xml:space="preserve"> of </w:t>
-            </w:r>
-            <w:proofErr w:type="spellStart"/>
-            <w:r>
-              <w:rPr>
-                <w:rFonts w:ascii="Calibri" w:eastAsia="Calibri" w:hAnsi="Calibri" w:cs="Calibri"/>
-                <w:lang w:val="nl-NL"/>
-              </w:rPr>
-              <w:t>the</w:t>
-            </w:r>
-            <w:proofErr w:type="spellEnd"/>
-            <w:r>
-              <w:rPr>
-                <w:rFonts w:ascii="Calibri" w:eastAsia="Calibri" w:hAnsi="Calibri" w:cs="Calibri"/>
-                <w:lang w:val="nl-NL"/>
-              </w:rPr>
-              <w:t xml:space="preserve"> </w:t>
-            </w:r>
-            <w:proofErr w:type="spellStart"/>
-            <w:r>
-              <w:rPr>
-                <w:rFonts w:ascii="Calibri" w:eastAsia="Calibri" w:hAnsi="Calibri" w:cs="Calibri"/>
-                <w:lang w:val="nl-NL"/>
-              </w:rPr>
-              <w:t>Attribution</w:t>
-            </w:r>
-            <w:proofErr w:type="spellEnd"/>
-            <w:r>
-              <w:rPr>
-                <w:rFonts w:ascii="Calibri" w:eastAsia="Calibri" w:hAnsi="Calibri" w:cs="Calibri"/>
-                <w:lang w:val="nl-NL"/>
-              </w:rPr>
-              <w:t xml:space="preserve"> Share-</w:t>
-            </w:r>
-            <w:proofErr w:type="spellStart"/>
-            <w:r>
-              <w:rPr>
-                <w:rFonts w:ascii="Calibri" w:eastAsia="Calibri" w:hAnsi="Calibri" w:cs="Calibri"/>
-                <w:lang w:val="nl-NL"/>
-              </w:rPr>
-              <w:t>Alike</w:t>
-            </w:r>
-            <w:proofErr w:type="spellEnd"/>
-            <w:r>
-              <w:rPr>
-                <w:rFonts w:ascii="Calibri" w:eastAsia="Calibri" w:hAnsi="Calibri" w:cs="Calibri"/>
-                <w:lang w:val="nl-NL"/>
-              </w:rPr>
-              <w:t xml:space="preserve"> </w:t>
-            </w:r>
-            <w:proofErr w:type="spellStart"/>
-            <w:r>
-              <w:rPr>
-                <w:rFonts w:ascii="Calibri" w:eastAsia="Calibri" w:hAnsi="Calibri" w:cs="Calibri"/>
-                <w:lang w:val="nl-NL"/>
-              </w:rPr>
-              <w:t>license</w:t>
-            </w:r>
-            <w:proofErr w:type="spellEnd"/>
-            <w:r>
-              <w:rPr>
-                <w:rFonts w:ascii="Calibri" w:eastAsia="Calibri" w:hAnsi="Calibri" w:cs="Calibri"/>
-                <w:lang w:val="nl-NL"/>
-              </w:rPr>
-              <w:t xml:space="preserve"> of Creative </w:t>
-            </w:r>
-            <w:proofErr w:type="spellStart"/>
-            <w:r>
-              <w:rPr>
-                <w:rFonts w:ascii="Calibri" w:eastAsia="Calibri" w:hAnsi="Calibri" w:cs="Calibri"/>
-                <w:lang w:val="nl-NL"/>
-              </w:rPr>
-              <w:t>Commons</w:t>
-            </w:r>
-            <w:proofErr w:type="spellEnd"/>
-            <w:r>
-              <w:rPr>
-                <w:rFonts w:ascii="Calibri" w:eastAsia="Calibri" w:hAnsi="Calibri" w:cs="Calibri"/>
-                <w:lang w:val="nl-NL"/>
-              </w:rPr>
-              <w:t xml:space="preserve">. </w:t>
+                <w:lang w:val="en-US"/>
+              </w:rPr>
+              <w:t xml:space="preserve">This publication is offered for license under the Attribution Share-Alike license of Creative Commons, accessible at http://creativecommons.org/licenses/by-sa/4.0/legalcode and also described in summary form at http://creativecommons.org/licenses/by-sa/4.0/. By utilizing this EBM Guide, you acknowledge and agree that you have read and agree to be bound by the terms of the Attribution Share-Alike license of Creative Commons. </w:t>
             </w:r>
           </w:p>
           <w:p>
             <w:pPr>
               <w:rPr>
-                <w:lang w:val="nl-NL"/>
+                <w:lang w:val="en-US"/>
               </w:rPr>
             </w:pPr>
             <w:r>
               <w:rPr>
-                <w:lang w:val="nl-NL"/>
+                <w:lang w:val="en-US"/>
               </w:rPr>
               <w:tab/>
             </w:r>
             <w:r>
               <w:rPr>
-                <w:lang w:val="nl-NL"/>
+                <w:lang w:val="en-US"/>
               </w:rPr>
               <w:tab/>
             </w:r>
             <w:r>
               <w:rPr>
-                <w:lang w:val="nl-NL"/>
+                <w:lang w:val="en-US"/>
               </w:rPr>
               <w:tab/>
             </w:r>
             <w:r>
               <w:rPr>
-                <w:lang w:val="nl-NL"/>
+                <w:lang w:val="en-US"/>
               </w:rPr>
               <w:tab/>
             </w:r>
@@ -1225,18 +604,18 @@
           <w:p>
             <w:pPr>
               <w:rPr>
-                <w:lang w:val="nl-NL"/>
+                <w:lang w:val="en-US"/>
               </w:rPr>
             </w:pPr>
             <w:r>
               <w:rPr>
-                <w:lang w:val="nl-NL"/>
+                <w:lang w:val="en-US"/>
               </w:rPr>
               <w:tab/>
             </w:r>
             <w:r>
               <w:rPr>
-                <w:lang w:val="nl-NL"/>
+                <w:lang w:val="en-US"/>
               </w:rPr>
               <w:tab/>
             </w:r>
@@ -1335,19 +714,7 @@
         <w:rPr>
           <w:lang w:val="nl-NL"/>
         </w:rPr>
-        <w:t xml:space="preserve">, dit is iets belangrijks dat de organisatie graag wil behalen. Dit doel is zo groot en ver weg, met vele onzekerheden op de weg </w:t>
-      </w:r>
-      <w:r>
-        <w:rPr>
-          <w:lang w:val="nl-NL"/>
-        </w:rPr>
-        <w:t>ernaartoe</w:t>
-      </w:r>
-      <w:r>
-        <w:rPr>
-          <w:lang w:val="nl-NL"/>
-        </w:rPr>
-        <w:t xml:space="preserve">, dat de organisatie niet anders kan dan empirisme gebruiken. Omdat het </w:t>
+        <w:t xml:space="preserve">, dit is iets belangrijks dat de organisatie graag wil behalen. Dit doel is zo groot en ver weg, met vele onzekerheden op de weg ernaartoe, dat de organisatie niet anders kan dan empirisme gebruiken. Omdat het </w:t>
       </w:r>
       <w:r>
         <w:rPr>
@@ -1361,19 +728,7 @@
         <w:rPr>
           <w:lang w:val="nl-NL"/>
         </w:rPr>
-        <w:t xml:space="preserve"> ambitieus is en de weg </w:t>
-      </w:r>
-      <w:r>
-        <w:rPr>
-          <w:lang w:val="nl-NL"/>
-        </w:rPr>
-        <w:t>ernaartoe</w:t>
-      </w:r>
-      <w:r>
-        <w:rPr>
-          <w:lang w:val="nl-NL"/>
-        </w:rPr>
-        <w:t xml:space="preserve"> onzeker, heeft de organisatie een serie praktische doelen nodig, zoals</w:t>
+        <w:t xml:space="preserve"> ambitieus is en de weg ernaartoe onzeker, heeft de organisatie een serie praktische doelen nodig, zoals</w:t>
       </w:r>
     </w:p>
     <w:p>
@@ -1642,7 +997,7 @@
                     <pic:cNvPicPr/>
                   </pic:nvPicPr>
                   <pic:blipFill>
-                    <a:blip r:embed="rId7" cstate="print">
+                    <a:blip r:embed="rId8" cstate="print">
                       <a:extLst>
                         <a:ext uri="{28A0092B-C50C-407E-A947-70E740481C1C}">
                           <a14:useLocalDpi xmlns:a14="http://schemas.microsoft.com/office/drawing/2010/main" val="0"/>
@@ -1805,21 +1160,7 @@
           <w:iCs/>
           <w:lang w:val="nl-NL"/>
         </w:rPr>
-        <w:t>Strategisc</w:t>
-      </w:r>
-      <w:r>
-        <w:rPr>
-          <w:iCs/>
-          <w:lang w:val="nl-NL"/>
-        </w:rPr>
-        <w:t>h</w:t>
-      </w:r>
-      <w:r>
-        <w:rPr>
-          <w:iCs/>
-          <w:lang w:val="nl-NL"/>
-        </w:rPr>
-        <w:t xml:space="preserve"> Doel</w:t>
+        <w:t>Strategisch Doel</w:t>
       </w:r>
       <w:r>
         <w:rPr>
@@ -1998,21 +1339,7 @@
           <w:iCs/>
           <w:lang w:val="nl-NL"/>
         </w:rPr>
-        <w:t>: het verschil tussen de gewenste uitkomst en de huidige ervaringe</w:t>
-      </w:r>
-      <w:r>
-        <w:rPr>
-          <w:iCs/>
-          <w:lang w:val="nl-NL"/>
-        </w:rPr>
-        <w:t>n</w:t>
-      </w:r>
-      <w:r>
-        <w:rPr>
-          <w:iCs/>
-          <w:lang w:val="nl-NL"/>
-        </w:rPr>
-        <w:t xml:space="preserve"> van een begunstigde. </w:t>
+        <w:t xml:space="preserve">: het verschil tussen de gewenste uitkomst en de huidige ervaringen van een begunstigde. </w:t>
       </w:r>
       <w:proofErr w:type="spellStart"/>
       <w:r>
@@ -2163,14 +1490,7 @@
           <w:bCs/>
           <w:lang w:val="nl-NL"/>
         </w:rPr>
-        <w:t>Dit zijn dingen die de organisatie produceert, zoals productreleases (inclusief functionaliteiten), rapportages, foutrapportages, productreviews enzovoort.</w:t>
-      </w:r>
-      <w:r>
-        <w:rPr>
-          <w:bCs/>
-          <w:lang w:val="nl-NL"/>
-        </w:rPr>
-        <w:t xml:space="preserve"> </w:t>
+        <w:t xml:space="preserve">Dit zijn dingen die de organisatie produceert, zoals productreleases (inclusief functionaliteiten), rapportages, foutrapportages, productreviews enzovoort. </w:t>
       </w:r>
     </w:p>
     <w:p>
@@ -2498,13 +1818,7 @@
         <w:rPr>
           <w:lang w:val="nl-NL"/>
         </w:rPr>
-        <w:t xml:space="preserve"> op deze vier dimensies helpt organisatie om beter te begrijpen waar zij zich bevinden en waar ze heen moeten bewegen (zie Figuur</w:t>
-      </w:r>
-      <w:r>
-        <w:rPr>
-          <w:lang w:val="nl-NL"/>
-        </w:rPr>
-        <w:t xml:space="preserve"> </w:t>
+        <w:t xml:space="preserve"> op deze vier dimensies helpt organisatie om beter te begrijpen waar zij zich bevinden en waar ze heen moeten bewegen (zie Figuur </w:t>
       </w:r>
       <w:r>
         <w:rPr>
@@ -2539,7 +1853,7 @@
                     <pic:cNvPicPr/>
                   </pic:nvPicPr>
                   <pic:blipFill>
-                    <a:blip r:embed="rId8" cstate="print">
+                    <a:blip r:embed="rId9" cstate="print">
                       <a:extLst>
                         <a:ext uri="{28A0092B-C50C-407E-A947-70E740481C1C}">
                           <a14:useLocalDpi xmlns:a14="http://schemas.microsoft.com/office/drawing/2010/main" val="0"/>
@@ -2841,11 +2155,25 @@
     <w:p>
       <w:pPr>
         <w:pStyle w:val="Heading3"/>
+        <w:rPr>
+          <w:lang w:val="nl-NL"/>
+        </w:rPr>
       </w:pPr>
       <w:bookmarkStart w:id="11" w:name="_msep09wgovui" w:colFirst="0" w:colLast="0"/>
       <w:bookmarkEnd w:id="11"/>
-      <w:r>
-        <w:t>Current Value (CV)</w:t>
+      <w:proofErr w:type="spellStart"/>
+      <w:r>
+        <w:rPr>
+          <w:lang w:val="nl-NL"/>
+        </w:rPr>
+        <w:t>Current</w:t>
+      </w:r>
+      <w:proofErr w:type="spellEnd"/>
+      <w:r>
+        <w:rPr>
+          <w:lang w:val="nl-NL"/>
+        </w:rPr>
+        <w:t xml:space="preserve"> Value (CV)</w:t>
       </w:r>
     </w:p>
     <w:p>
@@ -2942,13 +2270,7 @@
         <w:rPr>
           <w:lang w:val="nl-NL"/>
         </w:rPr>
-        <w:t xml:space="preserve"> </w:t>
-      </w:r>
-      <w:r>
-        <w:rPr>
-          <w:lang w:val="nl-NL"/>
-        </w:rPr>
-        <w:t>oe tevreden zijn gebruikers en klanten op dit moment? Neemt hun tevredenheid toe, of juist af</w:t>
+        <w:t xml:space="preserve"> oe tevreden zijn gebruikers en klanten op dit moment? Neemt hun tevredenheid toe, of juist af</w:t>
       </w:r>
       <w:r>
         <w:rPr>
@@ -2972,13 +2294,7 @@
         <w:rPr>
           <w:lang w:val="nl-NL"/>
         </w:rPr>
-        <w:t xml:space="preserve">Hoe </w:t>
-      </w:r>
-      <w:r>
-        <w:rPr>
-          <w:lang w:val="nl-NL"/>
-        </w:rPr>
-        <w:t>tevreden zijn onze medewerkers op dit moment? Neemt hun tevredenheid toe, of juist af</w:t>
+        <w:t>Hoe tevreden zijn onze medewerkers op dit moment? Neemt hun tevredenheid toe, of juist af</w:t>
       </w:r>
       <w:r>
         <w:rPr>
@@ -3131,11 +2447,25 @@
         <w:keepNext w:val="0"/>
         <w:keepLines w:val="0"/>
         <w:spacing w:before="480"/>
+        <w:rPr>
+          <w:lang w:val="nl-NL"/>
+        </w:rPr>
       </w:pPr>
       <w:bookmarkStart w:id="13" w:name="_vzl2rxtahyog" w:colFirst="0" w:colLast="0"/>
       <w:bookmarkEnd w:id="13"/>
-      <w:r>
-        <w:t>Unrealized Value (UV)</w:t>
+      <w:proofErr w:type="spellStart"/>
+      <w:r>
+        <w:rPr>
+          <w:lang w:val="nl-NL"/>
+        </w:rPr>
+        <w:t>Unrealized</w:t>
+      </w:r>
+      <w:proofErr w:type="spellEnd"/>
+      <w:r>
+        <w:rPr>
+          <w:lang w:val="nl-NL"/>
+        </w:rPr>
+        <w:t xml:space="preserve"> Value (UV)</w:t>
       </w:r>
     </w:p>
     <w:p>
@@ -3674,11 +3004,53 @@
         <w:keepNext w:val="0"/>
         <w:keepLines w:val="0"/>
         <w:spacing w:before="480"/>
+        <w:rPr>
+          <w:lang w:val="nl-NL"/>
+        </w:rPr>
       </w:pPr>
       <w:bookmarkStart w:id="17" w:name="_kkgyrv2s14qd" w:colFirst="0" w:colLast="0"/>
       <w:bookmarkEnd w:id="17"/>
-      <w:r>
-        <w:t>Ability to Innovate (A2I)</w:t>
+      <w:proofErr w:type="spellStart"/>
+      <w:r>
+        <w:rPr>
+          <w:lang w:val="nl-NL"/>
+        </w:rPr>
+        <w:t>Ability</w:t>
+      </w:r>
+      <w:proofErr w:type="spellEnd"/>
+      <w:r>
+        <w:rPr>
+          <w:lang w:val="nl-NL"/>
+        </w:rPr>
+        <w:t xml:space="preserve"> </w:t>
+      </w:r>
+      <w:proofErr w:type="spellStart"/>
+      <w:r>
+        <w:rPr>
+          <w:lang w:val="nl-NL"/>
+        </w:rPr>
+        <w:t>to</w:t>
+      </w:r>
+      <w:proofErr w:type="spellEnd"/>
+      <w:r>
+        <w:rPr>
+          <w:lang w:val="nl-NL"/>
+        </w:rPr>
+        <w:t xml:space="preserve"> </w:t>
+      </w:r>
+      <w:proofErr w:type="spellStart"/>
+      <w:r>
+        <w:rPr>
+          <w:lang w:val="nl-NL"/>
+        </w:rPr>
+        <w:t>Innovate</w:t>
+      </w:r>
+      <w:proofErr w:type="spellEnd"/>
+      <w:r>
+        <w:rPr>
+          <w:lang w:val="nl-NL"/>
+        </w:rPr>
+        <w:t xml:space="preserve"> (A2I)</w:t>
       </w:r>
     </w:p>
     <w:p>
@@ -3749,13 +3121,7 @@
         <w:rPr>
           <w:lang w:val="nl-NL"/>
         </w:rPr>
-        <w:t>Wat houdt de organisatie tegen van het leveren van nieuwe waarde?</w:t>
-      </w:r>
-      <w:r>
-        <w:rPr>
-          <w:lang w:val="nl-NL"/>
-        </w:rPr>
-        <w:t xml:space="preserve"> </w:t>
+        <w:t xml:space="preserve">Wat houdt de organisatie tegen van het leveren van nieuwe waarde? </w:t>
       </w:r>
     </w:p>
     <w:p>
@@ -3783,7 +3149,13 @@
         <w:t>?</w:t>
       </w:r>
     </w:p>
-    <w:p/>
+    <w:p>
+      <w:pPr>
+        <w:rPr>
+          <w:lang w:val="nl-NL"/>
+        </w:rPr>
+      </w:pPr>
+    </w:p>
     <w:p>
       <w:pPr>
         <w:rPr>
@@ -4010,13 +3382,7 @@
         <w:rPr>
           <w:lang w:val="nl-NL"/>
         </w:rPr>
-        <w:t xml:space="preserve"> (T2M)</w:t>
-      </w:r>
-      <w:r>
-        <w:rPr>
-          <w:lang w:val="nl-NL"/>
-        </w:rPr>
-        <w:t>.</w:t>
+        <w:t xml:space="preserve"> (T2M).</w:t>
       </w:r>
       <w:r>
         <w:rPr>
@@ -4398,15 +3764,95 @@
           <w:iCs/>
           <w:lang w:val="nl-NL"/>
         </w:rPr>
-        <w:t>feature</w:t>
-      </w:r>
+        <w:t>feature-beschrijving</w:t>
+      </w:r>
+      <w:r>
+        <w:rPr>
+          <w:lang w:val="nl-NL"/>
+        </w:rPr>
+        <w:t xml:space="preserve"> is een voorbeeld van een </w:t>
+      </w:r>
+      <w:proofErr w:type="spellStart"/>
       <w:r>
         <w:rPr>
           <w:i/>
           <w:iCs/>
           <w:lang w:val="nl-NL"/>
         </w:rPr>
-        <w:t>-</w:t>
+        <w:t>requirement</w:t>
+      </w:r>
+      <w:proofErr w:type="spellEnd"/>
+      <w:r>
+        <w:rPr>
+          <w:lang w:val="nl-NL"/>
+        </w:rPr>
+        <w:t>.</w:t>
+      </w:r>
+    </w:p>
+    <w:p>
+      <w:pPr>
+        <w:rPr>
+          <w:lang w:val="nl-NL"/>
+        </w:rPr>
+      </w:pPr>
+    </w:p>
+    <w:p>
+      <w:pPr>
+        <w:rPr>
+          <w:lang w:val="nl-NL"/>
+        </w:rPr>
+      </w:pPr>
+      <w:r>
+        <w:rPr>
+          <w:lang w:val="nl-NL"/>
+        </w:rPr>
+        <w:t xml:space="preserve">Organisaties kunnen veel geld besteden aan het implementeren van features en andere </w:t>
+      </w:r>
+      <w:proofErr w:type="spellStart"/>
+      <w:r>
+        <w:rPr>
+          <w:lang w:val="nl-NL"/>
+        </w:rPr>
+        <w:t>requirements</w:t>
+      </w:r>
+      <w:proofErr w:type="spellEnd"/>
+      <w:r>
+        <w:rPr>
+          <w:lang w:val="nl-NL"/>
+        </w:rPr>
+        <w:t xml:space="preserve"> in producten, om er vervol</w:t>
+      </w:r>
+      <w:r>
+        <w:rPr>
+          <w:lang w:val="nl-NL"/>
+        </w:rPr>
+        <w:t>g</w:t>
+      </w:r>
+      <w:r>
+        <w:rPr>
+          <w:lang w:val="nl-NL"/>
+        </w:rPr>
+        <w:t>ens achter te komen dat klanten een andere mening hebben over de toegevoegde waarde; overtuigingen over waarde zijn slechts aannames totdat deze zijn gevalideerd door klanten. Hiervoor is het gebruik van hypothesen en experimenten nuttig.</w:t>
+      </w:r>
+    </w:p>
+    <w:p>
+      <w:pPr>
+        <w:rPr>
+          <w:lang w:val="nl-NL"/>
+        </w:rPr>
+      </w:pPr>
+    </w:p>
+    <w:p>
+      <w:pPr>
+        <w:rPr>
+          <w:lang w:val="nl-NL"/>
+        </w:rPr>
+      </w:pPr>
+      <w:r>
+        <w:rPr>
+          <w:lang w:val="nl-NL"/>
+        </w:rPr>
+        <w:t xml:space="preserve">In eenvoudige termen is een </w:t>
       </w:r>
       <w:r>
         <w:rPr>
@@ -4414,21 +3860,95 @@
           <w:iCs/>
           <w:lang w:val="nl-NL"/>
         </w:rPr>
-        <w:t>beschrijving</w:t>
-      </w:r>
-      <w:r>
-        <w:rPr>
-          <w:lang w:val="nl-NL"/>
-        </w:rPr>
-        <w:t xml:space="preserve"> is een voorbeeld van een </w:t>
+        <w:t>hypothese</w:t>
+      </w:r>
+      <w:r>
+        <w:rPr>
+          <w:lang w:val="nl-NL"/>
+        </w:rPr>
+        <w:t xml:space="preserve"> een voorgestelde verklaring voor een bepaalde observatie, die nog niet bewezen (of ontkracht) is. In de context van </w:t>
       </w:r>
       <w:proofErr w:type="spellStart"/>
       <w:r>
         <w:rPr>
+          <w:lang w:val="nl-NL"/>
+        </w:rPr>
+        <w:t>requirements</w:t>
+      </w:r>
+      <w:proofErr w:type="spellEnd"/>
+      <w:r>
+        <w:rPr>
+          <w:lang w:val="nl-NL"/>
+        </w:rPr>
+        <w:t xml:space="preserve">, is het een geloof dat </w:t>
+      </w:r>
+      <w:r>
+        <w:rPr>
           <w:i/>
           <w:iCs/>
           <w:lang w:val="nl-NL"/>
         </w:rPr>
+        <w:t>iets doen zal leiden tot iets anders</w:t>
+      </w:r>
+      <w:r>
+        <w:rPr>
+          <w:lang w:val="nl-NL"/>
+        </w:rPr>
+        <w:t xml:space="preserve">, zoals </w:t>
+      </w:r>
+      <w:r>
+        <w:rPr>
+          <w:i/>
+          <w:iCs/>
+          <w:lang w:val="nl-NL"/>
+        </w:rPr>
+        <w:t>opleveren van feature X zal leiden tot uitkomst Y</w:t>
+      </w:r>
+      <w:r>
+        <w:rPr>
+          <w:lang w:val="nl-NL"/>
+        </w:rPr>
+        <w:t xml:space="preserve">. Een </w:t>
+      </w:r>
+      <w:r>
+        <w:rPr>
+          <w:i/>
+          <w:iCs/>
+          <w:lang w:val="nl-NL"/>
+        </w:rPr>
+        <w:t>experiment</w:t>
+      </w:r>
+      <w:r>
+        <w:rPr>
+          <w:lang w:val="nl-NL"/>
+        </w:rPr>
+        <w:t xml:space="preserve"> is een test die is ontworpen om een bepaalde hypothese te bewijzen of verwerpen.</w:t>
+      </w:r>
+    </w:p>
+    <w:p>
+      <w:pPr>
+        <w:rPr>
+          <w:lang w:val="nl-NL"/>
+        </w:rPr>
+      </w:pPr>
+    </w:p>
+    <w:p>
+      <w:pPr>
+        <w:rPr>
+          <w:lang w:val="nl-NL"/>
+        </w:rPr>
+      </w:pPr>
+      <w:r>
+        <w:rPr>
+          <w:lang w:val="nl-NL"/>
+        </w:rPr>
+        <w:t xml:space="preserve">Elke feature en iedere </w:t>
+      </w:r>
+      <w:proofErr w:type="spellStart"/>
+      <w:r>
+        <w:rPr>
+          <w:lang w:val="nl-NL"/>
+        </w:rPr>
         <w:t>requirement</w:t>
       </w:r>
       <w:proofErr w:type="spellEnd"/>
@@ -4436,27 +3956,7 @@
         <w:rPr>
           <w:lang w:val="nl-NL"/>
         </w:rPr>
-        <w:t>.</w:t>
-      </w:r>
-    </w:p>
-    <w:p>
-      <w:pPr>
-        <w:rPr>
-          <w:lang w:val="nl-NL"/>
-        </w:rPr>
-      </w:pPr>
-    </w:p>
-    <w:p>
-      <w:pPr>
-        <w:rPr>
-          <w:lang w:val="nl-NL"/>
-        </w:rPr>
-      </w:pPr>
-      <w:r>
-        <w:rPr>
-          <w:lang w:val="nl-NL"/>
-        </w:rPr>
-        <w:t xml:space="preserve">Organisaties kunnen veel geld besteden aan het implementeren van features en andere </w:t>
+        <w:t xml:space="preserve"> is eigenlijk een hypothese over waarde. Een van de doelen van een empirische aanpak is om deze hypothesen expliciet te maken en doelbewust experimenten te ontwerpen die de waarde van de features en </w:t>
       </w:r>
       <w:proofErr w:type="spellStart"/>
       <w:r>
@@ -4470,170 +3970,20 @@
         <w:rPr>
           <w:lang w:val="nl-NL"/>
         </w:rPr>
-        <w:t xml:space="preserve"> in producten, om er vervol</w:t>
-      </w:r>
-      <w:r>
-        <w:rPr>
-          <w:lang w:val="nl-NL"/>
-        </w:rPr>
-        <w:t>g</w:t>
-      </w:r>
-      <w:r>
-        <w:rPr>
-          <w:lang w:val="nl-NL"/>
-        </w:rPr>
-        <w:t>ens achter te komen dat klanten een andere mening hebben over de toegevoegde waarde; overtuigingen over waarde zijn slechts aannames totdat deze zijn gevalideerd door klanten. Hiervoor is het gebruik van hypothesen en experimenten nuttig.</w:t>
-      </w:r>
-    </w:p>
-    <w:p>
-      <w:pPr>
-        <w:rPr>
-          <w:lang w:val="nl-NL"/>
-        </w:rPr>
-      </w:pPr>
-    </w:p>
-    <w:p>
-      <w:pPr>
-        <w:rPr>
-          <w:lang w:val="nl-NL"/>
-        </w:rPr>
-      </w:pPr>
-      <w:r>
-        <w:rPr>
-          <w:lang w:val="nl-NL"/>
-        </w:rPr>
-        <w:t xml:space="preserve">In eenvoudige termen is een </w:t>
-      </w:r>
-      <w:r>
-        <w:rPr>
-          <w:i/>
-          <w:iCs/>
-          <w:lang w:val="nl-NL"/>
-        </w:rPr>
-        <w:t>hypothese</w:t>
-      </w:r>
-      <w:r>
-        <w:rPr>
-          <w:lang w:val="nl-NL"/>
-        </w:rPr>
-        <w:t xml:space="preserve"> een voorgestelde verklaring voor een bepaalde observatie, die nog niet bewezen (of ontkracht) is. In de context van </w:t>
+        <w:t xml:space="preserve"> expliciet testen. Het is niet altijd nodig om de volledige feature of </w:t>
       </w:r>
       <w:proofErr w:type="spellStart"/>
       <w:r>
         <w:rPr>
           <w:lang w:val="nl-NL"/>
         </w:rPr>
-        <w:t>requirements</w:t>
+        <w:t>requirement</w:t>
       </w:r>
       <w:proofErr w:type="spellEnd"/>
       <w:r>
         <w:rPr>
           <w:lang w:val="nl-NL"/>
         </w:rPr>
-        <w:t xml:space="preserve">, is het een geloof dat </w:t>
-      </w:r>
-      <w:r>
-        <w:rPr>
-          <w:i/>
-          <w:iCs/>
-          <w:lang w:val="nl-NL"/>
-        </w:rPr>
-        <w:t>iets doen zal leiden tot iets anders</w:t>
-      </w:r>
-      <w:r>
-        <w:rPr>
-          <w:lang w:val="nl-NL"/>
-        </w:rPr>
-        <w:t xml:space="preserve">, zoals </w:t>
-      </w:r>
-      <w:r>
-        <w:rPr>
-          <w:i/>
-          <w:iCs/>
-          <w:lang w:val="nl-NL"/>
-        </w:rPr>
-        <w:t>opleveren van feature X zal leiden tot uitkomst Y</w:t>
-      </w:r>
-      <w:r>
-        <w:rPr>
-          <w:lang w:val="nl-NL"/>
-        </w:rPr>
-        <w:t xml:space="preserve">. Een </w:t>
-      </w:r>
-      <w:r>
-        <w:rPr>
-          <w:i/>
-          <w:iCs/>
-          <w:lang w:val="nl-NL"/>
-        </w:rPr>
-        <w:t>experiment</w:t>
-      </w:r>
-      <w:r>
-        <w:rPr>
-          <w:lang w:val="nl-NL"/>
-        </w:rPr>
-        <w:t xml:space="preserve"> is een test die is ontworpen om een bepaalde hypothese te bewijzen of verwerpen.</w:t>
-      </w:r>
-    </w:p>
-    <w:p>
-      <w:pPr>
-        <w:rPr>
-          <w:lang w:val="nl-NL"/>
-        </w:rPr>
-      </w:pPr>
-    </w:p>
-    <w:p>
-      <w:pPr>
-        <w:rPr>
-          <w:lang w:val="nl-NL"/>
-        </w:rPr>
-      </w:pPr>
-      <w:r>
-        <w:rPr>
-          <w:lang w:val="nl-NL"/>
-        </w:rPr>
-        <w:t xml:space="preserve">Elke feature en iedere </w:t>
-      </w:r>
-      <w:proofErr w:type="spellStart"/>
-      <w:r>
-        <w:rPr>
-          <w:lang w:val="nl-NL"/>
-        </w:rPr>
-        <w:t>requirement</w:t>
-      </w:r>
-      <w:proofErr w:type="spellEnd"/>
-      <w:r>
-        <w:rPr>
-          <w:lang w:val="nl-NL"/>
-        </w:rPr>
-        <w:t xml:space="preserve"> is eigenlijk een hypothese over waarde. Een van de doelen van een empirische aanpak is om deze hypothesen expliciet te maken en doelbewust experimenten te ontwerpen die de waarde van de features en </w:t>
-      </w:r>
-      <w:proofErr w:type="spellStart"/>
-      <w:r>
-        <w:rPr>
-          <w:lang w:val="nl-NL"/>
-        </w:rPr>
-        <w:t>requirements</w:t>
-      </w:r>
-      <w:proofErr w:type="spellEnd"/>
-      <w:r>
-        <w:rPr>
-          <w:lang w:val="nl-NL"/>
-        </w:rPr>
-        <w:t xml:space="preserve"> expliciet testen. Het is niet altijd nodig om de volledige feature of </w:t>
-      </w:r>
-      <w:proofErr w:type="spellStart"/>
-      <w:r>
-        <w:rPr>
-          <w:lang w:val="nl-NL"/>
-        </w:rPr>
-        <w:t>requirement</w:t>
-      </w:r>
-      <w:proofErr w:type="spellEnd"/>
-      <w:r>
-        <w:rPr>
-          <w:lang w:val="nl-NL"/>
-        </w:rPr>
         <w:t xml:space="preserve"> te bouwen om te bepalen of deze waardevol is; het kan al genoeg zijn voor een team om eenvoudigweg voldoende te bouwen om de kritieke aannames te valideren, die de waarde bewijzen of verwerpen.</w:t>
       </w:r>
     </w:p>
@@ -4656,20 +4006,12 @@
         </w:rPr>
         <w:t xml:space="preserve">Het expliciet vormen van hypothesen, het meten van resultaten, en het inspecteren en aanpassen van doelen gebaseerd op die resultaten, zijn impliciet onderdeel van een wendbare </w:t>
       </w:r>
-      <w:proofErr w:type="gramStart"/>
       <w:r>
         <w:rPr>
           <w:lang w:val="nl-NL"/>
         </w:rPr>
         <w:lastRenderedPageBreak/>
-        <w:t>aanpak</w:t>
-      </w:r>
-      <w:proofErr w:type="gramEnd"/>
-      <w:r>
-        <w:rPr>
-          <w:lang w:val="nl-NL"/>
-        </w:rPr>
-        <w:t>. Dit werk expliciet en transparant te maken is wat EBM toevoegt aan het organisatie-verbeter-proces.</w:t>
+        <w:t>aanpak. Dit werk expliciet en transparant te maken is wat EBM toevoegt aan het organisatie-verbeter-proces.</w:t>
       </w:r>
     </w:p>
     <w:p>
@@ -4682,16 +4024,17 @@
           <w:b/>
           <w:sz w:val="46"/>
           <w:szCs w:val="46"/>
+          <w:lang w:val="nl-NL"/>
         </w:rPr>
       </w:pPr>
       <w:bookmarkStart w:id="21" w:name="_2wos46ww4f4s" w:colFirst="0" w:colLast="0"/>
       <w:bookmarkEnd w:id="21"/>
-      <w:proofErr w:type="spellStart"/>
       <w:r>
         <w:rPr>
           <w:b/>
           <w:sz w:val="46"/>
           <w:szCs w:val="46"/>
+          <w:lang w:val="nl-NL"/>
         </w:rPr>
         <w:t>E</w:t>
       </w:r>
@@ -4700,6 +4043,7 @@
           <w:b/>
           <w:sz w:val="46"/>
           <w:szCs w:val="46"/>
+          <w:lang w:val="nl-NL"/>
         </w:rPr>
         <w:t>i</w:t>
       </w:r>
@@ -4708,6 +4052,7 @@
           <w:b/>
           <w:sz w:val="46"/>
           <w:szCs w:val="46"/>
+          <w:lang w:val="nl-NL"/>
         </w:rPr>
         <w:t>nd</w:t>
       </w:r>
@@ -4716,6 +4061,7 @@
           <w:b/>
           <w:sz w:val="46"/>
           <w:szCs w:val="46"/>
+          <w:lang w:val="nl-NL"/>
         </w:rPr>
         <w:t>n</w:t>
       </w:r>
@@ -4724,6 +4070,7 @@
           <w:b/>
           <w:sz w:val="46"/>
           <w:szCs w:val="46"/>
+          <w:lang w:val="nl-NL"/>
         </w:rPr>
         <w:t>o</w:t>
       </w:r>
@@ -4732,6 +4079,7 @@
           <w:b/>
           <w:sz w:val="46"/>
           <w:szCs w:val="46"/>
+          <w:lang w:val="nl-NL"/>
         </w:rPr>
         <w:t>o</w:t>
       </w:r>
@@ -4740,25 +4088,25 @@
           <w:b/>
           <w:sz w:val="46"/>
           <w:szCs w:val="46"/>
+          <w:lang w:val="nl-NL"/>
         </w:rPr>
         <w:t>t</w:t>
       </w:r>
+    </w:p>
+    <w:p>
+      <w:pPr>
+        <w:rPr>
+          <w:lang w:val="nl-NL"/>
+        </w:rPr>
+      </w:pPr>
+      <w:proofErr w:type="spellStart"/>
+      <w:r>
+        <w:rPr>
+          <w:lang w:val="nl-NL"/>
+        </w:rPr>
+        <w:t>Evidence-Based</w:t>
+      </w:r>
       <w:proofErr w:type="spellEnd"/>
-    </w:p>
-    <w:p>
-      <w:pPr>
-        <w:rPr>
-          <w:lang w:val="nl-NL"/>
-        </w:rPr>
-      </w:pPr>
-      <w:proofErr w:type="spellStart"/>
-      <w:r>
-        <w:rPr>
-          <w:lang w:val="nl-NL"/>
-        </w:rPr>
-        <w:t>Evidence-Based</w:t>
-      </w:r>
-      <w:proofErr w:type="spellEnd"/>
       <w:r>
         <w:rPr>
           <w:lang w:val="nl-NL"/>
@@ -4769,19 +4117,7 @@
         <w:rPr>
           <w:lang w:val="nl-NL"/>
         </w:rPr>
-        <w:t xml:space="preserve">is gratis en wordt aangeboden in deze </w:t>
-      </w:r>
-      <w:r>
-        <w:rPr>
-          <w:lang w:val="nl-NL"/>
-        </w:rPr>
-        <w:t>g</w:t>
-      </w:r>
-      <w:r>
-        <w:rPr>
-          <w:lang w:val="nl-NL"/>
-        </w:rPr>
-        <w:t xml:space="preserve">ids. Het implementeren van losse delen van EBM is mogelijk, maar het resultaat daarvan is niet </w:t>
+        <w:t xml:space="preserve">is gratis en wordt aangeboden in deze gids. Het implementeren van losse delen van EBM is mogelijk, maar het resultaat daarvan is niet </w:t>
       </w:r>
       <w:proofErr w:type="spellStart"/>
       <w:r>
@@ -4808,18 +4144,22 @@
           <w:b/>
           <w:sz w:val="46"/>
           <w:szCs w:val="46"/>
+          <w:lang w:val="nl-NL"/>
         </w:rPr>
       </w:pPr>
       <w:bookmarkStart w:id="22" w:name="_wr75cluajql5" w:colFirst="0" w:colLast="0"/>
       <w:bookmarkEnd w:id="22"/>
+      <w:proofErr w:type="spellStart"/>
       <w:r>
         <w:rPr>
           <w:b/>
           <w:sz w:val="46"/>
           <w:szCs w:val="46"/>
+          <w:lang w:val="nl-NL"/>
         </w:rPr>
         <w:t>Acknowledgements</w:t>
       </w:r>
+      <w:proofErr w:type="spellEnd"/>
     </w:p>
     <w:p>
       <w:pPr>
@@ -5117,7 +4457,7 @@
         </w:rPr>
         <w:t xml:space="preserve">Feedback, suggesties &amp; verbeteringen: </w:t>
       </w:r>
-      <w:hyperlink r:id="rId9" w:history="1">
+      <w:hyperlink r:id="rId10" w:history="1">
         <w:r>
           <w:rPr>
             <w:rStyle w:val="Hyperlink"/>
@@ -5188,6 +4528,30 @@
     </w:p>
     <w:p>
       <w:pPr>
+        <w:rPr>
+          <w:b/>
+          <w:color w:val="4A86E8"/>
+          <w:sz w:val="46"/>
+          <w:szCs w:val="46"/>
+          <w:lang w:val="nl-NL"/>
+        </w:rPr>
+      </w:pPr>
+      <w:bookmarkStart w:id="23" w:name="_28ryzqj2zvsy" w:colFirst="0" w:colLast="0"/>
+      <w:bookmarkStart w:id="24" w:name="_8xgbbun3xywz" w:colFirst="0" w:colLast="0"/>
+      <w:bookmarkEnd w:id="23"/>
+      <w:bookmarkEnd w:id="24"/>
+      <w:r>
+        <w:rPr>
+          <w:b/>
+          <w:sz w:val="46"/>
+          <w:szCs w:val="46"/>
+          <w:lang w:val="nl-NL"/>
+        </w:rPr>
+        <w:br w:type="page"/>
+      </w:r>
+    </w:p>
+    <w:p>
+      <w:pPr>
         <w:pStyle w:val="Heading1"/>
         <w:keepNext w:val="0"/>
         <w:keepLines w:val="0"/>
@@ -5196,19 +4560,18 @@
           <w:b/>
           <w:sz w:val="46"/>
           <w:szCs w:val="46"/>
-        </w:rPr>
-      </w:pPr>
-      <w:bookmarkStart w:id="23" w:name="_28ryzqj2zvsy" w:colFirst="0" w:colLast="0"/>
-      <w:bookmarkStart w:id="24" w:name="_8xgbbun3xywz" w:colFirst="0" w:colLast="0"/>
-      <w:bookmarkEnd w:id="23"/>
-      <w:bookmarkEnd w:id="24"/>
+          <w:lang w:val="nl-NL"/>
+        </w:rPr>
+      </w:pPr>
       <w:r>
         <w:rPr>
           <w:b/>
           <w:sz w:val="46"/>
           <w:szCs w:val="46"/>
-        </w:rPr>
-        <w:t xml:space="preserve">Appendix: </w:t>
+          <w:lang w:val="nl-NL"/>
+        </w:rPr>
+        <w:lastRenderedPageBreak/>
+        <w:t>Appendix: voorbeeld-</w:t>
       </w:r>
       <w:proofErr w:type="spellStart"/>
       <w:r>
@@ -5216,46 +4579,42 @@
           <w:b/>
           <w:sz w:val="46"/>
           <w:szCs w:val="46"/>
-        </w:rPr>
-        <w:t>v</w:t>
-      </w:r>
+          <w:lang w:val="nl-NL"/>
+        </w:rPr>
+        <w:t>Key</w:t>
+      </w:r>
+      <w:proofErr w:type="spellEnd"/>
       <w:r>
         <w:rPr>
           <w:b/>
           <w:sz w:val="46"/>
           <w:szCs w:val="46"/>
-        </w:rPr>
-        <w:t>oorbeeld</w:t>
-      </w:r>
-      <w:proofErr w:type="spellEnd"/>
+          <w:lang w:val="nl-NL"/>
+        </w:rPr>
+        <w:t xml:space="preserve"> Value </w:t>
+      </w:r>
+      <w:proofErr w:type="spellStart"/>
       <w:r>
         <w:rPr>
           <w:b/>
           <w:sz w:val="46"/>
           <w:szCs w:val="46"/>
-        </w:rPr>
-        <w:t>-</w:t>
-      </w:r>
-      <w:r>
-        <w:rPr>
-          <w:b/>
-          <w:sz w:val="46"/>
-          <w:szCs w:val="46"/>
-        </w:rPr>
-        <w:t>Key Value Measures</w:t>
-      </w:r>
-    </w:p>
-    <w:p>
-      <w:pPr>
-        <w:rPr>
-          <w:lang w:val="nl-NL"/>
-        </w:rPr>
-      </w:pPr>
-      <w:r>
-        <w:rPr>
-          <w:lang w:val="nl-NL"/>
-        </w:rPr>
-        <w:lastRenderedPageBreak/>
+          <w:lang w:val="nl-NL"/>
+        </w:rPr>
+        <w:t>Measures</w:t>
+      </w:r>
+      <w:proofErr w:type="spellEnd"/>
+    </w:p>
+    <w:p>
+      <w:pPr>
+        <w:rPr>
+          <w:lang w:val="nl-NL"/>
+        </w:rPr>
+      </w:pPr>
+      <w:r>
+        <w:rPr>
+          <w:lang w:val="nl-NL"/>
+        </w:rPr>
         <w:t xml:space="preserve">Om zo goed mogelijk aanpasbaar te zijn, definieert de EBM geen specifieke </w:t>
       </w:r>
       <w:proofErr w:type="spellStart"/>
@@ -5477,9 +4836,16 @@
             <w:pPr>
               <w:spacing w:before="220"/>
               <w:ind w:left="120"/>
+              <w:rPr>
+                <w:lang w:val="nl-NL"/>
+              </w:rPr>
             </w:pPr>
             <w:r>
-              <w:t>Revenue per Employee</w:t>
+              <w:rPr>
+                <w:rFonts w:ascii="Segoe UI" w:eastAsia="Times New Roman" w:hAnsi="Segoe UI" w:cs="Segoe UI"/>
+                <w:lang w:val="nl-NL" w:eastAsia="en-GB"/>
+              </w:rPr>
+              <w:t>Omzet per medewerker</w:t>
             </w:r>
           </w:p>
         </w:tc>
@@ -5507,14 +4873,31 @@
               <w:rPr>
                 <w:sz w:val="20"/>
                 <w:szCs w:val="20"/>
+                <w:lang w:val="nl-NL"/>
               </w:rPr>
             </w:pPr>
             <w:r>
               <w:rPr>
-                <w:sz w:val="20"/>
-                <w:szCs w:val="20"/>
-              </w:rPr>
-              <w:t>The ratio (gross revenue / # of employees) is a key competitive indicator within an industry. This varies significantly by industry.</w:t>
+                <w:rFonts w:ascii="Segoe UI" w:eastAsia="Times New Roman" w:hAnsi="Segoe UI" w:cs="Segoe UI"/>
+                <w:lang w:val="nl-NL" w:eastAsia="en-GB"/>
+              </w:rPr>
+              <w:t xml:space="preserve">De verhouding (bruto </w:t>
+            </w:r>
+            <w:proofErr w:type="gramStart"/>
+            <w:r>
+              <w:rPr>
+                <w:rFonts w:ascii="Segoe UI" w:eastAsia="Times New Roman" w:hAnsi="Segoe UI" w:cs="Segoe UI"/>
+                <w:lang w:val="nl-NL" w:eastAsia="en-GB"/>
+              </w:rPr>
+              <w:t>omzet /</w:t>
+            </w:r>
+            <w:proofErr w:type="gramEnd"/>
+            <w:r>
+              <w:rPr>
+                <w:rFonts w:ascii="Segoe UI" w:eastAsia="Times New Roman" w:hAnsi="Segoe UI" w:cs="Segoe UI"/>
+                <w:lang w:val="nl-NL" w:eastAsia="en-GB"/>
+              </w:rPr>
+              <w:t xml:space="preserve"> aantal medewerkers) is een maatstaf voor het concurrentie vermogen binnen de sector. De verschillen tussen sectoren kunnen significant zijn.</w:t>
             </w:r>
           </w:p>
         </w:tc>
@@ -5544,9 +4927,16 @@
             <w:pPr>
               <w:spacing w:before="220"/>
               <w:ind w:left="120"/>
+              <w:rPr>
+                <w:lang w:val="nl-NL"/>
+              </w:rPr>
             </w:pPr>
             <w:r>
-              <w:t>Product Cost Ratio</w:t>
+              <w:rPr>
+                <w:rFonts w:ascii="Segoe UI" w:eastAsia="Times New Roman" w:hAnsi="Segoe UI" w:cs="Segoe UI"/>
+                <w:lang w:val="nl-NL" w:eastAsia="en-GB"/>
+              </w:rPr>
+              <w:t>Kostenpercentage</w:t>
             </w:r>
           </w:p>
         </w:tc>
@@ -5574,14 +4964,15 @@
               <w:rPr>
                 <w:sz w:val="20"/>
                 <w:szCs w:val="20"/>
+                <w:lang w:val="nl-NL"/>
               </w:rPr>
             </w:pPr>
             <w:r>
               <w:rPr>
-                <w:sz w:val="20"/>
-                <w:szCs w:val="20"/>
-              </w:rPr>
-              <w:t>Total expenses and costs for the product(s)/system(s) being measured, including operational costs compared to revenue.</w:t>
+                <w:rFonts w:ascii="Segoe UI" w:eastAsia="Times New Roman" w:hAnsi="Segoe UI" w:cs="Segoe UI"/>
+                <w:lang w:val="nl-NL" w:eastAsia="en-GB"/>
+              </w:rPr>
+              <w:t>De totale opbrengsten van een product of dienst gedeeld door de totale kosten, inclusief operationele kosten.</w:t>
             </w:r>
           </w:p>
         </w:tc>
@@ -5611,9 +5002,30 @@
             <w:pPr>
               <w:spacing w:before="220"/>
               <w:ind w:left="120"/>
+              <w:rPr>
+                <w:lang w:val="nl-NL"/>
+              </w:rPr>
             </w:pPr>
             <w:r>
-              <w:t>Employee Satisfaction</w:t>
+              <w:rPr>
+                <w:rFonts w:ascii="Segoe UI" w:eastAsia="Times New Roman" w:hAnsi="Segoe UI" w:cs="Segoe UI"/>
+                <w:lang w:val="nl-NL" w:eastAsia="en-GB"/>
+              </w:rPr>
+              <w:t>Medewerker</w:t>
+            </w:r>
+            <w:r>
+              <w:rPr>
+                <w:rFonts w:ascii="Segoe UI" w:eastAsia="Times New Roman" w:hAnsi="Segoe UI" w:cs="Segoe UI"/>
+                <w:lang w:val="nl-NL" w:eastAsia="en-GB"/>
+              </w:rPr>
+              <w:t>-</w:t>
+            </w:r>
+            <w:r>
+              <w:rPr>
+                <w:rFonts w:ascii="Segoe UI" w:eastAsia="Times New Roman" w:hAnsi="Segoe UI" w:cs="Segoe UI"/>
+                <w:lang w:val="nl-NL" w:eastAsia="en-GB"/>
+              </w:rPr>
+              <w:t>tevredenheid</w:t>
             </w:r>
           </w:p>
         </w:tc>
@@ -5641,14 +5053,29 @@
               <w:rPr>
                 <w:sz w:val="20"/>
                 <w:szCs w:val="20"/>
+                <w:lang w:val="nl-NL"/>
               </w:rPr>
             </w:pPr>
             <w:r>
               <w:rPr>
-                <w:sz w:val="20"/>
-                <w:szCs w:val="20"/>
-              </w:rPr>
-              <w:t>Some form of sentiment analysis to help gauge employee engagement, energy, and enthusiasm.</w:t>
+                <w:rFonts w:ascii="Segoe UI" w:eastAsia="Times New Roman" w:hAnsi="Segoe UI" w:cs="Segoe UI"/>
+                <w:lang w:val="nl-NL" w:eastAsia="en-GB"/>
+              </w:rPr>
+              <w:t>Een indicatie van het sentiment bij de medewerkers, hun enth</w:t>
+            </w:r>
+            <w:r>
+              <w:rPr>
+                <w:rFonts w:ascii="Segoe UI" w:eastAsia="Times New Roman" w:hAnsi="Segoe UI" w:cs="Segoe UI"/>
+                <w:lang w:val="nl-NL" w:eastAsia="en-GB"/>
+              </w:rPr>
+              <w:t>o</w:t>
+            </w:r>
+            <w:r>
+              <w:rPr>
+                <w:rFonts w:ascii="Segoe UI" w:eastAsia="Times New Roman" w:hAnsi="Segoe UI" w:cs="Segoe UI"/>
+                <w:lang w:val="nl-NL" w:eastAsia="en-GB"/>
+              </w:rPr>
+              <w:t>usiasme en energie.</w:t>
             </w:r>
           </w:p>
         </w:tc>
@@ -5678,9 +5105,16 @@
             <w:pPr>
               <w:spacing w:before="220"/>
               <w:ind w:left="120"/>
+              <w:rPr>
+                <w:lang w:val="nl-NL"/>
+              </w:rPr>
             </w:pPr>
             <w:r>
-              <w:t>Customer Satisfaction</w:t>
+              <w:rPr>
+                <w:rFonts w:ascii="Segoe UI" w:eastAsia="Times New Roman" w:hAnsi="Segoe UI" w:cs="Segoe UI"/>
+                <w:lang w:val="nl-NL" w:eastAsia="en-GB"/>
+              </w:rPr>
+              <w:t>Klanttevredenheid</w:t>
             </w:r>
           </w:p>
         </w:tc>
@@ -5708,14 +5142,29 @@
               <w:rPr>
                 <w:sz w:val="20"/>
                 <w:szCs w:val="20"/>
+                <w:lang w:val="nl-NL"/>
               </w:rPr>
             </w:pPr>
             <w:r>
               <w:rPr>
-                <w:sz w:val="20"/>
-                <w:szCs w:val="20"/>
-              </w:rPr>
-              <w:t>Some form of sentiment analysis to help gauge customer engagement and happiness with the product.</w:t>
+                <w:rFonts w:ascii="Segoe UI" w:eastAsia="Times New Roman" w:hAnsi="Segoe UI" w:cs="Segoe UI"/>
+                <w:lang w:val="nl-NL" w:eastAsia="en-GB"/>
+              </w:rPr>
+              <w:t>Een indicat</w:t>
+            </w:r>
+            <w:r>
+              <w:rPr>
+                <w:rFonts w:ascii="Segoe UI" w:eastAsia="Times New Roman" w:hAnsi="Segoe UI" w:cs="Segoe UI"/>
+                <w:lang w:val="nl-NL" w:eastAsia="en-GB"/>
+              </w:rPr>
+              <w:t>i</w:t>
+            </w:r>
+            <w:r>
+              <w:rPr>
+                <w:rFonts w:ascii="Segoe UI" w:eastAsia="Times New Roman" w:hAnsi="Segoe UI" w:cs="Segoe UI"/>
+                <w:lang w:val="nl-NL" w:eastAsia="en-GB"/>
+              </w:rPr>
+              <w:t>e die beschrijft hoe gelukkig de klant wordt van het product, en de interactie ermee.</w:t>
             </w:r>
           </w:p>
         </w:tc>
@@ -5745,9 +5194,16 @@
             <w:pPr>
               <w:spacing w:before="220"/>
               <w:ind w:left="120"/>
+              <w:rPr>
+                <w:lang w:val="nl-NL"/>
+              </w:rPr>
             </w:pPr>
             <w:r>
-              <w:t>Customer Usage Index</w:t>
+              <w:rPr>
+                <w:rFonts w:ascii="Segoe UI" w:eastAsia="Times New Roman" w:hAnsi="Segoe UI" w:cs="Segoe UI"/>
+                <w:lang w:val="nl-NL" w:eastAsia="en-GB"/>
+              </w:rPr>
+              <w:t>Productgebruik</w:t>
             </w:r>
           </w:p>
         </w:tc>
@@ -5775,21 +5231,44 @@
               <w:rPr>
                 <w:sz w:val="20"/>
                 <w:szCs w:val="20"/>
+                <w:lang w:val="nl-NL"/>
               </w:rPr>
             </w:pPr>
             <w:r>
               <w:rPr>
-                <w:sz w:val="20"/>
-                <w:szCs w:val="20"/>
-              </w:rPr>
-              <w:t>Measurement of usage, by feature, to help infer the degree to which customers find the product useful and whether actual usage meets expectations on how long users should be taking with a feature.</w:t>
+                <w:rFonts w:ascii="Segoe UI" w:eastAsia="Times New Roman" w:hAnsi="Segoe UI" w:cs="Segoe UI"/>
+                <w:lang w:val="nl-NL" w:eastAsia="en-GB"/>
+              </w:rPr>
+              <w:t>De frequentie en/of intensi</w:t>
+            </w:r>
+            <w:r>
+              <w:rPr>
+                <w:rFonts w:ascii="Segoe UI" w:eastAsia="Times New Roman" w:hAnsi="Segoe UI" w:cs="Segoe UI"/>
+                <w:lang w:val="nl-NL" w:eastAsia="en-GB"/>
+              </w:rPr>
+              <w:t>teit</w:t>
+            </w:r>
+            <w:r>
+              <w:rPr>
+                <w:rFonts w:ascii="Segoe UI" w:eastAsia="Times New Roman" w:hAnsi="Segoe UI" w:cs="Segoe UI"/>
+                <w:lang w:val="nl-NL" w:eastAsia="en-GB"/>
+              </w:rPr>
+              <w:t xml:space="preserve"> waarmee gebruikers interacteren met het product. Dit is een proxy voor de bruikbaarheid van het product en of het daadwerkelijk het probleem van de klant oplost.</w:t>
             </w:r>
           </w:p>
         </w:tc>
       </w:tr>
     </w:tbl>
     <w:p>
-      <w:r>
+      <w:pPr>
+        <w:rPr>
+          <w:lang w:val="nl-NL"/>
+        </w:rPr>
+      </w:pPr>
+      <w:r>
+        <w:rPr>
+          <w:lang w:val="nl-NL"/>
+        </w:rPr>
         <w:t xml:space="preserve"> </w:t>
       </w:r>
     </w:p>
@@ -5804,18 +5283,32 @@
           <w:color w:val="000000"/>
           <w:sz w:val="26"/>
           <w:szCs w:val="26"/>
+          <w:lang w:val="nl-NL"/>
         </w:rPr>
       </w:pPr>
       <w:bookmarkStart w:id="26" w:name="_ohbikass5t5e" w:colFirst="0" w:colLast="0"/>
       <w:bookmarkEnd w:id="26"/>
+      <w:proofErr w:type="spellStart"/>
       <w:r>
         <w:rPr>
           <w:b/>
           <w:color w:val="000000"/>
           <w:sz w:val="26"/>
           <w:szCs w:val="26"/>
-        </w:rPr>
-        <w:t>Unrealized Value (UV)</w:t>
+          <w:lang w:val="nl-NL"/>
+        </w:rPr>
+        <w:t>Unrealized</w:t>
+      </w:r>
+      <w:proofErr w:type="spellEnd"/>
+      <w:r>
+        <w:rPr>
+          <w:b/>
+          <w:color w:val="000000"/>
+          <w:sz w:val="26"/>
+          <w:szCs w:val="26"/>
+          <w:lang w:val="nl-NL"/>
+        </w:rPr>
+        <w:t xml:space="preserve"> Value (UV)</w:t>
       </w:r>
     </w:p>
     <w:tbl>
@@ -5865,6 +5358,7 @@
                 <w:color w:val="FFFFFF"/>
                 <w:sz w:val="20"/>
                 <w:szCs w:val="20"/>
+                <w:lang w:val="nl-NL"/>
               </w:rPr>
             </w:pPr>
             <w:r>
@@ -5872,6 +5366,7 @@
                 <w:color w:val="FFFFFF"/>
                 <w:sz w:val="20"/>
                 <w:szCs w:val="20"/>
+                <w:lang w:val="nl-NL"/>
               </w:rPr>
               <w:t>KVM</w:t>
             </w:r>
@@ -5901,23 +5396,24 @@
                 <w:color w:val="FFFFFF"/>
                 <w:sz w:val="20"/>
                 <w:szCs w:val="20"/>
+                <w:lang w:val="nl-NL"/>
               </w:rPr>
             </w:pPr>
-            <w:proofErr w:type="spellStart"/>
             <w:r>
               <w:rPr>
                 <w:color w:val="FFFFFF"/>
                 <w:sz w:val="20"/>
                 <w:szCs w:val="20"/>
+                <w:lang w:val="nl-NL"/>
               </w:rPr>
               <w:t>Meetwaarde</w:t>
             </w:r>
-            <w:proofErr w:type="spellEnd"/>
             <w:r>
               <w:rPr>
                 <w:color w:val="FFFFFF"/>
                 <w:sz w:val="20"/>
                 <w:szCs w:val="20"/>
+                <w:lang w:val="nl-NL"/>
               </w:rPr>
               <w:t>:</w:t>
             </w:r>
@@ -5949,9 +5445,16 @@
             <w:pPr>
               <w:spacing w:before="220"/>
               <w:ind w:left="120"/>
+              <w:rPr>
+                <w:lang w:val="nl-NL"/>
+              </w:rPr>
             </w:pPr>
             <w:r>
-              <w:t>Market Share</w:t>
+              <w:rPr>
+                <w:rFonts w:ascii="Segoe UI" w:eastAsia="Times New Roman" w:hAnsi="Segoe UI" w:cs="Segoe UI"/>
+                <w:lang w:val="nl-NL" w:eastAsia="en-GB"/>
+              </w:rPr>
+              <w:t>Marktpotentie</w:t>
             </w:r>
           </w:p>
         </w:tc>
@@ -5979,14 +5482,15 @@
               <w:rPr>
                 <w:sz w:val="20"/>
                 <w:szCs w:val="20"/>
+                <w:lang w:val="nl-NL"/>
               </w:rPr>
             </w:pPr>
             <w:r>
               <w:rPr>
-                <w:sz w:val="20"/>
-                <w:szCs w:val="20"/>
-              </w:rPr>
-              <w:t>The relative percentage of the market not controlled by the product; the potential market share that the product might achieve if it better met customer needs.</w:t>
+                <w:rFonts w:ascii="Segoe UI" w:eastAsia="Times New Roman" w:hAnsi="Segoe UI" w:cs="Segoe UI"/>
+                <w:lang w:val="nl-NL" w:eastAsia="en-GB"/>
+              </w:rPr>
+              <w:t>Dit is het aandeel dat een aanbieder van een goed of dienst (nog) niet heeft van de totale omzet op de betreffende markt in een bepaalde periode; dit is potentieel marktaandeel dat verkregen kan worden mits de klantbehoefte beter wordt vervuld.</w:t>
             </w:r>
           </w:p>
         </w:tc>
@@ -6016,9 +5520,17 @@
             <w:pPr>
               <w:spacing w:before="220"/>
               <w:ind w:left="120"/>
+              <w:rPr>
+                <w:lang w:val="nl-NL"/>
+              </w:rPr>
             </w:pPr>
             <w:r>
-              <w:t>Customer or User Satisfaction Gap</w:t>
+              <w:rPr>
+                <w:rFonts w:ascii="Segoe UI" w:eastAsia="Times New Roman" w:hAnsi="Segoe UI" w:cs="Segoe UI"/>
+                <w:lang w:val="nl-NL" w:eastAsia="en-GB"/>
+              </w:rPr>
+              <w:lastRenderedPageBreak/>
+              <w:t>De kloof in de klant- of gebruikerstevredenheid</w:t>
             </w:r>
           </w:p>
         </w:tc>
@@ -6046,14 +5558,15 @@
               <w:rPr>
                 <w:sz w:val="20"/>
                 <w:szCs w:val="20"/>
+                <w:lang w:val="nl-NL"/>
               </w:rPr>
             </w:pPr>
             <w:r>
               <w:rPr>
-                <w:sz w:val="20"/>
-                <w:szCs w:val="20"/>
-              </w:rPr>
-              <w:t>The difference between a customer or user’s desired experience and their current experience.</w:t>
+                <w:rFonts w:ascii="Segoe UI" w:eastAsia="Times New Roman" w:hAnsi="Segoe UI" w:cs="Segoe UI"/>
+                <w:lang w:val="nl-NL" w:eastAsia="en-GB"/>
+              </w:rPr>
+              <w:t>Deze wordt uitgedrukt in het verschil tussen de ervaring die de klant wenst en datgene wat hij/zij ondervindt.</w:t>
             </w:r>
           </w:p>
         </w:tc>
@@ -6083,9 +5596,16 @@
             <w:pPr>
               <w:spacing w:before="220"/>
               <w:ind w:left="120"/>
+              <w:rPr>
+                <w:lang w:val="nl-NL"/>
+              </w:rPr>
             </w:pPr>
             <w:r>
-              <w:t>Desired Customer Experience or satisfaction</w:t>
+              <w:rPr>
+                <w:rFonts w:ascii="Segoe UI" w:eastAsia="Times New Roman" w:hAnsi="Segoe UI" w:cs="Segoe UI"/>
+                <w:lang w:val="nl-NL" w:eastAsia="en-GB"/>
+              </w:rPr>
+              <w:t>Gewenste klantervaring of -tevredenheid</w:t>
             </w:r>
           </w:p>
         </w:tc>
@@ -6113,14 +5633,22 @@
               <w:rPr>
                 <w:sz w:val="20"/>
                 <w:szCs w:val="20"/>
+                <w:lang w:val="nl-NL"/>
               </w:rPr>
             </w:pPr>
             <w:r>
               <w:rPr>
-                <w:sz w:val="20"/>
-                <w:szCs w:val="20"/>
-              </w:rPr>
-              <w:t>A measure that indicates the experience that the customer would like to have</w:t>
+                <w:rFonts w:ascii="Segoe UI" w:eastAsia="Times New Roman" w:hAnsi="Segoe UI" w:cs="Segoe UI"/>
+                <w:lang w:val="nl-NL" w:eastAsia="en-GB"/>
+              </w:rPr>
+              <w:t>D</w:t>
+            </w:r>
+            <w:r>
+              <w:rPr>
+                <w:rFonts w:ascii="Segoe UI" w:eastAsia="Times New Roman" w:hAnsi="Segoe UI" w:cs="Segoe UI"/>
+                <w:lang w:val="nl-NL" w:eastAsia="en-GB"/>
+              </w:rPr>
+              <w:t>e absolute variant van de kloof: een indicator van de gewenste klantervaring.</w:t>
             </w:r>
           </w:p>
         </w:tc>
@@ -6128,6 +5656,17 @@
     </w:tbl>
     <w:p>
       <w:pPr>
+        <w:rPr>
+          <w:lang w:val="nl-NL"/>
+        </w:rPr>
+      </w:pPr>
+      <w:bookmarkStart w:id="27" w:name="_6b5up8jlf7om" w:colFirst="0" w:colLast="0"/>
+      <w:bookmarkStart w:id="28" w:name="_bbagovwq1ma8" w:colFirst="0" w:colLast="0"/>
+      <w:bookmarkEnd w:id="27"/>
+      <w:bookmarkEnd w:id="28"/>
+    </w:p>
+    <w:p>
+      <w:pPr>
         <w:pStyle w:val="Heading3"/>
         <w:keepNext w:val="0"/>
         <w:keepLines w:val="0"/>
@@ -6137,38 +5676,40 @@
           <w:color w:val="000000"/>
           <w:sz w:val="26"/>
           <w:szCs w:val="26"/>
-        </w:rPr>
-      </w:pPr>
-      <w:bookmarkStart w:id="27" w:name="_6b5up8jlf7om" w:colFirst="0" w:colLast="0"/>
-      <w:bookmarkEnd w:id="27"/>
-      <w:r>
-        <w:br w:type="page"/>
-      </w:r>
-    </w:p>
-    <w:p>
-      <w:pPr>
-        <w:pStyle w:val="Heading3"/>
-        <w:keepNext w:val="0"/>
-        <w:keepLines w:val="0"/>
-        <w:spacing w:before="280"/>
+          <w:lang w:val="nl-NL"/>
+        </w:rPr>
+      </w:pPr>
+      <w:r>
         <w:rPr>
           <w:b/>
           <w:color w:val="000000"/>
           <w:sz w:val="26"/>
           <w:szCs w:val="26"/>
-        </w:rPr>
-      </w:pPr>
-      <w:bookmarkStart w:id="28" w:name="_bbagovwq1ma8" w:colFirst="0" w:colLast="0"/>
-      <w:bookmarkEnd w:id="28"/>
+          <w:lang w:val="nl-NL"/>
+        </w:rPr>
+        <w:t>Time-</w:t>
+      </w:r>
+      <w:proofErr w:type="spellStart"/>
       <w:r>
         <w:rPr>
           <w:b/>
           <w:color w:val="000000"/>
           <w:sz w:val="26"/>
           <w:szCs w:val="26"/>
-        </w:rPr>
-        <w:lastRenderedPageBreak/>
-        <w:t>Time-to-Market (T2M)</w:t>
+          <w:lang w:val="nl-NL"/>
+        </w:rPr>
+        <w:t>to</w:t>
+      </w:r>
+      <w:proofErr w:type="spellEnd"/>
+      <w:r>
+        <w:rPr>
+          <w:b/>
+          <w:color w:val="000000"/>
+          <w:sz w:val="26"/>
+          <w:szCs w:val="26"/>
+          <w:lang w:val="nl-NL"/>
+        </w:rPr>
+        <w:t>-Market (T2M)</w:t>
       </w:r>
     </w:p>
     <w:tbl>
@@ -6218,6 +5759,7 @@
                 <w:color w:val="FFFFFF"/>
                 <w:sz w:val="20"/>
                 <w:szCs w:val="20"/>
+                <w:lang w:val="nl-NL"/>
               </w:rPr>
             </w:pPr>
             <w:r>
@@ -6225,6 +5767,7 @@
                 <w:color w:val="FFFFFF"/>
                 <w:sz w:val="20"/>
                 <w:szCs w:val="20"/>
+                <w:lang w:val="nl-NL"/>
               </w:rPr>
               <w:t>KVM</w:t>
             </w:r>
@@ -6254,23 +5797,24 @@
                 <w:color w:val="FFFFFF"/>
                 <w:sz w:val="20"/>
                 <w:szCs w:val="20"/>
+                <w:lang w:val="nl-NL"/>
               </w:rPr>
             </w:pPr>
-            <w:proofErr w:type="spellStart"/>
             <w:r>
               <w:rPr>
                 <w:color w:val="FFFFFF"/>
                 <w:sz w:val="20"/>
                 <w:szCs w:val="20"/>
+                <w:lang w:val="nl-NL"/>
               </w:rPr>
               <w:t>Meetwaarde</w:t>
             </w:r>
-            <w:proofErr w:type="spellEnd"/>
             <w:r>
               <w:rPr>
                 <w:color w:val="FFFFFF"/>
                 <w:sz w:val="20"/>
                 <w:szCs w:val="20"/>
+                <w:lang w:val="nl-NL"/>
               </w:rPr>
               <w:t>:</w:t>
             </w:r>
@@ -6297,14 +5841,22 @@
               <w:bottom w:w="20" w:type="dxa"/>
               <w:right w:w="120" w:type="dxa"/>
             </w:tcMar>
+            <w:vAlign w:val="center"/>
           </w:tcPr>
           <w:p>
             <w:pPr>
               <w:spacing w:before="220"/>
               <w:ind w:left="120"/>
+              <w:rPr>
+                <w:lang w:val="nl-NL"/>
+              </w:rPr>
             </w:pPr>
             <w:r>
-              <w:t>Build and Integration Frequency</w:t>
+              <w:rPr>
+                <w:rFonts w:ascii="Segoe UI" w:eastAsia="Times New Roman" w:hAnsi="Segoe UI" w:cs="Segoe UI"/>
+                <w:lang w:val="nl-NL" w:eastAsia="en-GB"/>
+              </w:rPr>
+              <w:t>Bouw- en integratiefrequentie</w:t>
             </w:r>
           </w:p>
         </w:tc>
@@ -6324,6 +5876,7 @@
               <w:bottom w:w="20" w:type="dxa"/>
               <w:right w:w="120" w:type="dxa"/>
             </w:tcMar>
+            <w:vAlign w:val="center"/>
           </w:tcPr>
           <w:p>
             <w:pPr>
@@ -6332,14 +5885,15 @@
               <w:rPr>
                 <w:sz w:val="20"/>
                 <w:szCs w:val="20"/>
+                <w:lang w:val="nl-NL"/>
               </w:rPr>
             </w:pPr>
             <w:r>
               <w:rPr>
-                <w:sz w:val="20"/>
-                <w:szCs w:val="20"/>
-              </w:rPr>
-              <w:t>The number of integrated and tested builds per time period. For a team that is releasing frequently or continuously, this measure is superseded by actual release measures.</w:t>
+                <w:rFonts w:ascii="Segoe UI" w:eastAsia="Times New Roman" w:hAnsi="Segoe UI" w:cs="Segoe UI"/>
+                <w:lang w:val="nl-NL" w:eastAsia="en-GB"/>
+              </w:rPr>
+              <w:t>Het aantal keren per tijdseenheid dat software geïntegreerd, gebouwd en getest wordt. Indien een team het product regelmatig of voortdurend naar de markt brengt is deze laatste indicator belangrijker.</w:t>
             </w:r>
           </w:p>
         </w:tc>
@@ -6364,14 +5918,22 @@
               <w:bottom w:w="20" w:type="dxa"/>
               <w:right w:w="120" w:type="dxa"/>
             </w:tcMar>
+            <w:vAlign w:val="center"/>
           </w:tcPr>
           <w:p>
             <w:pPr>
               <w:spacing w:before="220"/>
               <w:ind w:left="120"/>
+              <w:rPr>
+                <w:lang w:val="nl-NL"/>
+              </w:rPr>
             </w:pPr>
             <w:r>
-              <w:t>Release Frequency</w:t>
+              <w:rPr>
+                <w:rFonts w:ascii="Segoe UI" w:eastAsia="Times New Roman" w:hAnsi="Segoe UI" w:cs="Segoe UI"/>
+                <w:lang w:val="nl-NL" w:eastAsia="en-GB"/>
+              </w:rPr>
+              <w:t>Release-frequentie</w:t>
             </w:r>
           </w:p>
         </w:tc>
@@ -6391,6 +5953,7 @@
               <w:bottom w:w="20" w:type="dxa"/>
               <w:right w:w="120" w:type="dxa"/>
             </w:tcMar>
+            <w:vAlign w:val="center"/>
           </w:tcPr>
           <w:p>
             <w:pPr>
@@ -6399,30 +5962,356 @@
               <w:rPr>
                 <w:sz w:val="20"/>
                 <w:szCs w:val="20"/>
+                <w:lang w:val="nl-NL"/>
               </w:rPr>
             </w:pPr>
             <w:r>
+              <w:rPr>
+                <w:rFonts w:ascii="Segoe UI" w:eastAsia="Times New Roman" w:hAnsi="Segoe UI" w:cs="Segoe UI"/>
+                <w:lang w:val="nl-NL" w:eastAsia="en-GB"/>
+              </w:rPr>
+              <w:t>Het aantal keren per tijdseenheid (b.v. doorlopend, dagelijks, wekelijks, maandelijks, per kwartaal etc.) dat een product naar de markt wordt gebracht. Dit dient als maatstaf voor de tijd die nodig is om de eindgebruiker te voorzien van nieuwe en concurrerende producten.</w:t>
+            </w:r>
+          </w:p>
+        </w:tc>
+      </w:tr>
+      <w:tr>
+        <w:trPr>
+          <w:trHeight w:val="945"/>
+        </w:trPr>
+        <w:tc>
+          <w:tcPr>
+            <w:tcW w:w="2775" w:type="dxa"/>
+            <w:tcBorders>
+              <w:top w:val="nil"/>
+              <w:left w:val="single" w:sz="8" w:space="0" w:color="FFFFFF"/>
+              <w:bottom w:val="single" w:sz="8" w:space="0" w:color="FFFFFF"/>
+              <w:right w:val="single" w:sz="8" w:space="0" w:color="FFFFFF"/>
+            </w:tcBorders>
+            <w:shd w:val="clear" w:color="auto" w:fill="DBE5F1"/>
+            <w:tcMar>
+              <w:top w:w="20" w:type="dxa"/>
+              <w:left w:w="120" w:type="dxa"/>
+              <w:bottom w:w="20" w:type="dxa"/>
+              <w:right w:w="120" w:type="dxa"/>
+            </w:tcMar>
+            <w:vAlign w:val="center"/>
+          </w:tcPr>
+          <w:p>
+            <w:pPr>
+              <w:spacing w:before="220"/>
+              <w:ind w:left="120"/>
+              <w:rPr>
+                <w:lang w:val="nl-NL"/>
+              </w:rPr>
+            </w:pPr>
+            <w:r>
+              <w:rPr>
+                <w:rFonts w:ascii="Segoe UI" w:eastAsia="Times New Roman" w:hAnsi="Segoe UI" w:cs="Segoe UI"/>
+                <w:lang w:val="nl-NL" w:eastAsia="en-GB"/>
+              </w:rPr>
+              <w:t>Release-stabilisatieperiode</w:t>
+            </w:r>
+          </w:p>
+        </w:tc>
+        <w:tc>
+          <w:tcPr>
+            <w:tcW w:w="6225" w:type="dxa"/>
+            <w:tcBorders>
+              <w:top w:val="nil"/>
+              <w:left w:val="nil"/>
+              <w:bottom w:val="single" w:sz="8" w:space="0" w:color="FFFFFF"/>
+              <w:right w:val="single" w:sz="8" w:space="0" w:color="FFFFFF"/>
+            </w:tcBorders>
+            <w:shd w:val="clear" w:color="auto" w:fill="DBE5F1"/>
+            <w:tcMar>
+              <w:top w:w="20" w:type="dxa"/>
+              <w:left w:w="120" w:type="dxa"/>
+              <w:bottom w:w="20" w:type="dxa"/>
+              <w:right w:w="120" w:type="dxa"/>
+            </w:tcMar>
+            <w:vAlign w:val="center"/>
+          </w:tcPr>
+          <w:p>
+            <w:pPr>
+              <w:spacing w:before="220"/>
+              <w:ind w:left="120"/>
               <w:rPr>
                 <w:sz w:val="20"/>
                 <w:szCs w:val="20"/>
-              </w:rPr>
-              <w:t xml:space="preserve">The number of releases per time period, </w:t>
-            </w:r>
-            <w:proofErr w:type="gramStart"/>
-            <w:r>
+                <w:lang w:val="nl-NL"/>
+              </w:rPr>
+            </w:pPr>
+            <w:r>
+              <w:rPr>
+                <w:rFonts w:ascii="Segoe UI" w:eastAsia="Times New Roman" w:hAnsi="Segoe UI" w:cs="Segoe UI"/>
+                <w:lang w:val="nl-NL" w:eastAsia="en-GB"/>
+              </w:rPr>
+              <w:t xml:space="preserve">De bestede tijd aan herstellen van problemen, tussen het moment waarop de </w:t>
+            </w:r>
+            <w:proofErr w:type="spellStart"/>
+            <w:r>
+              <w:rPr>
+                <w:rFonts w:ascii="Segoe UI" w:eastAsia="Times New Roman" w:hAnsi="Segoe UI" w:cs="Segoe UI"/>
+                <w:lang w:val="nl-NL" w:eastAsia="en-GB"/>
+              </w:rPr>
+              <w:t>developers</w:t>
+            </w:r>
+            <w:proofErr w:type="spellEnd"/>
+            <w:r>
+              <w:rPr>
+                <w:rFonts w:ascii="Segoe UI" w:eastAsia="Times New Roman" w:hAnsi="Segoe UI" w:cs="Segoe UI"/>
+                <w:lang w:val="nl-NL" w:eastAsia="en-GB"/>
+              </w:rPr>
+              <w:t xml:space="preserve"> aangeven dat het product klaar is om </w:t>
+            </w:r>
+            <w:proofErr w:type="spellStart"/>
+            <w:r>
+              <w:rPr>
+                <w:rFonts w:ascii="Segoe UI" w:eastAsia="Times New Roman" w:hAnsi="Segoe UI" w:cs="Segoe UI"/>
+                <w:lang w:val="nl-NL" w:eastAsia="en-GB"/>
+              </w:rPr>
+              <w:t>gereleased</w:t>
+            </w:r>
+            <w:proofErr w:type="spellEnd"/>
+            <w:r>
+              <w:rPr>
+                <w:rFonts w:ascii="Segoe UI" w:eastAsia="Times New Roman" w:hAnsi="Segoe UI" w:cs="Segoe UI"/>
+                <w:lang w:val="nl-NL" w:eastAsia="en-GB"/>
+              </w:rPr>
+              <w:t xml:space="preserve"> te worden en het moment dat het daadwerkelijk vrijgegeven kan worden. Ontwerp, de kwaliteit van het product, alsmede de robuustheid van het ontwikkelproces hebben hier directe invloed op.</w:t>
+            </w:r>
+          </w:p>
+        </w:tc>
+      </w:tr>
+      <w:tr>
+        <w:trPr>
+          <w:trHeight w:val="720"/>
+        </w:trPr>
+        <w:tc>
+          <w:tcPr>
+            <w:tcW w:w="2775" w:type="dxa"/>
+            <w:tcBorders>
+              <w:top w:val="nil"/>
+              <w:left w:val="single" w:sz="8" w:space="0" w:color="FFFFFF"/>
+              <w:bottom w:val="single" w:sz="8" w:space="0" w:color="FFFFFF"/>
+              <w:right w:val="single" w:sz="8" w:space="0" w:color="FFFFFF"/>
+            </w:tcBorders>
+            <w:shd w:val="clear" w:color="auto" w:fill="DBE5F1"/>
+            <w:tcMar>
+              <w:top w:w="20" w:type="dxa"/>
+              <w:left w:w="120" w:type="dxa"/>
+              <w:bottom w:w="20" w:type="dxa"/>
+              <w:right w:w="120" w:type="dxa"/>
+            </w:tcMar>
+            <w:vAlign w:val="center"/>
+          </w:tcPr>
+          <w:p>
+            <w:pPr>
+              <w:spacing w:before="220"/>
+              <w:ind w:left="120"/>
+              <w:rPr>
+                <w:lang w:val="nl-NL"/>
+              </w:rPr>
+            </w:pPr>
+            <w:r>
+              <w:rPr>
+                <w:rFonts w:ascii="Segoe UI" w:eastAsia="Times New Roman" w:hAnsi="Segoe UI" w:cs="Segoe UI"/>
+                <w:lang w:val="nl-NL" w:eastAsia="en-GB"/>
+              </w:rPr>
+              <w:t>Gemiddelde Reparatietijd</w:t>
+            </w:r>
+          </w:p>
+        </w:tc>
+        <w:tc>
+          <w:tcPr>
+            <w:tcW w:w="6225" w:type="dxa"/>
+            <w:tcBorders>
+              <w:top w:val="nil"/>
+              <w:left w:val="nil"/>
+              <w:bottom w:val="single" w:sz="8" w:space="0" w:color="FFFFFF"/>
+              <w:right w:val="single" w:sz="8" w:space="0" w:color="FFFFFF"/>
+            </w:tcBorders>
+            <w:shd w:val="clear" w:color="auto" w:fill="DBE5F1"/>
+            <w:tcMar>
+              <w:top w:w="20" w:type="dxa"/>
+              <w:left w:w="120" w:type="dxa"/>
+              <w:bottom w:w="20" w:type="dxa"/>
+              <w:right w:w="120" w:type="dxa"/>
+            </w:tcMar>
+            <w:vAlign w:val="center"/>
+          </w:tcPr>
+          <w:p>
+            <w:pPr>
+              <w:spacing w:before="220"/>
+              <w:ind w:left="120"/>
               <w:rPr>
                 <w:sz w:val="20"/>
                 <w:szCs w:val="20"/>
-              </w:rPr>
-              <w:t>e.g.</w:t>
-            </w:r>
-            <w:proofErr w:type="gramEnd"/>
-            <w:r>
+                <w:lang w:val="nl-NL"/>
+              </w:rPr>
+            </w:pPr>
+            <w:r>
+              <w:rPr>
+                <w:rFonts w:ascii="Segoe UI" w:eastAsia="Times New Roman" w:hAnsi="Segoe UI" w:cs="Segoe UI"/>
+                <w:lang w:val="nl-NL" w:eastAsia="en-GB"/>
+              </w:rPr>
+              <w:t>De gemiddelde periode die verstrijkt tussen het moment dat een probleem is ontdekt en dat het is opgelost. De gemiddelde reparatietijd kan gebruikt worden om de efficiency van de organisatie te meten met betrekking tot het oplossen van fouten.</w:t>
+            </w:r>
+          </w:p>
+        </w:tc>
+      </w:tr>
+      <w:tr>
+        <w:trPr>
+          <w:trHeight w:val="720"/>
+        </w:trPr>
+        <w:tc>
+          <w:tcPr>
+            <w:tcW w:w="2775" w:type="dxa"/>
+            <w:tcBorders>
+              <w:top w:val="nil"/>
+              <w:left w:val="single" w:sz="8" w:space="0" w:color="FFFFFF"/>
+              <w:bottom w:val="single" w:sz="8" w:space="0" w:color="FFFFFF"/>
+              <w:right w:val="single" w:sz="8" w:space="0" w:color="FFFFFF"/>
+            </w:tcBorders>
+            <w:shd w:val="clear" w:color="auto" w:fill="DBE5F1"/>
+            <w:tcMar>
+              <w:top w:w="20" w:type="dxa"/>
+              <w:left w:w="120" w:type="dxa"/>
+              <w:bottom w:w="20" w:type="dxa"/>
+              <w:right w:w="120" w:type="dxa"/>
+            </w:tcMar>
+            <w:vAlign w:val="center"/>
+          </w:tcPr>
+          <w:p>
+            <w:pPr>
+              <w:spacing w:before="220"/>
+              <w:ind w:left="120"/>
+              <w:rPr>
+                <w:lang w:val="nl-NL"/>
+              </w:rPr>
+            </w:pPr>
+            <w:r>
+              <w:rPr>
+                <w:rFonts w:ascii="Segoe UI" w:eastAsia="Times New Roman" w:hAnsi="Segoe UI" w:cs="Segoe UI"/>
+                <w:lang w:val="nl-NL" w:eastAsia="en-GB"/>
+              </w:rPr>
+              <w:t>Doorlooptijd</w:t>
+            </w:r>
+          </w:p>
+        </w:tc>
+        <w:tc>
+          <w:tcPr>
+            <w:tcW w:w="6225" w:type="dxa"/>
+            <w:tcBorders>
+              <w:top w:val="nil"/>
+              <w:left w:val="nil"/>
+              <w:bottom w:val="single" w:sz="8" w:space="0" w:color="FFFFFF"/>
+              <w:right w:val="single" w:sz="8" w:space="0" w:color="FFFFFF"/>
+            </w:tcBorders>
+            <w:shd w:val="clear" w:color="auto" w:fill="DBE5F1"/>
+            <w:tcMar>
+              <w:top w:w="20" w:type="dxa"/>
+              <w:left w:w="120" w:type="dxa"/>
+              <w:bottom w:w="20" w:type="dxa"/>
+              <w:right w:w="120" w:type="dxa"/>
+            </w:tcMar>
+            <w:vAlign w:val="center"/>
+          </w:tcPr>
+          <w:p>
+            <w:pPr>
+              <w:spacing w:before="220"/>
+              <w:ind w:left="120"/>
               <w:rPr>
                 <w:sz w:val="20"/>
                 <w:szCs w:val="20"/>
-              </w:rPr>
-              <w:t xml:space="preserve"> continuously, daily, weekly, monthly, quarterly, etc. This helps reflect the time needed to satisfy the customer with new and competitive products.</w:t>
+                <w:lang w:val="nl-NL"/>
+              </w:rPr>
+            </w:pPr>
+            <w:r>
+              <w:rPr>
+                <w:rFonts w:ascii="Segoe UI" w:eastAsia="Times New Roman" w:hAnsi="Segoe UI" w:cs="Segoe UI"/>
+                <w:lang w:val="nl-NL" w:eastAsia="en-GB"/>
+              </w:rPr>
+              <w:t>De tussen het moment dat men aan een release begint te werken, tot het moment waarop deze daadwerkelijk wordt vrijgegeven. Deze meting geeft weer hoe snel een organisatie haar klant kan bereiken.</w:t>
+            </w:r>
+          </w:p>
+        </w:tc>
+      </w:tr>
+      <w:tr>
+        <w:trPr>
+          <w:trHeight w:val="945"/>
+        </w:trPr>
+        <w:tc>
+          <w:tcPr>
+            <w:tcW w:w="2775" w:type="dxa"/>
+            <w:tcBorders>
+              <w:top w:val="nil"/>
+              <w:left w:val="single" w:sz="8" w:space="0" w:color="FFFFFF"/>
+              <w:bottom w:val="single" w:sz="8" w:space="0" w:color="FFFFFF"/>
+              <w:right w:val="single" w:sz="8" w:space="0" w:color="FFFFFF"/>
+            </w:tcBorders>
+            <w:shd w:val="clear" w:color="auto" w:fill="DBE5F1"/>
+            <w:tcMar>
+              <w:top w:w="20" w:type="dxa"/>
+              <w:left w:w="120" w:type="dxa"/>
+              <w:bottom w:w="20" w:type="dxa"/>
+              <w:right w:w="120" w:type="dxa"/>
+            </w:tcMar>
+            <w:vAlign w:val="center"/>
+          </w:tcPr>
+          <w:p>
+            <w:pPr>
+              <w:spacing w:before="220"/>
+              <w:ind w:left="120"/>
+              <w:rPr>
+                <w:lang w:val="nl-NL"/>
+              </w:rPr>
+            </w:pPr>
+            <w:r>
+              <w:rPr>
+                <w:rFonts w:ascii="Segoe UI" w:eastAsia="Times New Roman" w:hAnsi="Segoe UI" w:cs="Segoe UI"/>
+                <w:lang w:val="nl-NL" w:eastAsia="en-GB"/>
+              </w:rPr>
+              <w:lastRenderedPageBreak/>
+              <w:t>Aanlooptijd</w:t>
+            </w:r>
+          </w:p>
+        </w:tc>
+        <w:tc>
+          <w:tcPr>
+            <w:tcW w:w="6225" w:type="dxa"/>
+            <w:tcBorders>
+              <w:top w:val="nil"/>
+              <w:left w:val="nil"/>
+              <w:bottom w:val="single" w:sz="8" w:space="0" w:color="FFFFFF"/>
+              <w:right w:val="single" w:sz="8" w:space="0" w:color="FFFFFF"/>
+            </w:tcBorders>
+            <w:shd w:val="clear" w:color="auto" w:fill="DBE5F1"/>
+            <w:tcMar>
+              <w:top w:w="20" w:type="dxa"/>
+              <w:left w:w="120" w:type="dxa"/>
+              <w:bottom w:w="20" w:type="dxa"/>
+              <w:right w:w="120" w:type="dxa"/>
+            </w:tcMar>
+            <w:vAlign w:val="center"/>
+          </w:tcPr>
+          <w:p>
+            <w:pPr>
+              <w:spacing w:before="220"/>
+              <w:ind w:left="120"/>
+              <w:rPr>
+                <w:sz w:val="20"/>
+                <w:szCs w:val="20"/>
+                <w:lang w:val="nl-NL"/>
+              </w:rPr>
+            </w:pPr>
+            <w:r>
+              <w:rPr>
+                <w:rFonts w:ascii="Segoe UI" w:eastAsia="Times New Roman" w:hAnsi="Segoe UI" w:cs="Segoe UI"/>
+                <w:lang w:val="nl-NL" w:eastAsia="en-GB"/>
+              </w:rPr>
+              <w:t>De periode tussen het moment dat een nieuw idee of hypothese is geformuleerd en het moment dat het in de handen van de gebruiker beland. Deze metriek is een proxy voor de klant tevredenheid.</w:t>
             </w:r>
           </w:p>
         </w:tc>
@@ -6452,9 +6341,23 @@
             <w:pPr>
               <w:spacing w:before="220"/>
               <w:ind w:left="120"/>
+              <w:rPr>
+                <w:lang w:val="nl-NL"/>
+              </w:rPr>
             </w:pPr>
             <w:r>
-              <w:t>Release Stabilization Period</w:t>
+              <w:rPr>
+                <w:rFonts w:ascii="Segoe UI" w:eastAsia="Times New Roman" w:hAnsi="Segoe UI" w:cs="Segoe UI"/>
+                <w:lang w:val="nl-NL" w:eastAsia="en-GB"/>
+              </w:rPr>
+              <w:t>Aanlooptijd voor codewijzigingen</w:t>
+            </w:r>
+            <w:r>
+              <w:rPr>
+                <w:rStyle w:val="FootnoteReference"/>
+                <w:lang w:val="nl-NL"/>
+              </w:rPr>
+              <w:t xml:space="preserve"> </w:t>
             </w:r>
           </w:p>
         </w:tc>
@@ -6477,154 +6380,36 @@
           </w:tcPr>
           <w:p>
             <w:pPr>
-              <w:spacing w:before="220"/>
-              <w:ind w:left="120"/>
+              <w:spacing w:before="240" w:after="240"/>
               <w:rPr>
                 <w:sz w:val="20"/>
                 <w:szCs w:val="20"/>
+                <w:lang w:val="nl-NL"/>
               </w:rPr>
             </w:pPr>
             <w:r>
               <w:rPr>
-                <w:sz w:val="20"/>
-                <w:szCs w:val="20"/>
-              </w:rPr>
-              <w:t>The time spent correcting product problems between the point the developers say it is ready to release and the point where it is actually released to customers. This helps represent the impact of poor development practices and underlying design and code base.</w:t>
-            </w:r>
-          </w:p>
-        </w:tc>
-      </w:tr>
-      <w:tr>
-        <w:trPr>
-          <w:trHeight w:val="720"/>
-        </w:trPr>
-        <w:tc>
-          <w:tcPr>
-            <w:tcW w:w="2775" w:type="dxa"/>
-            <w:tcBorders>
-              <w:top w:val="nil"/>
-              <w:left w:val="single" w:sz="8" w:space="0" w:color="FFFFFF"/>
-              <w:bottom w:val="single" w:sz="8" w:space="0" w:color="FFFFFF"/>
-              <w:right w:val="single" w:sz="8" w:space="0" w:color="FFFFFF"/>
-            </w:tcBorders>
-            <w:shd w:val="clear" w:color="auto" w:fill="DBE5F1"/>
-            <w:tcMar>
-              <w:top w:w="20" w:type="dxa"/>
-              <w:left w:w="120" w:type="dxa"/>
-              <w:bottom w:w="20" w:type="dxa"/>
-              <w:right w:w="120" w:type="dxa"/>
-            </w:tcMar>
-          </w:tcPr>
-          <w:p>
-            <w:pPr>
-              <w:spacing w:before="220"/>
-              <w:ind w:left="120"/>
-            </w:pPr>
-            <w:r>
-              <w:t>Mean Time to Repair</w:t>
-            </w:r>
-          </w:p>
-        </w:tc>
-        <w:tc>
-          <w:tcPr>
-            <w:tcW w:w="6225" w:type="dxa"/>
-            <w:tcBorders>
-              <w:top w:val="nil"/>
-              <w:left w:val="nil"/>
-              <w:bottom w:val="single" w:sz="8" w:space="0" w:color="FFFFFF"/>
-              <w:right w:val="single" w:sz="8" w:space="0" w:color="FFFFFF"/>
-            </w:tcBorders>
-            <w:shd w:val="clear" w:color="auto" w:fill="DBE5F1"/>
-            <w:tcMar>
-              <w:top w:w="20" w:type="dxa"/>
-              <w:left w:w="120" w:type="dxa"/>
-              <w:bottom w:w="20" w:type="dxa"/>
-              <w:right w:w="120" w:type="dxa"/>
-            </w:tcMar>
-          </w:tcPr>
-          <w:p>
-            <w:pPr>
-              <w:spacing w:before="220"/>
-              <w:ind w:left="120"/>
-              <w:rPr>
-                <w:sz w:val="20"/>
-                <w:szCs w:val="20"/>
-              </w:rPr>
-            </w:pPr>
-            <w:r>
-              <w:rPr>
-                <w:sz w:val="20"/>
-                <w:szCs w:val="20"/>
-              </w:rPr>
-              <w:t>The average amount of time it takes from when an error is detected and when it is fixed. This helps reveal the efficiency of an organization to fix an error.</w:t>
-            </w:r>
-          </w:p>
-        </w:tc>
-      </w:tr>
-      <w:tr>
-        <w:trPr>
-          <w:trHeight w:val="720"/>
-        </w:trPr>
-        <w:tc>
-          <w:tcPr>
-            <w:tcW w:w="2775" w:type="dxa"/>
-            <w:tcBorders>
-              <w:top w:val="nil"/>
-              <w:left w:val="single" w:sz="8" w:space="0" w:color="FFFFFF"/>
-              <w:bottom w:val="single" w:sz="8" w:space="0" w:color="FFFFFF"/>
-              <w:right w:val="single" w:sz="8" w:space="0" w:color="FFFFFF"/>
-            </w:tcBorders>
-            <w:shd w:val="clear" w:color="auto" w:fill="DBE5F1"/>
-            <w:tcMar>
-              <w:top w:w="20" w:type="dxa"/>
-              <w:left w:w="120" w:type="dxa"/>
-              <w:bottom w:w="20" w:type="dxa"/>
-              <w:right w:w="120" w:type="dxa"/>
-            </w:tcMar>
-          </w:tcPr>
-          <w:p>
-            <w:pPr>
-              <w:spacing w:before="220"/>
-              <w:ind w:left="120"/>
-            </w:pPr>
-            <w:r>
-              <w:t>Customer Cycle Time</w:t>
-            </w:r>
-          </w:p>
-        </w:tc>
-        <w:tc>
-          <w:tcPr>
-            <w:tcW w:w="6225" w:type="dxa"/>
-            <w:tcBorders>
-              <w:top w:val="nil"/>
-              <w:left w:val="nil"/>
-              <w:bottom w:val="single" w:sz="8" w:space="0" w:color="FFFFFF"/>
-              <w:right w:val="single" w:sz="8" w:space="0" w:color="FFFFFF"/>
-            </w:tcBorders>
-            <w:shd w:val="clear" w:color="auto" w:fill="DBE5F1"/>
-            <w:tcMar>
-              <w:top w:w="20" w:type="dxa"/>
-              <w:left w:w="120" w:type="dxa"/>
-              <w:bottom w:w="20" w:type="dxa"/>
-              <w:right w:w="120" w:type="dxa"/>
-            </w:tcMar>
-          </w:tcPr>
-          <w:p>
-            <w:pPr>
-              <w:spacing w:before="220"/>
-              <w:ind w:left="120"/>
-              <w:rPr>
-                <w:sz w:val="20"/>
-                <w:szCs w:val="20"/>
-              </w:rPr>
-            </w:pPr>
-            <w:r>
-              <w:rPr>
-                <w:sz w:val="20"/>
-                <w:szCs w:val="20"/>
-              </w:rPr>
-              <w:t>The amount of time from when work starts on a release until the point where it is actually released. This measure helps reflect an organization’s ability to reach its customer.</w:t>
-            </w:r>
+                <w:rFonts w:ascii="Segoe UI" w:eastAsia="Times New Roman" w:hAnsi="Segoe UI" w:cs="Segoe UI"/>
+                <w:lang w:val="nl-NL" w:eastAsia="en-GB"/>
+              </w:rPr>
+              <w:t>De periode tussen het opslaan van de code in het versie-managementsysteem en deze code succesvol werkend hebben op de productie omgeving.</w:t>
+            </w:r>
+            <w:r>
+              <w:rPr>
+                <w:rStyle w:val="FootnoteReference"/>
+                <w:lang w:val="nl-NL"/>
+              </w:rPr>
+              <w:t xml:space="preserve"> </w:t>
+            </w:r>
+            <w:bookmarkStart w:id="29" w:name="_Ref63371933"/>
+            <w:r>
+              <w:rPr>
+                <w:rStyle w:val="FootnoteReference"/>
+                <w:lang w:val="nl-NL"/>
+              </w:rPr>
+              <w:footnoteReference w:id="5"/>
+            </w:r>
+            <w:bookmarkEnd w:id="29"/>
           </w:p>
         </w:tc>
       </w:tr>
@@ -6648,14 +6433,22 @@
               <w:bottom w:w="20" w:type="dxa"/>
               <w:right w:w="120" w:type="dxa"/>
             </w:tcMar>
+            <w:vAlign w:val="center"/>
           </w:tcPr>
           <w:p>
             <w:pPr>
               <w:spacing w:before="220"/>
               <w:ind w:left="120"/>
+              <w:rPr>
+                <w:lang w:val="nl-NL"/>
+              </w:rPr>
             </w:pPr>
             <w:r>
-              <w:t xml:space="preserve">Lead Time </w:t>
+              <w:rPr>
+                <w:rFonts w:ascii="Segoe UI" w:eastAsia="Times New Roman" w:hAnsi="Segoe UI" w:cs="Segoe UI"/>
+                <w:lang w:val="nl-NL" w:eastAsia="en-GB"/>
+              </w:rPr>
+              <w:t>Hersteltijd</w:t>
             </w:r>
           </w:p>
         </w:tc>
@@ -6678,33 +6471,68 @@
           </w:tcPr>
           <w:p>
             <w:pPr>
-              <w:spacing w:before="220"/>
-              <w:ind w:left="120"/>
-              <w:rPr>
+              <w:spacing w:before="240" w:after="240"/>
+              <w:rPr>
+                <w:color w:val="444A4F"/>
                 <w:sz w:val="20"/>
                 <w:szCs w:val="20"/>
+                <w:lang w:val="nl-NL"/>
               </w:rPr>
             </w:pPr>
             <w:r>
               <w:rPr>
-                <w:sz w:val="20"/>
-                <w:szCs w:val="20"/>
-              </w:rPr>
-              <w:t xml:space="preserve">The amount of time from when an idea is </w:t>
-            </w:r>
-            <w:r>
-              <w:rPr>
-                <w:sz w:val="20"/>
-                <w:szCs w:val="20"/>
-              </w:rPr>
-              <w:t>proposed,</w:t>
-            </w:r>
-            <w:r>
-              <w:rPr>
-                <w:sz w:val="20"/>
-                <w:szCs w:val="20"/>
-              </w:rPr>
-              <w:t xml:space="preserve"> or a hypothesis is formed until a customer can benefit from that idea. This measure may vary based on customer and product. It is a contributing factor for customer satisfaction.</w:t>
+                <w:rFonts w:ascii="Segoe UI" w:eastAsia="Times New Roman" w:hAnsi="Segoe UI" w:cs="Segoe UI"/>
+                <w:lang w:val="nl-NL" w:eastAsia="en-GB"/>
+              </w:rPr>
+              <w:t>De periode tussen het moment dat een service een storing ondergaat en het moment dat het hersteld is.</w:t>
+            </w:r>
+            <w:r>
+              <w:rPr>
+                <w:rFonts w:ascii="Segoe UI" w:eastAsia="Times New Roman" w:hAnsi="Segoe UI" w:cs="Segoe UI"/>
+                <w:lang w:val="nl-NL" w:eastAsia="en-GB"/>
+              </w:rPr>
+              <w:fldChar w:fldCharType="begin"/>
+            </w:r>
+            <w:r>
+              <w:rPr>
+                <w:rFonts w:ascii="Segoe UI" w:eastAsia="Times New Roman" w:hAnsi="Segoe UI" w:cs="Segoe UI"/>
+                <w:lang w:val="nl-NL" w:eastAsia="en-GB"/>
+              </w:rPr>
+              <w:instrText xml:space="preserve"> NOTEREF _Ref63371933 \f \h </w:instrText>
+            </w:r>
+            <w:r>
+              <w:rPr>
+                <w:rFonts w:ascii="Segoe UI" w:eastAsia="Times New Roman" w:hAnsi="Segoe UI" w:cs="Segoe UI"/>
+                <w:lang w:val="nl-NL" w:eastAsia="en-GB"/>
+              </w:rPr>
+            </w:r>
+            <w:r>
+              <w:rPr>
+                <w:rFonts w:ascii="Segoe UI" w:eastAsia="Times New Roman" w:hAnsi="Segoe UI" w:cs="Segoe UI"/>
+                <w:lang w:val="nl-NL" w:eastAsia="en-GB"/>
+              </w:rPr>
+              <w:instrText xml:space="preserve"> \* MERGEFORMAT </w:instrText>
+            </w:r>
+            <w:r>
+              <w:rPr>
+                <w:rFonts w:ascii="Segoe UI" w:eastAsia="Times New Roman" w:hAnsi="Segoe UI" w:cs="Segoe UI"/>
+                <w:lang w:val="nl-NL" w:eastAsia="en-GB"/>
+              </w:rPr>
+              <w:fldChar w:fldCharType="separate"/>
+            </w:r>
+            <w:r>
+              <w:rPr>
+                <w:rStyle w:val="FootnoteReference"/>
+                <w:lang w:val="nl-NL"/>
+              </w:rPr>
+              <w:t>5</w:t>
+            </w:r>
+            <w:r>
+              <w:rPr>
+                <w:rFonts w:ascii="Segoe UI" w:eastAsia="Times New Roman" w:hAnsi="Segoe UI" w:cs="Segoe UI"/>
+                <w:lang w:val="nl-NL" w:eastAsia="en-GB"/>
+              </w:rPr>
+              <w:fldChar w:fldCharType="end"/>
             </w:r>
           </w:p>
         </w:tc>
@@ -6729,14 +6557,22 @@
               <w:bottom w:w="20" w:type="dxa"/>
               <w:right w:w="120" w:type="dxa"/>
             </w:tcMar>
+            <w:vAlign w:val="center"/>
           </w:tcPr>
           <w:p>
             <w:pPr>
               <w:spacing w:before="220"/>
               <w:ind w:left="120"/>
+              <w:rPr>
+                <w:lang w:val="nl-NL"/>
+              </w:rPr>
             </w:pPr>
             <w:r>
-              <w:t>Lead Time for Changes</w:t>
+              <w:rPr>
+                <w:rFonts w:ascii="Segoe UI" w:eastAsia="Times New Roman" w:hAnsi="Segoe UI" w:cs="Segoe UI"/>
+                <w:lang w:val="nl-NL" w:eastAsia="en-GB"/>
+              </w:rPr>
+              <w:t>Leerperiode</w:t>
             </w:r>
           </w:p>
         </w:tc>
@@ -6756,215 +6592,24 @@
               <w:bottom w:w="20" w:type="dxa"/>
               <w:right w:w="120" w:type="dxa"/>
             </w:tcMar>
+            <w:vAlign w:val="center"/>
           </w:tcPr>
           <w:p>
             <w:pPr>
               <w:spacing w:before="240" w:after="240"/>
               <w:rPr>
-                <w:sz w:val="20"/>
-                <w:szCs w:val="20"/>
-              </w:rPr>
-            </w:pPr>
-            <w:r>
-              <w:rPr>
                 <w:color w:val="444A4F"/>
                 <w:sz w:val="20"/>
                 <w:szCs w:val="20"/>
-              </w:rPr>
-              <w:t xml:space="preserve">The amount of time to go from code-committed to code successfully running in production. For more information, see the </w:t>
-            </w:r>
-            <w:hyperlink r:id="rId10">
-              <w:r>
-                <w:rPr>
-                  <w:color w:val="1155CC"/>
-                  <w:sz w:val="20"/>
-                  <w:szCs w:val="20"/>
-                  <w:u w:val="single"/>
-                </w:rPr>
-                <w:t>DORA 2019 report</w:t>
-              </w:r>
-            </w:hyperlink>
-            <w:r>
-              <w:rPr>
-                <w:color w:val="444A4F"/>
-                <w:sz w:val="20"/>
-                <w:szCs w:val="20"/>
-              </w:rPr>
-              <w:t>.</w:t>
-            </w:r>
-          </w:p>
-        </w:tc>
-      </w:tr>
-      <w:tr>
-        <w:trPr>
-          <w:trHeight w:val="945"/>
-        </w:trPr>
-        <w:tc>
-          <w:tcPr>
-            <w:tcW w:w="2775" w:type="dxa"/>
-            <w:tcBorders>
-              <w:top w:val="nil"/>
-              <w:left w:val="single" w:sz="8" w:space="0" w:color="FFFFFF"/>
-              <w:bottom w:val="single" w:sz="8" w:space="0" w:color="FFFFFF"/>
-              <w:right w:val="single" w:sz="8" w:space="0" w:color="FFFFFF"/>
-            </w:tcBorders>
-            <w:shd w:val="clear" w:color="auto" w:fill="DBE5F1"/>
-            <w:tcMar>
-              <w:top w:w="20" w:type="dxa"/>
-              <w:left w:w="120" w:type="dxa"/>
-              <w:bottom w:w="20" w:type="dxa"/>
-              <w:right w:w="120" w:type="dxa"/>
-            </w:tcMar>
-          </w:tcPr>
-          <w:p>
-            <w:pPr>
-              <w:spacing w:before="220"/>
-              <w:ind w:left="120"/>
+                <w:lang w:val="nl-NL"/>
+              </w:rPr>
             </w:pPr>
             <w:r>
-              <w:t>Deployment Frequency</w:t>
-            </w:r>
-          </w:p>
-        </w:tc>
-        <w:tc>
-          <w:tcPr>
-            <w:tcW w:w="6225" w:type="dxa"/>
-            <w:tcBorders>
-              <w:top w:val="nil"/>
-              <w:left w:val="nil"/>
-              <w:bottom w:val="single" w:sz="8" w:space="0" w:color="FFFFFF"/>
-              <w:right w:val="single" w:sz="8" w:space="0" w:color="FFFFFF"/>
-            </w:tcBorders>
-            <w:shd w:val="clear" w:color="auto" w:fill="DBE5F1"/>
-            <w:tcMar>
-              <w:top w:w="20" w:type="dxa"/>
-              <w:left w:w="120" w:type="dxa"/>
-              <w:bottom w:w="20" w:type="dxa"/>
-              <w:right w:w="120" w:type="dxa"/>
-            </w:tcMar>
-          </w:tcPr>
-          <w:p>
-            <w:pPr>
-              <w:spacing w:before="240" w:after="240"/>
-              <w:rPr>
-                <w:color w:val="444A4F"/>
-                <w:sz w:val="20"/>
-                <w:szCs w:val="20"/>
-              </w:rPr>
-            </w:pPr>
-            <w:r>
-              <w:rPr>
-                <w:color w:val="444A4F"/>
-                <w:sz w:val="20"/>
-                <w:szCs w:val="20"/>
-              </w:rPr>
-              <w:t xml:space="preserve">The number of times that the organization deployed (released) a new version of the product to customers/users. For more information, see the </w:t>
-            </w:r>
-            <w:hyperlink r:id="rId11">
-              <w:r>
-                <w:rPr>
-                  <w:color w:val="1155CC"/>
-                  <w:sz w:val="20"/>
-                  <w:szCs w:val="20"/>
-                  <w:u w:val="single"/>
-                </w:rPr>
-                <w:t>DORA 2019 report</w:t>
-              </w:r>
-            </w:hyperlink>
-            <w:r>
-              <w:rPr>
-                <w:color w:val="444A4F"/>
-                <w:sz w:val="20"/>
-                <w:szCs w:val="20"/>
-              </w:rPr>
-              <w:t>.</w:t>
-            </w:r>
-          </w:p>
-        </w:tc>
-      </w:tr>
-      <w:tr>
-        <w:trPr>
-          <w:trHeight w:val="945"/>
-        </w:trPr>
-        <w:tc>
-          <w:tcPr>
-            <w:tcW w:w="2775" w:type="dxa"/>
-            <w:tcBorders>
-              <w:top w:val="nil"/>
-              <w:left w:val="single" w:sz="8" w:space="0" w:color="FFFFFF"/>
-              <w:bottom w:val="single" w:sz="8" w:space="0" w:color="FFFFFF"/>
-              <w:right w:val="single" w:sz="8" w:space="0" w:color="FFFFFF"/>
-            </w:tcBorders>
-            <w:shd w:val="clear" w:color="auto" w:fill="DBE5F1"/>
-            <w:tcMar>
-              <w:top w:w="20" w:type="dxa"/>
-              <w:left w:w="120" w:type="dxa"/>
-              <w:bottom w:w="20" w:type="dxa"/>
-              <w:right w:w="120" w:type="dxa"/>
-            </w:tcMar>
-          </w:tcPr>
-          <w:p>
-            <w:pPr>
-              <w:spacing w:before="220"/>
-              <w:ind w:left="120"/>
-            </w:pPr>
-            <w:r>
-              <w:t>Time to Restore Service</w:t>
-            </w:r>
-          </w:p>
-        </w:tc>
-        <w:tc>
-          <w:tcPr>
-            <w:tcW w:w="6225" w:type="dxa"/>
-            <w:tcBorders>
-              <w:top w:val="nil"/>
-              <w:left w:val="nil"/>
-              <w:bottom w:val="single" w:sz="8" w:space="0" w:color="FFFFFF"/>
-              <w:right w:val="single" w:sz="8" w:space="0" w:color="FFFFFF"/>
-            </w:tcBorders>
-            <w:shd w:val="clear" w:color="auto" w:fill="DBE5F1"/>
-            <w:tcMar>
-              <w:top w:w="20" w:type="dxa"/>
-              <w:left w:w="120" w:type="dxa"/>
-              <w:bottom w:w="20" w:type="dxa"/>
-              <w:right w:w="120" w:type="dxa"/>
-            </w:tcMar>
-          </w:tcPr>
-          <w:p>
-            <w:pPr>
-              <w:spacing w:before="240" w:after="240"/>
-              <w:rPr>
-                <w:color w:val="444A4F"/>
-                <w:sz w:val="20"/>
-                <w:szCs w:val="20"/>
-              </w:rPr>
-            </w:pPr>
-            <w:r>
-              <w:rPr>
-                <w:color w:val="444A4F"/>
-                <w:sz w:val="20"/>
-                <w:szCs w:val="20"/>
-              </w:rPr>
-              <w:t xml:space="preserve">The amount of time between the start of a service outage and the restoration of full availability of the service. For more information, see the </w:t>
-            </w:r>
-            <w:hyperlink r:id="rId12">
-              <w:r>
-                <w:rPr>
-                  <w:color w:val="1155CC"/>
-                  <w:sz w:val="20"/>
-                  <w:szCs w:val="20"/>
-                  <w:u w:val="single"/>
-                </w:rPr>
-                <w:t>DORA 2019 report</w:t>
-              </w:r>
-            </w:hyperlink>
-            <w:r>
-              <w:rPr>
-                <w:color w:val="444A4F"/>
-                <w:sz w:val="20"/>
-                <w:szCs w:val="20"/>
-              </w:rPr>
-              <w:t>.</w:t>
+              <w:rPr>
+                <w:rFonts w:ascii="Segoe UI" w:eastAsia="Times New Roman" w:hAnsi="Segoe UI" w:cs="Segoe UI"/>
+                <w:lang w:val="nl-NL" w:eastAsia="en-GB"/>
+              </w:rPr>
+              <w:t>De tijd benodigd om een idee uit te werken, schetsen, bouwen, aan een klant te leveren en te kunnen leren van hun interactie ermee.</w:t>
             </w:r>
           </w:p>
         </w:tc>
@@ -6989,14 +6634,22 @@
               <w:bottom w:w="20" w:type="dxa"/>
               <w:right w:w="120" w:type="dxa"/>
             </w:tcMar>
+            <w:vAlign w:val="center"/>
           </w:tcPr>
           <w:p>
             <w:pPr>
               <w:spacing w:before="220"/>
               <w:ind w:left="120"/>
+              <w:rPr>
+                <w:lang w:val="nl-NL"/>
+              </w:rPr>
             </w:pPr>
             <w:r>
-              <w:t>Time-to-Learn</w:t>
+              <w:rPr>
+                <w:rFonts w:ascii="Segoe UI" w:eastAsia="Times New Roman" w:hAnsi="Segoe UI" w:cs="Segoe UI"/>
+                <w:lang w:val="nl-NL" w:eastAsia="en-GB"/>
+              </w:rPr>
+              <w:t>Belemmeringsperiode</w:t>
             </w:r>
           </w:p>
         </w:tc>
@@ -7016,6 +6669,7 @@
               <w:bottom w:w="20" w:type="dxa"/>
               <w:right w:w="120" w:type="dxa"/>
             </w:tcMar>
+            <w:vAlign w:val="center"/>
           </w:tcPr>
           <w:p>
             <w:pPr>
@@ -7024,14 +6678,31 @@
               <w:rPr>
                 <w:sz w:val="20"/>
                 <w:szCs w:val="20"/>
+                <w:lang w:val="nl-NL"/>
               </w:rPr>
             </w:pPr>
             <w:r>
               <w:rPr>
-                <w:sz w:val="20"/>
-                <w:szCs w:val="20"/>
-              </w:rPr>
-              <w:t>The total time needed to sketch an idea or improvement, build it, deliver it to users, and learn from their usage.</w:t>
+                <w:rFonts w:ascii="Segoe UI" w:eastAsia="Times New Roman" w:hAnsi="Segoe UI" w:cs="Segoe UI"/>
+                <w:lang w:val="nl-NL" w:eastAsia="en-GB"/>
+              </w:rPr>
+              <w:t xml:space="preserve">De gemiddelde tijd tussen het melden van een belemmering en het oplossen ervan. Dit is een proxy voor medewerker </w:t>
+            </w:r>
+            <w:proofErr w:type="spellStart"/>
+            <w:r>
+              <w:rPr>
+                <w:rFonts w:ascii="Segoe UI" w:eastAsia="Times New Roman" w:hAnsi="Segoe UI" w:cs="Segoe UI"/>
+                <w:lang w:val="nl-NL" w:eastAsia="en-GB"/>
+              </w:rPr>
+              <w:t>tevredeheid</w:t>
+            </w:r>
+            <w:proofErr w:type="spellEnd"/>
+            <w:r>
+              <w:rPr>
+                <w:rFonts w:ascii="Segoe UI" w:eastAsia="Times New Roman" w:hAnsi="Segoe UI" w:cs="Segoe UI"/>
+                <w:lang w:val="nl-NL" w:eastAsia="en-GB"/>
+              </w:rPr>
+              <w:t xml:space="preserve"> en aanlooptijd.</w:t>
             </w:r>
           </w:p>
         </w:tc>
@@ -7056,15 +6727,22 @@
               <w:bottom w:w="20" w:type="dxa"/>
               <w:right w:w="120" w:type="dxa"/>
             </w:tcMar>
+            <w:vAlign w:val="center"/>
           </w:tcPr>
           <w:p>
             <w:pPr>
               <w:spacing w:before="220"/>
               <w:ind w:left="120"/>
+              <w:rPr>
+                <w:lang w:val="nl-NL"/>
+              </w:rPr>
             </w:pPr>
             <w:r>
-              <w:lastRenderedPageBreak/>
-              <w:t>Time to remove Impediment</w:t>
+              <w:rPr>
+                <w:rFonts w:ascii="Segoe UI" w:eastAsia="Times New Roman" w:hAnsi="Segoe UI" w:cs="Segoe UI"/>
+                <w:lang w:val="nl-NL" w:eastAsia="en-GB"/>
+              </w:rPr>
+              <w:t>Omschakeltijd</w:t>
             </w:r>
           </w:p>
         </w:tc>
@@ -7084,6 +6762,7 @@
               <w:bottom w:w="20" w:type="dxa"/>
               <w:right w:w="120" w:type="dxa"/>
             </w:tcMar>
+            <w:vAlign w:val="center"/>
           </w:tcPr>
           <w:p>
             <w:pPr>
@@ -7092,14 +6771,15 @@
               <w:rPr>
                 <w:sz w:val="20"/>
                 <w:szCs w:val="20"/>
+                <w:lang w:val="nl-NL"/>
               </w:rPr>
             </w:pPr>
             <w:r>
               <w:rPr>
-                <w:sz w:val="20"/>
-                <w:szCs w:val="20"/>
-              </w:rPr>
-              <w:t>The average amount of time from when an impediment is raised until when it is resolved. It is a contributing factor to lead time and employee satisfaction.</w:t>
+                <w:rFonts w:ascii="Segoe UI" w:eastAsia="Times New Roman" w:hAnsi="Segoe UI" w:cs="Segoe UI"/>
+                <w:lang w:val="nl-NL" w:eastAsia="en-GB"/>
+              </w:rPr>
+              <w:t>Een daadwerkelijke maatstaf van de wendbaarheid van de gehele organisatie. Het betreft de periode tussen het ontvangen van feedback of nieuwe informatie en het moment dat de organisatie daarop reageert; bijvoorbeeld hoe snel de organisatie kan reageren op een concurrent die een nieuwe markt-veroverende feature heeft uitgebracht, door in hun eigen product vergelijkbare of overtreffende mogelijkheden in te bouwen die de klantervaring meetbaar verbeteren.</w:t>
             </w:r>
           </w:p>
         </w:tc>
@@ -7124,14 +6804,22 @@
               <w:bottom w:w="20" w:type="dxa"/>
               <w:right w:w="120" w:type="dxa"/>
             </w:tcMar>
+            <w:vAlign w:val="center"/>
           </w:tcPr>
           <w:p>
             <w:pPr>
               <w:spacing w:before="220"/>
               <w:ind w:left="120"/>
+              <w:rPr>
+                <w:lang w:val="nl-NL"/>
+              </w:rPr>
             </w:pPr>
             <w:r>
-              <w:t>Time to Pivot</w:t>
+              <w:rPr>
+                <w:rFonts w:ascii="Segoe UI" w:eastAsia="Times New Roman" w:hAnsi="Segoe UI" w:cs="Segoe UI"/>
+                <w:lang w:val="nl-NL" w:eastAsia="en-GB"/>
+              </w:rPr>
+              <w:t>Hersteltijd</w:t>
             </w:r>
           </w:p>
         </w:tc>
@@ -7151,6 +6839,7 @@
               <w:bottom w:w="20" w:type="dxa"/>
               <w:right w:w="120" w:type="dxa"/>
             </w:tcMar>
+            <w:vAlign w:val="center"/>
           </w:tcPr>
           <w:p>
             <w:pPr>
@@ -7159,14 +6848,63 @@
               <w:rPr>
                 <w:sz w:val="20"/>
                 <w:szCs w:val="20"/>
+                <w:lang w:val="nl-NL"/>
               </w:rPr>
             </w:pPr>
             <w:r>
               <w:rPr>
-                <w:sz w:val="20"/>
-                <w:szCs w:val="20"/>
-              </w:rPr>
-              <w:t>A measure of true business agility that presents the elapsed time between when an organization receives feedback or new information and when it responds to that feedback; for example, the time between when it finds out that a competitor has delivered a new market-winning feature to when the organization responds with matching or exceeding new capabilities that measurably improve customer experience.</w:t>
+                <w:rFonts w:ascii="Segoe UI" w:eastAsia="Times New Roman" w:hAnsi="Segoe UI" w:cs="Segoe UI"/>
+                <w:lang w:val="nl-NL" w:eastAsia="en-GB"/>
+              </w:rPr>
+              <w:t>De periode tussen het moment dat een service een storing ondergaat en het moment dat het hersteld is.</w:t>
+            </w:r>
+            <w:r>
+              <w:rPr>
+                <w:rFonts w:ascii="Segoe UI" w:eastAsia="Times New Roman" w:hAnsi="Segoe UI" w:cs="Segoe UI"/>
+                <w:lang w:val="nl-NL" w:eastAsia="en-GB"/>
+              </w:rPr>
+              <w:fldChar w:fldCharType="begin"/>
+            </w:r>
+            <w:r>
+              <w:rPr>
+                <w:rFonts w:ascii="Segoe UI" w:eastAsia="Times New Roman" w:hAnsi="Segoe UI" w:cs="Segoe UI"/>
+                <w:lang w:val="nl-NL" w:eastAsia="en-GB"/>
+              </w:rPr>
+              <w:instrText xml:space="preserve"> NOTEREF _Ref63371933 \f \h </w:instrText>
+            </w:r>
+            <w:r>
+              <w:rPr>
+                <w:rFonts w:ascii="Segoe UI" w:eastAsia="Times New Roman" w:hAnsi="Segoe UI" w:cs="Segoe UI"/>
+                <w:lang w:val="nl-NL" w:eastAsia="en-GB"/>
+              </w:rPr>
+            </w:r>
+            <w:r>
+              <w:rPr>
+                <w:rFonts w:ascii="Segoe UI" w:eastAsia="Times New Roman" w:hAnsi="Segoe UI" w:cs="Segoe UI"/>
+                <w:lang w:val="nl-NL" w:eastAsia="en-GB"/>
+              </w:rPr>
+              <w:instrText xml:space="preserve"> \* MERGEFORMAT </w:instrText>
+            </w:r>
+            <w:r>
+              <w:rPr>
+                <w:rFonts w:ascii="Segoe UI" w:eastAsia="Times New Roman" w:hAnsi="Segoe UI" w:cs="Segoe UI"/>
+                <w:lang w:val="nl-NL" w:eastAsia="en-GB"/>
+              </w:rPr>
+              <w:fldChar w:fldCharType="separate"/>
+            </w:r>
+            <w:r>
+              <w:rPr>
+                <w:rStyle w:val="FootnoteReference"/>
+                <w:lang w:val="nl-NL"/>
+              </w:rPr>
+              <w:t>5</w:t>
+            </w:r>
+            <w:r>
+              <w:rPr>
+                <w:rFonts w:ascii="Segoe UI" w:eastAsia="Times New Roman" w:hAnsi="Segoe UI" w:cs="Segoe UI"/>
+                <w:lang w:val="nl-NL" w:eastAsia="en-GB"/>
+              </w:rPr>
+              <w:fldChar w:fldCharType="end"/>
             </w:r>
           </w:p>
         </w:tc>
@@ -7183,16 +6921,18 @@
           <w:color w:val="000000"/>
           <w:sz w:val="26"/>
           <w:szCs w:val="26"/>
-        </w:rPr>
-      </w:pPr>
-      <w:bookmarkStart w:id="29" w:name="_lmgl2nfhq2c7" w:colFirst="0" w:colLast="0"/>
-      <w:bookmarkEnd w:id="29"/>
+          <w:lang w:val="nl-NL"/>
+        </w:rPr>
+      </w:pPr>
+      <w:bookmarkStart w:id="30" w:name="_lmgl2nfhq2c7" w:colFirst="0" w:colLast="0"/>
+      <w:bookmarkEnd w:id="30"/>
       <w:r>
         <w:rPr>
           <w:b/>
           <w:color w:val="000000"/>
           <w:sz w:val="26"/>
           <w:szCs w:val="26"/>
+          <w:lang w:val="nl-NL"/>
         </w:rPr>
         <w:t xml:space="preserve"> </w:t>
       </w:r>
@@ -7203,17 +6943,78 @@
         <w:keepNext w:val="0"/>
         <w:keepLines w:val="0"/>
         <w:spacing w:before="280"/>
-      </w:pPr>
-      <w:bookmarkStart w:id="30" w:name="_8p56a2on7b0r" w:colFirst="0" w:colLast="0"/>
-      <w:bookmarkEnd w:id="30"/>
+        <w:rPr>
+          <w:lang w:val="nl-NL"/>
+        </w:rPr>
+      </w:pPr>
+      <w:bookmarkStart w:id="31" w:name="_8p56a2on7b0r" w:colFirst="0" w:colLast="0"/>
+      <w:bookmarkEnd w:id="31"/>
+      <w:proofErr w:type="spellStart"/>
       <w:r>
         <w:rPr>
           <w:b/>
           <w:color w:val="000000"/>
           <w:sz w:val="26"/>
           <w:szCs w:val="26"/>
-        </w:rPr>
-        <w:t>Ability to Innovate (A2I)</w:t>
+          <w:lang w:val="nl-NL"/>
+        </w:rPr>
+        <w:lastRenderedPageBreak/>
+        <w:t>Ability</w:t>
+      </w:r>
+      <w:proofErr w:type="spellEnd"/>
+      <w:r>
+        <w:rPr>
+          <w:b/>
+          <w:color w:val="000000"/>
+          <w:sz w:val="26"/>
+          <w:szCs w:val="26"/>
+          <w:lang w:val="nl-NL"/>
+        </w:rPr>
+        <w:t xml:space="preserve"> </w:t>
+      </w:r>
+      <w:proofErr w:type="spellStart"/>
+      <w:r>
+        <w:rPr>
+          <w:b/>
+          <w:color w:val="000000"/>
+          <w:sz w:val="26"/>
+          <w:szCs w:val="26"/>
+          <w:lang w:val="nl-NL"/>
+        </w:rPr>
+        <w:t>to</w:t>
+      </w:r>
+      <w:proofErr w:type="spellEnd"/>
+      <w:r>
+        <w:rPr>
+          <w:b/>
+          <w:color w:val="000000"/>
+          <w:sz w:val="26"/>
+          <w:szCs w:val="26"/>
+          <w:lang w:val="nl-NL"/>
+        </w:rPr>
+        <w:t xml:space="preserve"> </w:t>
+      </w:r>
+      <w:proofErr w:type="spellStart"/>
+      <w:r>
+        <w:rPr>
+          <w:b/>
+          <w:color w:val="000000"/>
+          <w:sz w:val="26"/>
+          <w:szCs w:val="26"/>
+          <w:lang w:val="nl-NL"/>
+        </w:rPr>
+        <w:t>Innovate</w:t>
+      </w:r>
+      <w:proofErr w:type="spellEnd"/>
+      <w:r>
+        <w:rPr>
+          <w:b/>
+          <w:color w:val="000000"/>
+          <w:sz w:val="26"/>
+          <w:szCs w:val="26"/>
+          <w:lang w:val="nl-NL"/>
+        </w:rPr>
+        <w:t xml:space="preserve"> (A2I)</w:t>
       </w:r>
     </w:p>
     <w:tbl>
@@ -7264,6 +7065,7 @@
                 <w:color w:val="FFFFFF"/>
                 <w:sz w:val="20"/>
                 <w:szCs w:val="20"/>
+                <w:lang w:val="nl-NL"/>
               </w:rPr>
             </w:pPr>
             <w:r>
@@ -7272,6 +7074,7 @@
                 <w:color w:val="FFFFFF"/>
                 <w:sz w:val="20"/>
                 <w:szCs w:val="20"/>
+                <w:lang w:val="nl-NL"/>
               </w:rPr>
               <w:t>KVM</w:t>
             </w:r>
@@ -7302,23 +7105,24 @@
                 <w:color w:val="FFFFFF"/>
                 <w:sz w:val="20"/>
                 <w:szCs w:val="20"/>
+                <w:lang w:val="nl-NL"/>
               </w:rPr>
             </w:pPr>
-            <w:proofErr w:type="spellStart"/>
             <w:r>
               <w:rPr>
                 <w:color w:val="FFFFFF"/>
                 <w:sz w:val="20"/>
                 <w:szCs w:val="20"/>
+                <w:lang w:val="nl-NL"/>
               </w:rPr>
               <w:t>Meetwaarde</w:t>
             </w:r>
-            <w:proofErr w:type="spellEnd"/>
             <w:r>
               <w:rPr>
                 <w:color w:val="FFFFFF"/>
                 <w:sz w:val="20"/>
                 <w:szCs w:val="20"/>
+                <w:lang w:val="nl-NL"/>
               </w:rPr>
               <w:t>:</w:t>
             </w:r>
@@ -7350,9 +7154,16 @@
             <w:pPr>
               <w:spacing w:before="220"/>
               <w:ind w:left="80"/>
+              <w:rPr>
+                <w:lang w:val="nl-NL"/>
+              </w:rPr>
             </w:pPr>
             <w:r>
-              <w:t>Innovation Rate</w:t>
+              <w:rPr>
+                <w:rFonts w:ascii="Segoe UI" w:eastAsia="Times New Roman" w:hAnsi="Segoe UI" w:cs="Segoe UI"/>
+                <w:lang w:val="nl-NL" w:eastAsia="en-GB"/>
+              </w:rPr>
+              <w:t>Innovatie ratio</w:t>
             </w:r>
           </w:p>
         </w:tc>
@@ -7380,14 +7191,15 @@
               <w:rPr>
                 <w:sz w:val="20"/>
                 <w:szCs w:val="20"/>
+                <w:lang w:val="nl-NL"/>
               </w:rPr>
             </w:pPr>
             <w:r>
               <w:rPr>
-                <w:sz w:val="20"/>
-                <w:szCs w:val="20"/>
-              </w:rPr>
-              <w:t>The percentage of effort or cost spent on new product capabilities, divided by total product effort or cost. This provides insight into the capacity of the organization to deliver new product capabilities.</w:t>
+                <w:rFonts w:ascii="Segoe UI" w:eastAsia="Times New Roman" w:hAnsi="Segoe UI" w:cs="Segoe UI"/>
+                <w:lang w:val="nl-NL" w:eastAsia="en-GB"/>
+              </w:rPr>
+              <w:t>Het percentage van de capaciteit, tijd of budget wat gespendeerd wordt aan het leveren van nieuwe functionaliteit, gedeeld door het totaal. Dit getal geeft inzicht in het vermogen van de organisatie om nieuwe functionaliteit aan een product toe te voegen.</w:t>
             </w:r>
           </w:p>
         </w:tc>
@@ -7417,9 +7229,16 @@
             <w:pPr>
               <w:spacing w:before="220"/>
               <w:ind w:left="80"/>
+              <w:rPr>
+                <w:lang w:val="nl-NL"/>
+              </w:rPr>
             </w:pPr>
             <w:r>
-              <w:t>Defect Trends</w:t>
+              <w:rPr>
+                <w:rFonts w:ascii="Segoe UI" w:eastAsia="Times New Roman" w:hAnsi="Segoe UI" w:cs="Segoe UI"/>
+                <w:lang w:val="nl-NL" w:eastAsia="en-GB"/>
+              </w:rPr>
+              <w:t>Defecten-trends</w:t>
             </w:r>
           </w:p>
         </w:tc>
@@ -7447,14 +7266,15 @@
               <w:rPr>
                 <w:sz w:val="20"/>
                 <w:szCs w:val="20"/>
+                <w:lang w:val="nl-NL"/>
               </w:rPr>
             </w:pPr>
             <w:r>
               <w:rPr>
-                <w:sz w:val="20"/>
-                <w:szCs w:val="20"/>
-              </w:rPr>
-              <w:t>Measurement of change in defects since last measurement. A defect is anything that reduces the value of the product to a customer, user, or to the organization itself. Defects are generally things that don’t work as intended.</w:t>
+                <w:rFonts w:ascii="Segoe UI" w:eastAsia="Times New Roman" w:hAnsi="Segoe UI" w:cs="Segoe UI"/>
+                <w:lang w:val="nl-NL" w:eastAsia="en-GB"/>
+              </w:rPr>
+              <w:t>Een meeting van de toe- of afname van defecten sinds de laatste meeting. Een defect is alles wat de waarde van het product verminderd voor een klant, gebruiker of de organisatie zelf. Defects zijn over het algemeen zaken die niet werken zoals bedoeld.</w:t>
             </w:r>
           </w:p>
         </w:tc>
@@ -7484,9 +7304,16 @@
             <w:pPr>
               <w:spacing w:before="220"/>
               <w:ind w:left="80"/>
+              <w:rPr>
+                <w:lang w:val="nl-NL"/>
+              </w:rPr>
             </w:pPr>
             <w:r>
-              <w:t>On-Product Index</w:t>
+              <w:rPr>
+                <w:rFonts w:ascii="Segoe UI" w:eastAsia="Times New Roman" w:hAnsi="Segoe UI" w:cs="Segoe UI"/>
+                <w:lang w:val="nl-NL" w:eastAsia="en-GB"/>
+              </w:rPr>
+              <w:t>Focustijd</w:t>
             </w:r>
           </w:p>
         </w:tc>
@@ -7514,14 +7341,15 @@
               <w:rPr>
                 <w:sz w:val="20"/>
                 <w:szCs w:val="20"/>
+                <w:lang w:val="nl-NL"/>
               </w:rPr>
             </w:pPr>
             <w:r>
               <w:rPr>
-                <w:sz w:val="20"/>
-                <w:szCs w:val="20"/>
-              </w:rPr>
-              <w:t>The percentage of time teams spend working on product and value.</w:t>
+                <w:rFonts w:ascii="Segoe UI" w:eastAsia="Times New Roman" w:hAnsi="Segoe UI" w:cs="Segoe UI"/>
+                <w:lang w:val="nl-NL" w:eastAsia="en-GB"/>
+              </w:rPr>
+              <w:t>Het percentage van de tijd dat teams daadwerkelijk aan het product kunnen werken.</w:t>
             </w:r>
           </w:p>
         </w:tc>
@@ -7551,9 +7379,16 @@
             <w:pPr>
               <w:spacing w:before="220"/>
               <w:ind w:left="80"/>
+              <w:rPr>
+                <w:lang w:val="nl-NL"/>
+              </w:rPr>
             </w:pPr>
             <w:r>
-              <w:t>Installed Version Index</w:t>
+              <w:rPr>
+                <w:rFonts w:ascii="Segoe UI" w:eastAsia="Times New Roman" w:hAnsi="Segoe UI" w:cs="Segoe UI"/>
+                <w:lang w:val="nl-NL" w:eastAsia="en-GB"/>
+              </w:rPr>
+              <w:t>Aantal geïnstalleerde versies</w:t>
             </w:r>
           </w:p>
         </w:tc>
@@ -7581,14 +7416,15 @@
               <w:rPr>
                 <w:sz w:val="20"/>
                 <w:szCs w:val="20"/>
+                <w:lang w:val="nl-NL"/>
               </w:rPr>
             </w:pPr>
             <w:r>
               <w:rPr>
-                <w:sz w:val="20"/>
-                <w:szCs w:val="20"/>
-              </w:rPr>
-              <w:t>The number of versions of a product that are currently being supported. This reflects the effort the organization spends supporting and maintaining older versions of software.</w:t>
+                <w:rFonts w:ascii="Segoe UI" w:eastAsia="Times New Roman" w:hAnsi="Segoe UI" w:cs="Segoe UI"/>
+                <w:lang w:val="nl-NL" w:eastAsia="en-GB"/>
+              </w:rPr>
+              <w:t>Het aantal versies van het product dat op dit moment wordt ondersteund. Dit getal reflecteert de capaciteit die de organisatie gebruikt om oudere versies van de software te ondersteunen.</w:t>
             </w:r>
           </w:p>
         </w:tc>
@@ -7618,9 +7454,16 @@
             <w:pPr>
               <w:spacing w:before="220"/>
               <w:ind w:left="80"/>
+              <w:rPr>
+                <w:lang w:val="nl-NL"/>
+              </w:rPr>
             </w:pPr>
             <w:r>
-              <w:t>Technical Debt</w:t>
+              <w:rPr>
+                <w:rFonts w:ascii="Segoe UI" w:eastAsia="Times New Roman" w:hAnsi="Segoe UI" w:cs="Segoe UI"/>
+                <w:lang w:val="nl-NL" w:eastAsia="en-GB"/>
+              </w:rPr>
+              <w:t>Technische schuld</w:t>
             </w:r>
           </w:p>
         </w:tc>
@@ -7648,14 +7491,31 @@
               <w:rPr>
                 <w:sz w:val="20"/>
                 <w:szCs w:val="20"/>
+                <w:lang w:val="nl-NL"/>
               </w:rPr>
             </w:pPr>
             <w:r>
               <w:rPr>
-                <w:sz w:val="20"/>
-                <w:szCs w:val="20"/>
-              </w:rPr>
-              <w:t>A concept in programming that reflects the extra development and testing work that arises when “quick and dirty” solutions result in later remediation. It creates an undesirable impact on the delivery of value and an avoidable increase in waste and risk.</w:t>
+                <w:rFonts w:ascii="Segoe UI" w:eastAsia="Times New Roman" w:hAnsi="Segoe UI" w:cs="Segoe UI"/>
+                <w:lang w:val="nl-NL" w:eastAsia="en-GB"/>
+              </w:rPr>
+              <w:t xml:space="preserve">Een concept in </w:t>
+            </w:r>
+            <w:proofErr w:type="gramStart"/>
+            <w:r>
+              <w:rPr>
+                <w:rFonts w:ascii="Segoe UI" w:eastAsia="Times New Roman" w:hAnsi="Segoe UI" w:cs="Segoe UI"/>
+                <w:lang w:val="nl-NL" w:eastAsia="en-GB"/>
+              </w:rPr>
+              <w:t>software ontwikkeling</w:t>
+            </w:r>
+            <w:proofErr w:type="gramEnd"/>
+            <w:r>
+              <w:rPr>
+                <w:rFonts w:ascii="Segoe UI" w:eastAsia="Times New Roman" w:hAnsi="Segoe UI" w:cs="Segoe UI"/>
+                <w:lang w:val="nl-NL" w:eastAsia="en-GB"/>
+              </w:rPr>
+              <w:t xml:space="preserve"> dat de extra ontwikkelings- en testwerkzaamheden weerspiegelt die ontstaan wanneer "snelle" oplossingen resulteren in een later herstelwerk. Het creëert een ongewenste impact op het leveren van waarde en een vermijdbare toename van herstelwerk en risico.</w:t>
             </w:r>
           </w:p>
         </w:tc>
@@ -7685,9 +7545,16 @@
             <w:pPr>
               <w:spacing w:before="220"/>
               <w:ind w:left="80"/>
+              <w:rPr>
+                <w:lang w:val="nl-NL"/>
+              </w:rPr>
             </w:pPr>
             <w:r>
-              <w:t>Production Incident Count</w:t>
+              <w:rPr>
+                <w:rFonts w:ascii="Segoe UI" w:eastAsia="Times New Roman" w:hAnsi="Segoe UI" w:cs="Segoe UI"/>
+                <w:lang w:val="nl-NL" w:eastAsia="en-GB"/>
+              </w:rPr>
+              <w:t>Aantal productiefouten</w:t>
             </w:r>
           </w:p>
         </w:tc>
@@ -7715,14 +7582,15 @@
               <w:rPr>
                 <w:sz w:val="20"/>
                 <w:szCs w:val="20"/>
+                <w:lang w:val="nl-NL"/>
               </w:rPr>
             </w:pPr>
             <w:r>
               <w:rPr>
-                <w:sz w:val="20"/>
-                <w:szCs w:val="20"/>
-              </w:rPr>
-              <w:t>The number of times in a given period that the Development Team was interrupted to fix a problem in an installed product. The number and frequency of Production Incidents can help indicate the stability of the product.</w:t>
+                <w:rFonts w:ascii="Segoe UI" w:eastAsia="Times New Roman" w:hAnsi="Segoe UI" w:cs="Segoe UI"/>
+                <w:lang w:val="nl-NL" w:eastAsia="en-GB"/>
+              </w:rPr>
+              <w:t>Het aantal keren dat het Development Team in een bepaalde periode werd onderbroken om een probleem in een geïnstalleerd product op te lossen. Het aantal en de frequentie van productie-incidenten kan helpen om de stabiliteit van het product aan te geven.</w:t>
             </w:r>
           </w:p>
         </w:tc>
@@ -7752,10 +7620,16 @@
             <w:pPr>
               <w:spacing w:before="220"/>
               <w:ind w:left="80"/>
+              <w:rPr>
+                <w:lang w:val="nl-NL"/>
+              </w:rPr>
             </w:pPr>
             <w:r>
-              <w:lastRenderedPageBreak/>
-              <w:t>Active Product (Code) Branches</w:t>
+              <w:rPr>
+                <w:rFonts w:ascii="Segoe UI" w:eastAsia="Times New Roman" w:hAnsi="Segoe UI" w:cs="Segoe UI"/>
+                <w:lang w:val="nl-NL" w:eastAsia="en-GB"/>
+              </w:rPr>
+              <w:t>Aantal actieve product (broncode) varianten</w:t>
             </w:r>
           </w:p>
         </w:tc>
@@ -7783,14 +7657,15 @@
               <w:rPr>
                 <w:sz w:val="20"/>
                 <w:szCs w:val="20"/>
+                <w:lang w:val="nl-NL"/>
               </w:rPr>
             </w:pPr>
             <w:r>
               <w:rPr>
-                <w:sz w:val="20"/>
-                <w:szCs w:val="20"/>
-              </w:rPr>
-              <w:t xml:space="preserve">The number of different versions (or variants) of a product or service. Provides insight into the potential impact of change and the resulting complexity of work. </w:t>
+                <w:rFonts w:ascii="Segoe UI" w:eastAsia="Times New Roman" w:hAnsi="Segoe UI" w:cs="Segoe UI"/>
+                <w:lang w:val="nl-NL" w:eastAsia="en-GB"/>
+              </w:rPr>
+              <w:t>Het aantal verschillende versies (of varianten) van een product of dienst. Geeft inzicht in de potentiële impact van verandering en de daaruit voortvloeiende complexiteit van het werk.</w:t>
             </w:r>
           </w:p>
         </w:tc>
@@ -7820,16 +7695,18 @@
             <w:pPr>
               <w:spacing w:before="220"/>
               <w:ind w:left="80"/>
+              <w:rPr>
+                <w:lang w:val="nl-NL"/>
+              </w:rPr>
             </w:pPr>
             <w:r>
-              <w:t>Time Spent Merging Code Between Branches</w:t>
-            </w:r>
-          </w:p>
-          <w:p>
-            <w:pPr>
-              <w:spacing w:before="220"/>
-              <w:ind w:left="80"/>
-            </w:pPr>
+              <w:rPr>
+                <w:rFonts w:ascii="Segoe UI" w:eastAsia="Times New Roman" w:hAnsi="Segoe UI" w:cs="Segoe UI"/>
+                <w:lang w:val="nl-NL" w:eastAsia="en-GB"/>
+              </w:rPr>
+              <w:lastRenderedPageBreak/>
+              <w:t>Tijd benodigd voor het samenvoegen van broncode</w:t>
+            </w:r>
           </w:p>
         </w:tc>
         <w:tc>
@@ -7856,14 +7733,15 @@
               <w:rPr>
                 <w:sz w:val="20"/>
                 <w:szCs w:val="20"/>
+                <w:lang w:val="nl-NL"/>
               </w:rPr>
             </w:pPr>
             <w:r>
               <w:rPr>
-                <w:sz w:val="20"/>
-                <w:szCs w:val="20"/>
-              </w:rPr>
-              <w:t xml:space="preserve">The amount of time spent applying changes across different versions of a product or service. Provides insight into the potential impact of change and the resulting complexity of work. </w:t>
+                <w:rFonts w:ascii="Segoe UI" w:eastAsia="Times New Roman" w:hAnsi="Segoe UI" w:cs="Segoe UI"/>
+                <w:lang w:val="nl-NL" w:eastAsia="en-GB"/>
+              </w:rPr>
+              <w:t>De hoeveelheid tijd die wordt besteed aan het aanbrengen van wijzigingen in verschillende versies van een product of dienst. Geeft inzicht in de potentiële impact van veranderingen en de daaruit voortvloeiende complexiteit van het werk.</w:t>
             </w:r>
           </w:p>
         </w:tc>
@@ -7893,9 +7771,16 @@
             <w:pPr>
               <w:spacing w:before="220"/>
               <w:ind w:left="80"/>
+              <w:rPr>
+                <w:lang w:val="nl-NL"/>
+              </w:rPr>
             </w:pPr>
             <w:r>
-              <w:t>Time Spent Context-Switching</w:t>
+              <w:rPr>
+                <w:rFonts w:ascii="Segoe UI" w:eastAsia="Times New Roman" w:hAnsi="Segoe UI" w:cs="Segoe UI"/>
+                <w:lang w:val="nl-NL" w:eastAsia="en-GB"/>
+              </w:rPr>
+              <w:t>Tijd besteed aan Context-schakelen</w:t>
             </w:r>
           </w:p>
         </w:tc>
@@ -7923,14 +7808,15 @@
               <w:rPr>
                 <w:sz w:val="20"/>
                 <w:szCs w:val="20"/>
+                <w:lang w:val="nl-NL"/>
               </w:rPr>
             </w:pPr>
             <w:r>
               <w:rPr>
-                <w:sz w:val="20"/>
-                <w:szCs w:val="20"/>
-              </w:rPr>
-              <w:t>Examples include time lost to interruptions caused by meetings or calls, time spent switching between tasks, and time lost when team members are interrupted to help people outside the team can give simple insight into the magnitude of the problem.</w:t>
+                <w:rFonts w:ascii="Segoe UI" w:eastAsia="Times New Roman" w:hAnsi="Segoe UI" w:cs="Segoe UI"/>
+                <w:lang w:val="nl-NL" w:eastAsia="en-GB"/>
+              </w:rPr>
+              <w:t>Voorbeelden hiervan zijn tijd die verloren gaat door onderbrekingen als gevolg van vergaderingen of gesprekken, tijd die wordt besteed aan het wisselen tussen taken en tijd die verloren gaat wanneer teamleden worden onderbroken om mensen buiten het team te helpen, kunnen een eenvoudig inzicht geven in de omvang van het probleem.</w:t>
             </w:r>
           </w:p>
         </w:tc>
@@ -7960,9 +7846,16 @@
             <w:pPr>
               <w:spacing w:before="220"/>
               <w:ind w:left="80"/>
+              <w:rPr>
+                <w:lang w:val="nl-NL"/>
+              </w:rPr>
             </w:pPr>
             <w:r>
-              <w:t>Change Failure Rate</w:t>
+              <w:rPr>
+                <w:rFonts w:ascii="Segoe UI" w:eastAsia="Times New Roman" w:hAnsi="Segoe UI" w:cs="Segoe UI"/>
+                <w:lang w:val="nl-NL" w:eastAsia="en-GB"/>
+              </w:rPr>
+              <w:t>De faalratio van wijzigingen</w:t>
             </w:r>
           </w:p>
         </w:tc>
@@ -7990,57 +7883,54 @@
               <w:rPr>
                 <w:sz w:val="20"/>
                 <w:szCs w:val="20"/>
+                <w:lang w:val="nl-NL"/>
               </w:rPr>
             </w:pPr>
             <w:r>
               <w:rPr>
-                <w:sz w:val="20"/>
-                <w:szCs w:val="20"/>
-              </w:rPr>
-              <w:t>The percentage of released product changes that result in degraded service and require remediation (</w:t>
-            </w:r>
-            <w:proofErr w:type="gramStart"/>
-            <w:r>
-              <w:rPr>
-                <w:sz w:val="20"/>
-                <w:szCs w:val="20"/>
-              </w:rPr>
-              <w:t>e.g.</w:t>
-            </w:r>
-            <w:proofErr w:type="gramEnd"/>
-            <w:r>
-              <w:rPr>
-                <w:sz w:val="20"/>
-                <w:szCs w:val="20"/>
-              </w:rPr>
-              <w:t xml:space="preserve"> hotfix, rollback, patch). </w:t>
-            </w:r>
-            <w:r>
-              <w:rPr>
-                <w:color w:val="444A4F"/>
-                <w:sz w:val="20"/>
-                <w:szCs w:val="20"/>
-              </w:rPr>
-              <w:t xml:space="preserve">For more information, see the </w:t>
-            </w:r>
-            <w:hyperlink r:id="rId13">
-              <w:r>
-                <w:rPr>
-                  <w:color w:val="1155CC"/>
-                  <w:sz w:val="20"/>
-                  <w:szCs w:val="20"/>
-                  <w:u w:val="single"/>
-                </w:rPr>
-                <w:t>DORA 2019 report</w:t>
-              </w:r>
-            </w:hyperlink>
-            <w:r>
-              <w:rPr>
-                <w:color w:val="444A4F"/>
-                <w:sz w:val="20"/>
-                <w:szCs w:val="20"/>
-              </w:rPr>
-              <w:t>.</w:t>
+                <w:rFonts w:ascii="Segoe UI" w:eastAsia="Times New Roman" w:hAnsi="Segoe UI" w:cs="Segoe UI"/>
+                <w:lang w:val="nl-NL" w:eastAsia="en-GB"/>
+              </w:rPr>
+              <w:t xml:space="preserve">Het percentage vrijgegeven productveranderingen die leiden tot een verminderde service en die moeten worden hersteld (bijv. </w:t>
+            </w:r>
+            <w:proofErr w:type="spellStart"/>
+            <w:r>
+              <w:rPr>
+                <w:rFonts w:ascii="Segoe UI" w:eastAsia="Times New Roman" w:hAnsi="Segoe UI" w:cs="Segoe UI"/>
+                <w:lang w:val="nl-NL" w:eastAsia="en-GB"/>
+              </w:rPr>
+              <w:t>hotfix</w:t>
+            </w:r>
+            <w:proofErr w:type="spellEnd"/>
+            <w:r>
+              <w:rPr>
+                <w:rFonts w:ascii="Segoe UI" w:eastAsia="Times New Roman" w:hAnsi="Segoe UI" w:cs="Segoe UI"/>
+                <w:lang w:val="nl-NL" w:eastAsia="en-GB"/>
+              </w:rPr>
+              <w:t xml:space="preserve">, </w:t>
+            </w:r>
+            <w:proofErr w:type="spellStart"/>
+            <w:r>
+              <w:rPr>
+                <w:rFonts w:ascii="Segoe UI" w:eastAsia="Times New Roman" w:hAnsi="Segoe UI" w:cs="Segoe UI"/>
+                <w:lang w:val="nl-NL" w:eastAsia="en-GB"/>
+              </w:rPr>
+              <w:t>rollback</w:t>
+            </w:r>
+            <w:proofErr w:type="spellEnd"/>
+            <w:r>
+              <w:rPr>
+                <w:rFonts w:ascii="Segoe UI" w:eastAsia="Times New Roman" w:hAnsi="Segoe UI" w:cs="Segoe UI"/>
+                <w:lang w:val="nl-NL" w:eastAsia="en-GB"/>
+              </w:rPr>
+              <w:t xml:space="preserve">, patch). </w:t>
+            </w:r>
+            <w:r>
+              <w:rPr>
+                <w:rStyle w:val="FootnoteReference"/>
+                <w:lang w:val="nl-NL"/>
+              </w:rPr>
+              <w:footnoteReference w:id="6"/>
             </w:r>
           </w:p>
         </w:tc>
@@ -8066,8 +7956,8 @@
           <w:szCs w:val="46"/>
         </w:rPr>
       </w:pPr>
-      <w:bookmarkStart w:id="31" w:name="_bilq8oc5lexs" w:colFirst="0" w:colLast="0"/>
-      <w:bookmarkEnd w:id="31"/>
+      <w:bookmarkStart w:id="32" w:name="_bilq8oc5lexs" w:colFirst="0" w:colLast="0"/>
+      <w:bookmarkEnd w:id="32"/>
       <w:r>
         <w:rPr>
           <w:b/>
@@ -8084,12 +7974,12 @@
           <w:color w:val="000000"/>
         </w:rPr>
       </w:pPr>
-      <w:bookmarkStart w:id="32" w:name="_6luntfmupiqm" w:colFirst="0" w:colLast="0"/>
-      <w:bookmarkEnd w:id="32"/>
+      <w:bookmarkStart w:id="33" w:name="_6luntfmupiqm" w:colFirst="0" w:colLast="0"/>
+      <w:bookmarkEnd w:id="33"/>
     </w:p>
     <w:sectPr>
-      <w:footerReference w:type="even" r:id="rId14"/>
-      <w:footerReference w:type="default" r:id="rId15"/>
+      <w:footerReference w:type="even" r:id="rId11"/>
+      <w:footerReference w:type="default" r:id="rId12"/>
       <w:pgSz w:w="12240" w:h="15840"/>
       <w:pgMar w:top="1440" w:right="1440" w:bottom="1440" w:left="1440" w:header="431" w:footer="431" w:gutter="0"/>
       <w:pgNumType w:start="1"/>
@@ -8615,6 +8505,173 @@
           <w:szCs w:val="20"/>
         </w:rPr>
         <w:t xml:space="preserve"> Adapted from the IEEE 829 specification</w:t>
+      </w:r>
+    </w:p>
+  </w:footnote>
+  <w:footnote w:id="5">
+    <w:p>
+      <w:pPr>
+        <w:pStyle w:val="FootnoteText"/>
+        <w:rPr>
+          <w:lang w:val="nl-NL"/>
+        </w:rPr>
+      </w:pPr>
+      <w:r>
+        <w:rPr>
+          <w:rStyle w:val="FootnoteReference"/>
+        </w:rPr>
+        <w:footnoteRef/>
+      </w:r>
+      <w:r>
+        <w:rPr>
+          <w:lang w:val="nl-NL"/>
+        </w:rPr>
+        <w:t xml:space="preserve"> </w:t>
+      </w:r>
+      <w:r>
+        <w:rPr>
+          <w:color w:val="444A4F"/>
+          <w:lang w:val="nl-NL"/>
+        </w:rPr>
+        <w:t xml:space="preserve">Voor meer informatie zie het </w:t>
+      </w:r>
+      <w:r>
+        <w:fldChar w:fldCharType="begin"/>
+      </w:r>
+      <w:r>
+        <w:rPr>
+          <w:lang w:val="nl-NL"/>
+        </w:rPr>
+        <w:instrText xml:space="preserve"> HYPERLINK "https://cloud.google.com/devops/state-of-devops/?utm_source=thenewstack&amp;utm_medium=website&amp;utm_campaign=platform" \h </w:instrText>
+      </w:r>
+      <w:r>
+        <w:fldChar w:fldCharType="separate"/>
+      </w:r>
+      <w:r>
+        <w:rPr>
+          <w:color w:val="1155CC"/>
+          <w:u w:val="single"/>
+          <w:lang w:val="nl-NL"/>
+        </w:rPr>
+        <w:t xml:space="preserve">DORA 2019 </w:t>
+      </w:r>
+      <w:r>
+        <w:rPr>
+          <w:color w:val="1155CC"/>
+          <w:u w:val="single"/>
+          <w:lang w:val="nl-NL"/>
+        </w:rPr>
+        <w:t>r</w:t>
+      </w:r>
+      <w:r>
+        <w:rPr>
+          <w:color w:val="1155CC"/>
+          <w:u w:val="single"/>
+          <w:lang w:val="nl-NL"/>
+        </w:rPr>
+        <w:t>eport</w:t>
+      </w:r>
+      <w:r>
+        <w:rPr>
+          <w:color w:val="1155CC"/>
+          <w:u w:val="single"/>
+        </w:rPr>
+        <w:fldChar w:fldCharType="end"/>
+      </w:r>
+      <w:r>
+        <w:rPr>
+          <w:color w:val="444A4F"/>
+          <w:lang w:val="nl-NL"/>
+        </w:rPr>
+        <w:t xml:space="preserve"> </w:t>
+      </w:r>
+      <w:r>
+        <w:rPr>
+          <w:color w:val="444A4F"/>
+          <w:lang w:val="nl-NL"/>
+        </w:rPr>
+        <w:t>(</w:t>
+      </w:r>
+      <w:r>
+        <w:rPr>
+          <w:color w:val="444A4F"/>
+          <w:lang w:val="nl-NL"/>
+        </w:rPr>
+        <w:t>Engels</w:t>
+      </w:r>
+      <w:r>
+        <w:rPr>
+          <w:color w:val="444A4F"/>
+          <w:lang w:val="nl-NL"/>
+        </w:rPr>
+        <w:t>).</w:t>
+      </w:r>
+    </w:p>
+  </w:footnote>
+  <w:footnote w:id="6">
+    <w:p>
+      <w:pPr>
+        <w:pStyle w:val="FootnoteText"/>
+        <w:rPr>
+          <w:lang w:val="nl-NL"/>
+        </w:rPr>
+      </w:pPr>
+      <w:r>
+        <w:rPr>
+          <w:rStyle w:val="FootnoteReference"/>
+        </w:rPr>
+        <w:footnoteRef/>
+      </w:r>
+      <w:r>
+        <w:rPr>
+          <w:lang w:val="nl-NL"/>
+        </w:rPr>
+        <w:t xml:space="preserve"> </w:t>
+      </w:r>
+      <w:r>
+        <w:rPr>
+          <w:color w:val="444A4F"/>
+          <w:lang w:val="nl-NL"/>
+        </w:rPr>
+        <w:t xml:space="preserve">Voor meer informatie zie het </w:t>
+      </w:r>
+      <w:hyperlink r:id="rId5">
+        <w:r>
+          <w:rPr>
+            <w:color w:val="1155CC"/>
+            <w:u w:val="single"/>
+            <w:lang w:val="nl-NL"/>
+          </w:rPr>
+          <w:t>DORA 2019 report</w:t>
+        </w:r>
+      </w:hyperlink>
+      <w:r>
+        <w:rPr>
+          <w:color w:val="444A4F"/>
+          <w:lang w:val="nl-NL"/>
+        </w:rPr>
+        <w:t xml:space="preserve"> </w:t>
+      </w:r>
+      <w:r>
+        <w:rPr>
+          <w:color w:val="444A4F"/>
+          <w:lang w:val="nl-NL"/>
+        </w:rPr>
+        <w:t>(</w:t>
+      </w:r>
+      <w:r>
+        <w:rPr>
+          <w:color w:val="444A4F"/>
+          <w:lang w:val="nl-NL"/>
+        </w:rPr>
+        <w:t>E</w:t>
+      </w:r>
+      <w:r>
+        <w:rPr>
+          <w:color w:val="444A4F"/>
+          <w:lang w:val="nl-NL"/>
+        </w:rPr>
+        <w:t>ngels).</w:t>
       </w:r>
     </w:p>
   </w:footnote>
@@ -10344,6 +10401,7 @@
     <w:name w:val="Subtitle"/>
     <w:basedOn w:val="Normal"/>
     <w:next w:val="Normal"/>
+    <w:link w:val="SubtitleChar"/>
     <w:uiPriority w:val="11"/>
     <w:qFormat/>
     <w:pPr>
@@ -10515,6 +10573,56 @@
       <w:ind w:left="720"/>
       <w:contextualSpacing/>
     </w:pPr>
+  </w:style>
+  <w:style w:type="paragraph" w:styleId="FootnoteText">
+    <w:name w:val="footnote text"/>
+    <w:basedOn w:val="Normal"/>
+    <w:link w:val="FootnoteTextChar"/>
+    <w:uiPriority w:val="99"/>
+    <w:semiHidden/>
+    <w:unhideWhenUsed/>
+    <w:rsid w:val="00FE5B76"/>
+    <w:pPr>
+      <w:spacing w:line="240" w:lineRule="auto"/>
+    </w:pPr>
+    <w:rPr>
+      <w:sz w:val="20"/>
+      <w:szCs w:val="20"/>
+    </w:rPr>
+  </w:style>
+  <w:style w:type="character" w:customStyle="1" w:styleId="FootnoteTextChar">
+    <w:name w:val="Footnote Text Char"/>
+    <w:basedOn w:val="DefaultParagraphFont"/>
+    <w:link w:val="FootnoteText"/>
+    <w:uiPriority w:val="99"/>
+    <w:semiHidden/>
+    <w:rsid w:val="00FE5B76"/>
+    <w:rPr>
+      <w:sz w:val="20"/>
+      <w:szCs w:val="20"/>
+    </w:rPr>
+  </w:style>
+  <w:style w:type="character" w:styleId="FootnoteReference">
+    <w:name w:val="footnote reference"/>
+    <w:basedOn w:val="DefaultParagraphFont"/>
+    <w:uiPriority w:val="99"/>
+    <w:unhideWhenUsed/>
+    <w:rsid w:val="00FE5B76"/>
+    <w:rPr>
+      <w:vertAlign w:val="superscript"/>
+    </w:rPr>
+  </w:style>
+  <w:style w:type="character" w:customStyle="1" w:styleId="SubtitleChar">
+    <w:name w:val="Subtitle Char"/>
+    <w:basedOn w:val="DefaultParagraphFont"/>
+    <w:link w:val="Subtitle"/>
+    <w:uiPriority w:val="11"/>
+    <w:rsid w:val="00FE5B76"/>
+    <w:rPr>
+      <w:color w:val="666666"/>
+      <w:sz w:val="30"/>
+      <w:szCs w:val="30"/>
+    </w:rPr>
   </w:style>
 </w:styles>
 </file>
@@ -10837,4 +10945,16 @@
   </a:objectDefaults>
   <a:extraClrSchemeLst/>
 </a:theme>
+</file>
+
+<file path=customXml/item1.xml><?xml version="1.0" encoding="utf-8"?>
+<b:Sources xmlns:b="http://schemas.openxmlformats.org/officeDocument/2006/bibliography" xmlns="http://schemas.openxmlformats.org/officeDocument/2006/bibliography" SelectedStyle="/APASixthEditionOfficeOnline.xsl" StyleName="APA" Version="6"/>
+</file>
+
+<file path=customXml/itemProps1.xml><?xml version="1.0" encoding="utf-8"?>
+<ds:datastoreItem xmlns:ds="http://schemas.openxmlformats.org/officeDocument/2006/customXml" ds:itemID="{2EBFD440-D401-6341-8CC5-94498DEF5400}">
+  <ds:schemaRefs>
+    <ds:schemaRef ds:uri="http://schemas.openxmlformats.org/officeDocument/2006/bibliography"/>
+  </ds:schemaRefs>
+</ds:datastoreItem>
 </file>
</xml_diff>